<commit_message>
- Changed filter relationship to filter related doctors.
</commit_message>
<xml_diff>
--- a/002 - DOCUMENT/API Documentation/Olives/api_endpoints_relationship.docx
+++ b/002 - DOCUMENT/API Documentation/Olives/api_endpoints_relationship.docx
@@ -8572,6 +8572,18 @@
         <w:lastRenderedPageBreak/>
         <w:t>Filter</w:t>
       </w:r>
+      <w:r>
+        <w:rPr>
+          <w:rFonts w:ascii="Times New Roman" w:hAnsi="Times New Roman" w:cs="Times New Roman"/>
+          <w:b/>
+          <w:color w:val="000000" w:themeColor="text1"/>
+          <w:sz w:val="28"/>
+          <w:szCs w:val="28"/>
+        </w:rPr>
+        <w:t xml:space="preserve"> related doctors</w:t>
+      </w:r>
+      <w:bookmarkStart w:id="0" w:name="_GoBack"/>
+      <w:bookmarkEnd w:id="0"/>
     </w:p>
     <w:p>
       <w:pPr>
@@ -8733,7 +8745,7 @@
                 <w:sz w:val="20"/>
                 <w:szCs w:val="20"/>
               </w:rPr>
-              <w:t>DELETE</w:t>
+              <w:t>POST</w:t>
             </w:r>
           </w:p>
         </w:tc>
@@ -8762,38 +8774,7 @@
                 <w:highlight w:val="white"/>
                 <w:lang w:val="vi-VN"/>
               </w:rPr>
-              <w:t>api</w:t>
-            </w:r>
-            <w:r>
-              <w:rPr>
-                <w:rFonts w:ascii="Consolas" w:hAnsi="Consolas" w:cs="Consolas"/>
-                <w:color w:val="A31515"/>
-                <w:sz w:val="19"/>
-                <w:szCs w:val="19"/>
-                <w:highlight w:val="white"/>
-                <w:lang w:val="vi-VN"/>
-              </w:rPr>
-              <w:t>/</w:t>
-            </w:r>
-            <w:r>
-              <w:rPr>
-                <w:rFonts w:ascii="Consolas" w:hAnsi="Consolas" w:cs="Consolas"/>
-                <w:color w:val="A31515"/>
-                <w:sz w:val="19"/>
-                <w:szCs w:val="19"/>
-                <w:highlight w:val="white"/>
-                <w:lang w:val="vi-VN"/>
-              </w:rPr>
-              <w:t>relationship</w:t>
-            </w:r>
-            <w:r>
-              <w:rPr>
-                <w:rFonts w:ascii="Consolas" w:hAnsi="Consolas" w:cs="Consolas"/>
-                <w:color w:val="A31515"/>
-                <w:sz w:val="19"/>
-                <w:szCs w:val="19"/>
-              </w:rPr>
-              <w:t>/filter</w:t>
+              <w:t>api/relationship/filter/doctor</w:t>
             </w:r>
           </w:p>
         </w:tc>
@@ -9327,336 +9308,6 @@
                 <w:szCs w:val="20"/>
               </w:rPr>
               <w:t>Password of email</w:t>
-            </w:r>
-          </w:p>
-        </w:tc>
-      </w:tr>
-      <w:tr>
-        <w:tc>
-          <w:tcPr>
-            <w:tcW w:w="1523" w:type="dxa"/>
-            <w:shd w:val="clear" w:color="auto" w:fill="auto"/>
-            <w:vAlign w:val="center"/>
-          </w:tcPr>
-          <w:p>
-            <w:pPr>
-              <w:pStyle w:val="ListParagraph"/>
-              <w:ind w:left="0"/>
-              <w:jc w:val="center"/>
-              <w:rPr>
-                <w:rFonts w:ascii="Times New Roman" w:hAnsi="Times New Roman" w:cs="Times New Roman"/>
-                <w:color w:val="000000" w:themeColor="text1"/>
-                <w:sz w:val="20"/>
-                <w:szCs w:val="20"/>
-              </w:rPr>
-            </w:pPr>
-            <w:r>
-              <w:rPr>
-                <w:rFonts w:ascii="Times New Roman" w:hAnsi="Times New Roman" w:cs="Times New Roman"/>
-                <w:color w:val="000000" w:themeColor="text1"/>
-                <w:sz w:val="20"/>
-                <w:szCs w:val="20"/>
-              </w:rPr>
-              <w:t>BODY</w:t>
-            </w:r>
-          </w:p>
-        </w:tc>
-        <w:tc>
-          <w:tcPr>
-            <w:tcW w:w="1361" w:type="dxa"/>
-            <w:shd w:val="clear" w:color="auto" w:fill="auto"/>
-            <w:vAlign w:val="center"/>
-          </w:tcPr>
-          <w:p>
-            <w:pPr>
-              <w:pStyle w:val="ListParagraph"/>
-              <w:ind w:left="0"/>
-              <w:rPr>
-                <w:rFonts w:ascii="Times New Roman" w:hAnsi="Times New Roman" w:cs="Times New Roman"/>
-                <w:b/>
-                <w:color w:val="000000" w:themeColor="text1"/>
-                <w:sz w:val="20"/>
-                <w:szCs w:val="20"/>
-              </w:rPr>
-            </w:pPr>
-            <w:r>
-              <w:rPr>
-                <w:rFonts w:ascii="Times New Roman" w:hAnsi="Times New Roman" w:cs="Times New Roman"/>
-                <w:b/>
-                <w:color w:val="000000" w:themeColor="text1"/>
-                <w:sz w:val="20"/>
-                <w:szCs w:val="20"/>
-              </w:rPr>
-              <w:t>Partner</w:t>
-            </w:r>
-          </w:p>
-        </w:tc>
-        <w:tc>
-          <w:tcPr>
-            <w:tcW w:w="1121" w:type="dxa"/>
-            <w:shd w:val="clear" w:color="auto" w:fill="auto"/>
-            <w:vAlign w:val="center"/>
-          </w:tcPr>
-          <w:p>
-            <w:pPr>
-              <w:pStyle w:val="ListParagraph"/>
-              <w:ind w:left="0"/>
-              <w:jc w:val="center"/>
-              <w:rPr>
-                <w:rFonts w:ascii="Times New Roman" w:hAnsi="Times New Roman" w:cs="Times New Roman"/>
-                <w:color w:val="000000" w:themeColor="text1"/>
-                <w:sz w:val="20"/>
-                <w:szCs w:val="20"/>
-              </w:rPr>
-            </w:pPr>
-            <w:r>
-              <w:rPr>
-                <w:rFonts w:ascii="Times New Roman" w:hAnsi="Times New Roman" w:cs="Times New Roman"/>
-                <w:color w:val="000000" w:themeColor="text1"/>
-                <w:sz w:val="20"/>
-                <w:szCs w:val="20"/>
-              </w:rPr>
-              <w:t>int</w:t>
-            </w:r>
-          </w:p>
-        </w:tc>
-        <w:tc>
-          <w:tcPr>
-            <w:tcW w:w="6910" w:type="dxa"/>
-            <w:shd w:val="clear" w:color="auto" w:fill="auto"/>
-          </w:tcPr>
-          <w:p>
-            <w:pPr>
-              <w:rPr>
-                <w:rFonts w:ascii="Times New Roman" w:hAnsi="Times New Roman" w:cs="Times New Roman"/>
-                <w:color w:val="000000" w:themeColor="text1"/>
-                <w:sz w:val="20"/>
-                <w:szCs w:val="20"/>
-              </w:rPr>
-            </w:pPr>
-            <w:r>
-              <w:rPr>
-                <w:rFonts w:ascii="Times New Roman" w:hAnsi="Times New Roman" w:cs="Times New Roman"/>
-                <w:color w:val="000000" w:themeColor="text1"/>
-                <w:sz w:val="20"/>
-                <w:szCs w:val="20"/>
-              </w:rPr>
-              <w:t>Id of partner</w:t>
-            </w:r>
-          </w:p>
-          <w:p>
-            <w:pPr>
-              <w:pStyle w:val="ListParagraph"/>
-              <w:numPr>
-                <w:ilvl w:val="0"/>
-                <w:numId w:val="45"/>
-              </w:numPr>
-              <w:rPr>
-                <w:rFonts w:ascii="Times New Roman" w:hAnsi="Times New Roman" w:cs="Times New Roman"/>
-                <w:color w:val="000000" w:themeColor="text1"/>
-                <w:sz w:val="20"/>
-                <w:szCs w:val="20"/>
-              </w:rPr>
-            </w:pPr>
-            <w:r>
-              <w:rPr>
-                <w:rFonts w:ascii="Times New Roman" w:hAnsi="Times New Roman" w:cs="Times New Roman"/>
-                <w:b/>
-                <w:color w:val="000000" w:themeColor="text1"/>
-                <w:sz w:val="20"/>
-                <w:szCs w:val="20"/>
-              </w:rPr>
-              <w:t>Optional</w:t>
-            </w:r>
-          </w:p>
-        </w:tc>
-      </w:tr>
-      <w:tr>
-        <w:tc>
-          <w:tcPr>
-            <w:tcW w:w="1523" w:type="dxa"/>
-            <w:shd w:val="clear" w:color="auto" w:fill="auto"/>
-            <w:vAlign w:val="center"/>
-          </w:tcPr>
-          <w:p>
-            <w:pPr>
-              <w:pStyle w:val="ListParagraph"/>
-              <w:ind w:left="0"/>
-              <w:jc w:val="center"/>
-              <w:rPr>
-                <w:rFonts w:ascii="Times New Roman" w:hAnsi="Times New Roman" w:cs="Times New Roman"/>
-                <w:color w:val="000000" w:themeColor="text1"/>
-                <w:sz w:val="20"/>
-                <w:szCs w:val="20"/>
-              </w:rPr>
-            </w:pPr>
-            <w:r>
-              <w:rPr>
-                <w:rFonts w:ascii="Times New Roman" w:hAnsi="Times New Roman" w:cs="Times New Roman"/>
-                <w:color w:val="000000" w:themeColor="text1"/>
-                <w:sz w:val="20"/>
-                <w:szCs w:val="20"/>
-              </w:rPr>
-              <w:t>BODY</w:t>
-            </w:r>
-          </w:p>
-        </w:tc>
-        <w:tc>
-          <w:tcPr>
-            <w:tcW w:w="1361" w:type="dxa"/>
-            <w:shd w:val="clear" w:color="auto" w:fill="auto"/>
-            <w:vAlign w:val="center"/>
-          </w:tcPr>
-          <w:p>
-            <w:pPr>
-              <w:pStyle w:val="ListParagraph"/>
-              <w:ind w:left="0"/>
-              <w:rPr>
-                <w:rFonts w:ascii="Times New Roman" w:hAnsi="Times New Roman" w:cs="Times New Roman"/>
-                <w:b/>
-                <w:color w:val="000000" w:themeColor="text1"/>
-                <w:sz w:val="20"/>
-                <w:szCs w:val="20"/>
-              </w:rPr>
-            </w:pPr>
-            <w:r>
-              <w:rPr>
-                <w:rFonts w:ascii="Times New Roman" w:hAnsi="Times New Roman" w:cs="Times New Roman"/>
-                <w:b/>
-                <w:color w:val="000000" w:themeColor="text1"/>
-                <w:sz w:val="20"/>
-                <w:szCs w:val="20"/>
-              </w:rPr>
-              <w:t>Role</w:t>
-            </w:r>
-          </w:p>
-        </w:tc>
-        <w:tc>
-          <w:tcPr>
-            <w:tcW w:w="1121" w:type="dxa"/>
-            <w:shd w:val="clear" w:color="auto" w:fill="auto"/>
-            <w:vAlign w:val="center"/>
-          </w:tcPr>
-          <w:p>
-            <w:pPr>
-              <w:pStyle w:val="ListParagraph"/>
-              <w:ind w:left="0"/>
-              <w:jc w:val="center"/>
-              <w:rPr>
-                <w:rFonts w:ascii="Times New Roman" w:hAnsi="Times New Roman" w:cs="Times New Roman"/>
-                <w:color w:val="000000" w:themeColor="text1"/>
-                <w:sz w:val="20"/>
-                <w:szCs w:val="20"/>
-              </w:rPr>
-            </w:pPr>
-            <w:r>
-              <w:rPr>
-                <w:rFonts w:ascii="Times New Roman" w:hAnsi="Times New Roman" w:cs="Times New Roman"/>
-                <w:color w:val="000000" w:themeColor="text1"/>
-                <w:sz w:val="20"/>
-                <w:szCs w:val="20"/>
-              </w:rPr>
-              <w:t>int</w:t>
-            </w:r>
-          </w:p>
-        </w:tc>
-        <w:tc>
-          <w:tcPr>
-            <w:tcW w:w="6910" w:type="dxa"/>
-            <w:shd w:val="clear" w:color="auto" w:fill="auto"/>
-          </w:tcPr>
-          <w:p>
-            <w:pPr>
-              <w:rPr>
-                <w:rFonts w:ascii="Times New Roman" w:hAnsi="Times New Roman" w:cs="Times New Roman"/>
-                <w:color w:val="000000" w:themeColor="text1"/>
-                <w:sz w:val="20"/>
-                <w:szCs w:val="20"/>
-              </w:rPr>
-            </w:pPr>
-            <w:r>
-              <w:rPr>
-                <w:rFonts w:ascii="Times New Roman" w:hAnsi="Times New Roman" w:cs="Times New Roman"/>
-                <w:color w:val="000000" w:themeColor="text1"/>
-                <w:sz w:val="20"/>
-                <w:szCs w:val="20"/>
-              </w:rPr>
-              <w:t>Role of request sender.</w:t>
-            </w:r>
-          </w:p>
-          <w:p>
-            <w:pPr>
-              <w:pStyle w:val="ListParagraph"/>
-              <w:numPr>
-                <w:ilvl w:val="0"/>
-                <w:numId w:val="45"/>
-              </w:numPr>
-              <w:rPr>
-                <w:rFonts w:ascii="Times New Roman" w:hAnsi="Times New Roman" w:cs="Times New Roman"/>
-                <w:color w:val="000000" w:themeColor="text1"/>
-                <w:sz w:val="20"/>
-                <w:szCs w:val="20"/>
-              </w:rPr>
-            </w:pPr>
-            <w:r>
-              <w:rPr>
-                <w:rFonts w:ascii="Times New Roman" w:hAnsi="Times New Roman" w:cs="Times New Roman"/>
-                <w:b/>
-                <w:color w:val="000000" w:themeColor="text1"/>
-                <w:sz w:val="20"/>
-                <w:szCs w:val="20"/>
-              </w:rPr>
-              <w:t>Optional</w:t>
-            </w:r>
-          </w:p>
-          <w:p>
-            <w:pPr>
-              <w:pStyle w:val="ListParagraph"/>
-              <w:numPr>
-                <w:ilvl w:val="0"/>
-                <w:numId w:val="45"/>
-              </w:numPr>
-              <w:rPr>
-                <w:rFonts w:ascii="Times New Roman" w:hAnsi="Times New Roman" w:cs="Times New Roman"/>
-                <w:color w:val="000000" w:themeColor="text1"/>
-                <w:sz w:val="20"/>
-                <w:szCs w:val="20"/>
-              </w:rPr>
-            </w:pPr>
-            <w:r>
-              <w:rPr>
-                <w:rFonts w:ascii="Times New Roman" w:hAnsi="Times New Roman" w:cs="Times New Roman"/>
-                <w:b/>
-                <w:color w:val="000000" w:themeColor="text1"/>
-                <w:sz w:val="20"/>
-                <w:szCs w:val="20"/>
-              </w:rPr>
-              <w:t>0: Source (sender is the creator of relationship)</w:t>
-            </w:r>
-          </w:p>
-          <w:p>
-            <w:pPr>
-              <w:pStyle w:val="ListParagraph"/>
-              <w:numPr>
-                <w:ilvl w:val="0"/>
-                <w:numId w:val="45"/>
-              </w:numPr>
-              <w:rPr>
-                <w:rFonts w:ascii="Times New Roman" w:hAnsi="Times New Roman" w:cs="Times New Roman"/>
-                <w:color w:val="000000" w:themeColor="text1"/>
-                <w:sz w:val="20"/>
-                <w:szCs w:val="20"/>
-              </w:rPr>
-            </w:pPr>
-            <w:r>
-              <w:rPr>
-                <w:rFonts w:ascii="Times New Roman" w:hAnsi="Times New Roman" w:cs="Times New Roman"/>
-                <w:b/>
-                <w:color w:val="000000" w:themeColor="text1"/>
-                <w:sz w:val="20"/>
-                <w:szCs w:val="20"/>
-              </w:rPr>
-              <w:t>1: Target (sender is the target of relationship)</w:t>
             </w:r>
           </w:p>
         </w:tc>
@@ -10490,18 +10141,18 @@
                 <w:highlight w:val="white"/>
                 <w:lang w:val="vi-VN"/>
               </w:rPr>
-              <w:t>"Id"</w:t>
-            </w:r>
-            <w:r>
-              <w:rPr>
-                <w:rFonts w:ascii="Consolas" w:hAnsi="Consolas" w:cs="Consolas"/>
-                <w:color w:val="000000"/>
-                <w:sz w:val="19"/>
-                <w:szCs w:val="19"/>
-                <w:highlight w:val="white"/>
-                <w:lang w:val="vi-VN"/>
-              </w:rPr>
-              <w:t>: 0,</w:t>
+              <w:t>"Doctor"</w:t>
+            </w:r>
+            <w:r>
+              <w:rPr>
+                <w:rFonts w:ascii="Consolas" w:hAnsi="Consolas" w:cs="Consolas"/>
+                <w:color w:val="000000"/>
+                <w:sz w:val="19"/>
+                <w:szCs w:val="19"/>
+                <w:highlight w:val="white"/>
+                <w:lang w:val="vi-VN"/>
+              </w:rPr>
+              <w:t>: {</w:t>
             </w:r>
           </w:p>
           <w:p>
@@ -10527,7 +10178,7 @@
                 <w:highlight w:val="white"/>
                 <w:lang w:val="vi-VN"/>
               </w:rPr>
-              <w:t xml:space="preserve">      </w:t>
+              <w:t xml:space="preserve">        </w:t>
             </w:r>
             <w:r>
               <w:rPr>
@@ -10538,18 +10189,18 @@
                 <w:highlight w:val="white"/>
                 <w:lang w:val="vi-VN"/>
               </w:rPr>
-              <w:t>"Source"</w:t>
-            </w:r>
-            <w:r>
-              <w:rPr>
-                <w:rFonts w:ascii="Consolas" w:hAnsi="Consolas" w:cs="Consolas"/>
-                <w:color w:val="000000"/>
-                <w:sz w:val="19"/>
-                <w:szCs w:val="19"/>
-                <w:highlight w:val="white"/>
-                <w:lang w:val="vi-VN"/>
-              </w:rPr>
-              <w:t>: {</w:t>
+              <w:t>"Id"</w:t>
+            </w:r>
+            <w:r>
+              <w:rPr>
+                <w:rFonts w:ascii="Consolas" w:hAnsi="Consolas" w:cs="Consolas"/>
+                <w:color w:val="000000"/>
+                <w:sz w:val="19"/>
+                <w:szCs w:val="19"/>
+                <w:highlight w:val="white"/>
+                <w:lang w:val="vi-VN"/>
+              </w:rPr>
+              <w:t>: 0,</w:t>
             </w:r>
           </w:p>
           <w:p>
@@ -10586,18 +10237,40 @@
                 <w:highlight w:val="white"/>
                 <w:lang w:val="vi-VN"/>
               </w:rPr>
-              <w:t>"Id"</w:t>
-            </w:r>
-            <w:r>
-              <w:rPr>
-                <w:rFonts w:ascii="Consolas" w:hAnsi="Consolas" w:cs="Consolas"/>
-                <w:color w:val="000000"/>
-                <w:sz w:val="19"/>
-                <w:szCs w:val="19"/>
-                <w:highlight w:val="white"/>
-                <w:lang w:val="vi-VN"/>
-              </w:rPr>
-              <w:t>: 0,</w:t>
+              <w:t>"FirstName"</w:t>
+            </w:r>
+            <w:r>
+              <w:rPr>
+                <w:rFonts w:ascii="Consolas" w:hAnsi="Consolas" w:cs="Consolas"/>
+                <w:color w:val="000000"/>
+                <w:sz w:val="19"/>
+                <w:szCs w:val="19"/>
+                <w:highlight w:val="white"/>
+                <w:lang w:val="vi-VN"/>
+              </w:rPr>
+              <w:t xml:space="preserve">: </w:t>
+            </w:r>
+            <w:r>
+              <w:rPr>
+                <w:rFonts w:ascii="Consolas" w:hAnsi="Consolas" w:cs="Consolas"/>
+                <w:color w:val="A31515"/>
+                <w:sz w:val="19"/>
+                <w:szCs w:val="19"/>
+                <w:highlight w:val="white"/>
+                <w:lang w:val="vi-VN"/>
+              </w:rPr>
+              <w:t>""</w:t>
+            </w:r>
+            <w:r>
+              <w:rPr>
+                <w:rFonts w:ascii="Consolas" w:hAnsi="Consolas" w:cs="Consolas"/>
+                <w:color w:val="000000"/>
+                <w:sz w:val="19"/>
+                <w:szCs w:val="19"/>
+                <w:highlight w:val="white"/>
+                <w:lang w:val="vi-VN"/>
+              </w:rPr>
+              <w:t>,</w:t>
             </w:r>
           </w:p>
           <w:p>
@@ -10634,7 +10307,7 @@
                 <w:highlight w:val="white"/>
                 <w:lang w:val="vi-VN"/>
               </w:rPr>
-              <w:t>"FirstName"</w:t>
+              <w:t>"LastName"</w:t>
             </w:r>
             <w:r>
               <w:rPr>
@@ -10704,7 +10377,7 @@
                 <w:highlight w:val="white"/>
                 <w:lang w:val="vi-VN"/>
               </w:rPr>
-              <w:t>"LastName"</w:t>
+              <w:t>"Specialty"</w:t>
             </w:r>
             <w:r>
               <w:rPr>
@@ -10727,6 +10400,17 @@
                 <w:lang w:val="vi-VN"/>
               </w:rPr>
               <w:t>""</w:t>
+            </w:r>
+            <w:r>
+              <w:rPr>
+                <w:rFonts w:ascii="Consolas" w:hAnsi="Consolas" w:cs="Consolas"/>
+                <w:color w:val="000000"/>
+                <w:sz w:val="19"/>
+                <w:szCs w:val="19"/>
+                <w:highlight w:val="white"/>
+                <w:lang w:val="vi-VN"/>
+              </w:rPr>
+              <w:t>,</w:t>
             </w:r>
           </w:p>
           <w:p>
@@ -10752,7 +10436,29 @@
                 <w:highlight w:val="white"/>
                 <w:lang w:val="vi-VN"/>
               </w:rPr>
-              <w:t xml:space="preserve">      },</w:t>
+              <w:t xml:space="preserve">        </w:t>
+            </w:r>
+            <w:r>
+              <w:rPr>
+                <w:rFonts w:ascii="Consolas" w:hAnsi="Consolas" w:cs="Consolas"/>
+                <w:color w:val="2E75B6"/>
+                <w:sz w:val="19"/>
+                <w:szCs w:val="19"/>
+                <w:highlight w:val="white"/>
+                <w:lang w:val="vi-VN"/>
+              </w:rPr>
+              <w:t>"Rank"</w:t>
+            </w:r>
+            <w:r>
+              <w:rPr>
+                <w:rFonts w:ascii="Consolas" w:hAnsi="Consolas" w:cs="Consolas"/>
+                <w:color w:val="000000"/>
+                <w:sz w:val="19"/>
+                <w:szCs w:val="19"/>
+                <w:highlight w:val="white"/>
+                <w:lang w:val="vi-VN"/>
+              </w:rPr>
+              <w:t>: 0,</w:t>
             </w:r>
           </w:p>
           <w:p>
@@ -10778,7 +10484,7 @@
                 <w:highlight w:val="white"/>
                 <w:lang w:val="vi-VN"/>
               </w:rPr>
-              <w:t xml:space="preserve">      </w:t>
+              <w:t xml:space="preserve">        </w:t>
             </w:r>
             <w:r>
               <w:rPr>
@@ -10789,18 +10495,29 @@
                 <w:highlight w:val="white"/>
                 <w:lang w:val="vi-VN"/>
               </w:rPr>
-              <w:t>"Target"</w:t>
-            </w:r>
-            <w:r>
-              <w:rPr>
-                <w:rFonts w:ascii="Consolas" w:hAnsi="Consolas" w:cs="Consolas"/>
-                <w:color w:val="000000"/>
-                <w:sz w:val="19"/>
-                <w:szCs w:val="19"/>
-                <w:highlight w:val="white"/>
-                <w:lang w:val="vi-VN"/>
-              </w:rPr>
-              <w:t>: {</w:t>
+              <w:t>"Address"</w:t>
+            </w:r>
+            <w:r>
+              <w:rPr>
+                <w:rFonts w:ascii="Consolas" w:hAnsi="Consolas" w:cs="Consolas"/>
+                <w:color w:val="000000"/>
+                <w:sz w:val="19"/>
+                <w:szCs w:val="19"/>
+                <w:highlight w:val="white"/>
+                <w:lang w:val="vi-VN"/>
+              </w:rPr>
+              <w:t xml:space="preserve">: </w:t>
+            </w:r>
+            <w:r>
+              <w:rPr>
+                <w:rFonts w:ascii="Consolas" w:hAnsi="Consolas" w:cs="Consolas"/>
+                <w:color w:val="A31515"/>
+                <w:sz w:val="19"/>
+                <w:szCs w:val="19"/>
+                <w:highlight w:val="white"/>
+                <w:lang w:val="vi-VN"/>
+              </w:rPr>
+              <w:t>""</w:t>
             </w:r>
           </w:p>
           <w:p>
@@ -10826,29 +10543,7 @@
                 <w:highlight w:val="white"/>
                 <w:lang w:val="vi-VN"/>
               </w:rPr>
-              <w:t xml:space="preserve">        </w:t>
-            </w:r>
-            <w:r>
-              <w:rPr>
-                <w:rFonts w:ascii="Consolas" w:hAnsi="Consolas" w:cs="Consolas"/>
-                <w:color w:val="2E75B6"/>
-                <w:sz w:val="19"/>
-                <w:szCs w:val="19"/>
-                <w:highlight w:val="white"/>
-                <w:lang w:val="vi-VN"/>
-              </w:rPr>
-              <w:t>"Id"</w:t>
-            </w:r>
-            <w:r>
-              <w:rPr>
-                <w:rFonts w:ascii="Consolas" w:hAnsi="Consolas" w:cs="Consolas"/>
-                <w:color w:val="000000"/>
-                <w:sz w:val="19"/>
-                <w:szCs w:val="19"/>
-                <w:highlight w:val="white"/>
-                <w:lang w:val="vi-VN"/>
-              </w:rPr>
-              <w:t>: 0,</w:t>
+              <w:t xml:space="preserve">      },</w:t>
             </w:r>
           </w:p>
           <w:p>
@@ -10874,7 +10569,7 @@
                 <w:highlight w:val="white"/>
                 <w:lang w:val="vi-VN"/>
               </w:rPr>
-              <w:t xml:space="preserve">        </w:t>
+              <w:t xml:space="preserve">      </w:t>
             </w:r>
             <w:r>
               <w:rPr>
@@ -10885,40 +10580,18 @@
                 <w:highlight w:val="white"/>
                 <w:lang w:val="vi-VN"/>
               </w:rPr>
-              <w:t>"FirstName"</w:t>
-            </w:r>
-            <w:r>
-              <w:rPr>
-                <w:rFonts w:ascii="Consolas" w:hAnsi="Consolas" w:cs="Consolas"/>
-                <w:color w:val="000000"/>
-                <w:sz w:val="19"/>
-                <w:szCs w:val="19"/>
-                <w:highlight w:val="white"/>
-                <w:lang w:val="vi-VN"/>
-              </w:rPr>
-              <w:t xml:space="preserve">: </w:t>
-            </w:r>
-            <w:r>
-              <w:rPr>
-                <w:rFonts w:ascii="Consolas" w:hAnsi="Consolas" w:cs="Consolas"/>
-                <w:color w:val="A31515"/>
-                <w:sz w:val="19"/>
-                <w:szCs w:val="19"/>
-                <w:highlight w:val="white"/>
-                <w:lang w:val="vi-VN"/>
-              </w:rPr>
-              <w:t>""</w:t>
-            </w:r>
-            <w:r>
-              <w:rPr>
-                <w:rFonts w:ascii="Consolas" w:hAnsi="Consolas" w:cs="Consolas"/>
-                <w:color w:val="000000"/>
-                <w:sz w:val="19"/>
-                <w:szCs w:val="19"/>
-                <w:highlight w:val="white"/>
-                <w:lang w:val="vi-VN"/>
-              </w:rPr>
-              <w:t>,</w:t>
+              <w:t>"Status"</w:t>
+            </w:r>
+            <w:r>
+              <w:rPr>
+                <w:rFonts w:ascii="Consolas" w:hAnsi="Consolas" w:cs="Consolas"/>
+                <w:color w:val="000000"/>
+                <w:sz w:val="19"/>
+                <w:szCs w:val="19"/>
+                <w:highlight w:val="white"/>
+                <w:lang w:val="vi-VN"/>
+              </w:rPr>
+              <w:t>: 0,</w:t>
             </w:r>
           </w:p>
           <w:p>
@@ -10944,7 +10617,7 @@
                 <w:highlight w:val="white"/>
                 <w:lang w:val="vi-VN"/>
               </w:rPr>
-              <w:t xml:space="preserve">        </w:t>
+              <w:t xml:space="preserve">      </w:t>
             </w:r>
             <w:r>
               <w:rPr>
@@ -10955,188 +10628,7 @@
                 <w:highlight w:val="white"/>
                 <w:lang w:val="vi-VN"/>
               </w:rPr>
-              <w:t>"LastName"</w:t>
-            </w:r>
-            <w:r>
-              <w:rPr>
-                <w:rFonts w:ascii="Consolas" w:hAnsi="Consolas" w:cs="Consolas"/>
-                <w:color w:val="000000"/>
-                <w:sz w:val="19"/>
-                <w:szCs w:val="19"/>
-                <w:highlight w:val="white"/>
-                <w:lang w:val="vi-VN"/>
-              </w:rPr>
-              <w:t xml:space="preserve">: </w:t>
-            </w:r>
-            <w:r>
-              <w:rPr>
-                <w:rFonts w:ascii="Consolas" w:hAnsi="Consolas" w:cs="Consolas"/>
-                <w:color w:val="A31515"/>
-                <w:sz w:val="19"/>
-                <w:szCs w:val="19"/>
-                <w:highlight w:val="white"/>
-                <w:lang w:val="vi-VN"/>
-              </w:rPr>
-              <w:t>""</w:t>
-            </w:r>
-          </w:p>
-          <w:p>
-            <w:pPr>
-              <w:autoSpaceDE w:val="0"/>
-              <w:autoSpaceDN w:val="0"/>
-              <w:adjustRightInd w:val="0"/>
-              <w:rPr>
-                <w:rFonts w:ascii="Consolas" w:hAnsi="Consolas" w:cs="Consolas"/>
-                <w:color w:val="000000"/>
-                <w:sz w:val="19"/>
-                <w:szCs w:val="19"/>
-                <w:highlight w:val="white"/>
-                <w:lang w:val="vi-VN"/>
-              </w:rPr>
-            </w:pPr>
-            <w:r>
-              <w:rPr>
-                <w:rFonts w:ascii="Consolas" w:hAnsi="Consolas" w:cs="Consolas"/>
-                <w:color w:val="000000"/>
-                <w:sz w:val="19"/>
-                <w:szCs w:val="19"/>
-                <w:highlight w:val="white"/>
-                <w:lang w:val="vi-VN"/>
-              </w:rPr>
-              <w:t xml:space="preserve">      },</w:t>
-            </w:r>
-          </w:p>
-          <w:p>
-            <w:pPr>
-              <w:autoSpaceDE w:val="0"/>
-              <w:autoSpaceDN w:val="0"/>
-              <w:adjustRightInd w:val="0"/>
-              <w:rPr>
-                <w:rFonts w:ascii="Consolas" w:hAnsi="Consolas" w:cs="Consolas"/>
-                <w:color w:val="000000"/>
-                <w:sz w:val="19"/>
-                <w:szCs w:val="19"/>
-                <w:highlight w:val="white"/>
-                <w:lang w:val="vi-VN"/>
-              </w:rPr>
-            </w:pPr>
-            <w:r>
-              <w:rPr>
-                <w:rFonts w:ascii="Consolas" w:hAnsi="Consolas" w:cs="Consolas"/>
-                <w:color w:val="000000"/>
-                <w:sz w:val="19"/>
-                <w:szCs w:val="19"/>
-                <w:highlight w:val="white"/>
-                <w:lang w:val="vi-VN"/>
-              </w:rPr>
-              <w:t xml:space="preserve">      </w:t>
-            </w:r>
-            <w:r>
-              <w:rPr>
-                <w:rFonts w:ascii="Consolas" w:hAnsi="Consolas" w:cs="Consolas"/>
-                <w:color w:val="2E75B6"/>
-                <w:sz w:val="19"/>
-                <w:szCs w:val="19"/>
-                <w:highlight w:val="white"/>
-                <w:lang w:val="vi-VN"/>
-              </w:rPr>
-              <w:t>"Type"</w:t>
-            </w:r>
-            <w:r>
-              <w:rPr>
-                <w:rFonts w:ascii="Consolas" w:hAnsi="Consolas" w:cs="Consolas"/>
-                <w:color w:val="000000"/>
-                <w:sz w:val="19"/>
-                <w:szCs w:val="19"/>
-                <w:highlight w:val="white"/>
-                <w:lang w:val="vi-VN"/>
-              </w:rPr>
-              <w:t>: 0,</w:t>
-            </w:r>
-          </w:p>
-          <w:p>
-            <w:pPr>
-              <w:autoSpaceDE w:val="0"/>
-              <w:autoSpaceDN w:val="0"/>
-              <w:adjustRightInd w:val="0"/>
-              <w:rPr>
-                <w:rFonts w:ascii="Consolas" w:hAnsi="Consolas" w:cs="Consolas"/>
-                <w:color w:val="000000"/>
-                <w:sz w:val="19"/>
-                <w:szCs w:val="19"/>
-                <w:highlight w:val="white"/>
-                <w:lang w:val="vi-VN"/>
-              </w:rPr>
-            </w:pPr>
-            <w:r>
-              <w:rPr>
-                <w:rFonts w:ascii="Consolas" w:hAnsi="Consolas" w:cs="Consolas"/>
-                <w:color w:val="000000"/>
-                <w:sz w:val="19"/>
-                <w:szCs w:val="19"/>
-                <w:highlight w:val="white"/>
-                <w:lang w:val="vi-VN"/>
-              </w:rPr>
-              <w:t xml:space="preserve">      </w:t>
-            </w:r>
-            <w:r>
-              <w:rPr>
-                <w:rFonts w:ascii="Consolas" w:hAnsi="Consolas" w:cs="Consolas"/>
-                <w:color w:val="2E75B6"/>
-                <w:sz w:val="19"/>
-                <w:szCs w:val="19"/>
-                <w:highlight w:val="white"/>
-                <w:lang w:val="vi-VN"/>
-              </w:rPr>
               <w:t>"Created"</w:t>
-            </w:r>
-            <w:r>
-              <w:rPr>
-                <w:rFonts w:ascii="Consolas" w:hAnsi="Consolas" w:cs="Consolas"/>
-                <w:color w:val="000000"/>
-                <w:sz w:val="19"/>
-                <w:szCs w:val="19"/>
-                <w:highlight w:val="white"/>
-                <w:lang w:val="vi-VN"/>
-              </w:rPr>
-              <w:t>: 0,</w:t>
-            </w:r>
-          </w:p>
-          <w:p>
-            <w:pPr>
-              <w:autoSpaceDE w:val="0"/>
-              <w:autoSpaceDN w:val="0"/>
-              <w:adjustRightInd w:val="0"/>
-              <w:rPr>
-                <w:rFonts w:ascii="Consolas" w:hAnsi="Consolas" w:cs="Consolas"/>
-                <w:color w:val="000000"/>
-                <w:sz w:val="19"/>
-                <w:szCs w:val="19"/>
-                <w:highlight w:val="white"/>
-                <w:lang w:val="vi-VN"/>
-              </w:rPr>
-            </w:pPr>
-            <w:r>
-              <w:rPr>
-                <w:rFonts w:ascii="Consolas" w:hAnsi="Consolas" w:cs="Consolas"/>
-                <w:color w:val="000000"/>
-                <w:sz w:val="19"/>
-                <w:szCs w:val="19"/>
-                <w:highlight w:val="white"/>
-                <w:lang w:val="vi-VN"/>
-              </w:rPr>
-              <w:t xml:space="preserve">      </w:t>
-            </w:r>
-            <w:r>
-              <w:rPr>
-                <w:rFonts w:ascii="Consolas" w:hAnsi="Consolas" w:cs="Consolas"/>
-                <w:color w:val="2E75B6"/>
-                <w:sz w:val="19"/>
-                <w:szCs w:val="19"/>
-                <w:highlight w:val="white"/>
-                <w:lang w:val="vi-VN"/>
-              </w:rPr>
-              <w:t>"Status"</w:t>
             </w:r>
             <w:r>
               <w:rPr>
@@ -11325,7 +10817,6 @@
                 <w:sz w:val="20"/>
                 <w:szCs w:val="20"/>
               </w:rPr>
-              <w:lastRenderedPageBreak/>
               <w:t>No email or password contained in request header. Front-end should redirect user to login page.</w:t>
             </w:r>
           </w:p>
@@ -11358,7 +10849,6 @@
                 <w:highlight w:val="white"/>
                 <w:lang w:val="vi-VN"/>
               </w:rPr>
-              <w:lastRenderedPageBreak/>
               <w:t>{</w:t>
             </w:r>
           </w:p>
@@ -11440,7 +10930,6 @@
                 <w:highlight w:val="white"/>
                 <w:lang w:val="vi-VN"/>
               </w:rPr>
-              <w:lastRenderedPageBreak/>
               <w:t>}</w:t>
             </w:r>
           </w:p>
@@ -11474,7 +10963,6 @@
                 <w:sz w:val="20"/>
                 <w:szCs w:val="20"/>
               </w:rPr>
-              <w:lastRenderedPageBreak/>
               <w:t>401</w:t>
             </w:r>
           </w:p>
@@ -11667,6 +11155,7 @@
                 <w:sz w:val="20"/>
                 <w:szCs w:val="20"/>
               </w:rPr>
+              <w:lastRenderedPageBreak/>
               <w:t>401</w:t>
             </w:r>
           </w:p>
@@ -12039,8 +11528,39 @@
           <w:szCs w:val="28"/>
         </w:rPr>
       </w:pPr>
-      <w:bookmarkStart w:id="0" w:name="_GoBack"/>
-      <w:bookmarkEnd w:id="0"/>
+    </w:p>
+    <w:p>
+      <w:pPr>
+        <w:spacing w:after="160" w:line="259" w:lineRule="auto"/>
+        <w:rPr>
+          <w:rFonts w:ascii="Times New Roman" w:hAnsi="Times New Roman" w:cs="Times New Roman"/>
+          <w:color w:val="000000" w:themeColor="text1"/>
+          <w:sz w:val="28"/>
+          <w:szCs w:val="28"/>
+        </w:rPr>
+      </w:pPr>
+    </w:p>
+    <w:p>
+      <w:pPr>
+        <w:spacing w:after="160" w:line="259" w:lineRule="auto"/>
+        <w:rPr>
+          <w:rFonts w:ascii="Times New Roman" w:hAnsi="Times New Roman" w:cs="Times New Roman"/>
+          <w:color w:val="000000" w:themeColor="text1"/>
+          <w:sz w:val="28"/>
+          <w:szCs w:val="28"/>
+        </w:rPr>
+      </w:pPr>
+    </w:p>
+    <w:p>
+      <w:pPr>
+        <w:spacing w:after="160" w:line="259" w:lineRule="auto"/>
+        <w:rPr>
+          <w:rFonts w:ascii="Times New Roman" w:hAnsi="Times New Roman" w:cs="Times New Roman"/>
+          <w:color w:val="000000" w:themeColor="text1"/>
+          <w:sz w:val="28"/>
+          <w:szCs w:val="28"/>
+        </w:rPr>
+      </w:pPr>
     </w:p>
     <w:p>
       <w:pPr>

</xml_diff>

<commit_message>
- Api for relative filtering.
</commit_message>
<xml_diff>
--- a/002 - DOCUMENT/API Documentation/Olives/api_endpoints_relationship.docx
+++ b/002 - DOCUMENT/API Documentation/Olives/api_endpoints_relationship.docx
@@ -8570,20 +8570,8 @@
           <w:szCs w:val="28"/>
         </w:rPr>
         <w:lastRenderedPageBreak/>
-        <w:t>Filter</w:t>
+        <w:t>Filter related doctors</w:t>
       </w:r>
-      <w:r>
-        <w:rPr>
-          <w:rFonts w:ascii="Times New Roman" w:hAnsi="Times New Roman" w:cs="Times New Roman"/>
-          <w:b/>
-          <w:color w:val="000000" w:themeColor="text1"/>
-          <w:sz w:val="28"/>
-          <w:szCs w:val="28"/>
-        </w:rPr>
-        <w:t xml:space="preserve"> related doctors</w:t>
-      </w:r>
-      <w:bookmarkStart w:id="0" w:name="_GoBack"/>
-      <w:bookmarkEnd w:id="0"/>
     </w:p>
     <w:p>
       <w:pPr>
@@ -10519,6 +10507,17 @@
               </w:rPr>
               <w:t>""</w:t>
             </w:r>
+            <w:r>
+              <w:rPr>
+                <w:rFonts w:ascii="Consolas" w:hAnsi="Consolas" w:cs="Consolas"/>
+                <w:color w:val="000000"/>
+                <w:sz w:val="19"/>
+                <w:szCs w:val="19"/>
+                <w:highlight w:val="white"/>
+                <w:lang w:val="vi-VN"/>
+              </w:rPr>
+              <w:t>,</w:t>
+            </w:r>
           </w:p>
           <w:p>
             <w:pPr>
@@ -10543,7 +10542,40 @@
                 <w:highlight w:val="white"/>
                 <w:lang w:val="vi-VN"/>
               </w:rPr>
-              <w:t xml:space="preserve">      },</w:t>
+              <w:t xml:space="preserve">        </w:t>
+            </w:r>
+            <w:r>
+              <w:rPr>
+                <w:rFonts w:ascii="Consolas" w:hAnsi="Consolas" w:cs="Consolas"/>
+                <w:color w:val="2E75B6"/>
+                <w:sz w:val="19"/>
+                <w:szCs w:val="19"/>
+                <w:highlight w:val="white"/>
+                <w:lang w:val="vi-VN"/>
+              </w:rPr>
+              <w:t>"Photo"</w:t>
+            </w:r>
+            <w:r>
+              <w:rPr>
+                <w:rFonts w:ascii="Consolas" w:hAnsi="Consolas" w:cs="Consolas"/>
+                <w:color w:val="000000"/>
+                <w:sz w:val="19"/>
+                <w:szCs w:val="19"/>
+                <w:highlight w:val="white"/>
+                <w:lang w:val="vi-VN"/>
+              </w:rPr>
+              <w:t xml:space="preserve">: </w:t>
+            </w:r>
+            <w:r>
+              <w:rPr>
+                <w:rFonts w:ascii="Consolas" w:hAnsi="Consolas" w:cs="Consolas"/>
+                <w:color w:val="A31515"/>
+                <w:sz w:val="19"/>
+                <w:szCs w:val="19"/>
+                <w:highlight w:val="white"/>
+                <w:lang w:val="vi-VN"/>
+              </w:rPr>
+              <w:t>""</w:t>
             </w:r>
           </w:p>
           <w:p>
@@ -10569,29 +10601,7 @@
                 <w:highlight w:val="white"/>
                 <w:lang w:val="vi-VN"/>
               </w:rPr>
-              <w:t xml:space="preserve">      </w:t>
-            </w:r>
-            <w:r>
-              <w:rPr>
-                <w:rFonts w:ascii="Consolas" w:hAnsi="Consolas" w:cs="Consolas"/>
-                <w:color w:val="2E75B6"/>
-                <w:sz w:val="19"/>
-                <w:szCs w:val="19"/>
-                <w:highlight w:val="white"/>
-                <w:lang w:val="vi-VN"/>
-              </w:rPr>
-              <w:t>"Status"</w:t>
-            </w:r>
-            <w:r>
-              <w:rPr>
-                <w:rFonts w:ascii="Consolas" w:hAnsi="Consolas" w:cs="Consolas"/>
-                <w:color w:val="000000"/>
-                <w:sz w:val="19"/>
-                <w:szCs w:val="19"/>
-                <w:highlight w:val="white"/>
-                <w:lang w:val="vi-VN"/>
-              </w:rPr>
-              <w:t>: 0,</w:t>
+              <w:t xml:space="preserve">      },</w:t>
             </w:r>
           </w:p>
           <w:p>
@@ -10628,18 +10638,18 @@
                 <w:highlight w:val="white"/>
                 <w:lang w:val="vi-VN"/>
               </w:rPr>
-              <w:t>"Created"</w:t>
-            </w:r>
-            <w:r>
-              <w:rPr>
-                <w:rFonts w:ascii="Consolas" w:hAnsi="Consolas" w:cs="Consolas"/>
-                <w:color w:val="000000"/>
-                <w:sz w:val="19"/>
-                <w:szCs w:val="19"/>
-                <w:highlight w:val="white"/>
-                <w:lang w:val="vi-VN"/>
-              </w:rPr>
-              <w:t>: 0</w:t>
+              <w:t>"Status"</w:t>
+            </w:r>
+            <w:r>
+              <w:rPr>
+                <w:rFonts w:ascii="Consolas" w:hAnsi="Consolas" w:cs="Consolas"/>
+                <w:color w:val="000000"/>
+                <w:sz w:val="19"/>
+                <w:szCs w:val="19"/>
+                <w:highlight w:val="white"/>
+                <w:lang w:val="vi-VN"/>
+              </w:rPr>
+              <w:t>: 0,</w:t>
             </w:r>
           </w:p>
           <w:p>
@@ -10665,7 +10675,29 @@
                 <w:highlight w:val="white"/>
                 <w:lang w:val="vi-VN"/>
               </w:rPr>
-              <w:t xml:space="preserve">    }</w:t>
+              <w:t xml:space="preserve">      </w:t>
+            </w:r>
+            <w:r>
+              <w:rPr>
+                <w:rFonts w:ascii="Consolas" w:hAnsi="Consolas" w:cs="Consolas"/>
+                <w:color w:val="2E75B6"/>
+                <w:sz w:val="19"/>
+                <w:szCs w:val="19"/>
+                <w:highlight w:val="white"/>
+                <w:lang w:val="vi-VN"/>
+              </w:rPr>
+              <w:t>"Created"</w:t>
+            </w:r>
+            <w:r>
+              <w:rPr>
+                <w:rFonts w:ascii="Consolas" w:hAnsi="Consolas" w:cs="Consolas"/>
+                <w:color w:val="000000"/>
+                <w:sz w:val="19"/>
+                <w:szCs w:val="19"/>
+                <w:highlight w:val="white"/>
+                <w:lang w:val="vi-VN"/>
+              </w:rPr>
+              <w:t>: 0</w:t>
             </w:r>
           </w:p>
           <w:p>
@@ -10691,7 +10723,7 @@
                 <w:highlight w:val="white"/>
                 <w:lang w:val="vi-VN"/>
               </w:rPr>
-              <w:t xml:space="preserve">  ],</w:t>
+              <w:t xml:space="preserve">    }</w:t>
             </w:r>
           </w:p>
           <w:p>
@@ -10717,29 +10749,7 @@
                 <w:highlight w:val="white"/>
                 <w:lang w:val="vi-VN"/>
               </w:rPr>
-              <w:t xml:space="preserve">  </w:t>
-            </w:r>
-            <w:r>
-              <w:rPr>
-                <w:rFonts w:ascii="Consolas" w:hAnsi="Consolas" w:cs="Consolas"/>
-                <w:color w:val="2E75B6"/>
-                <w:sz w:val="19"/>
-                <w:szCs w:val="19"/>
-                <w:highlight w:val="white"/>
-                <w:lang w:val="vi-VN"/>
-              </w:rPr>
-              <w:t>"Total"</w:t>
-            </w:r>
-            <w:r>
-              <w:rPr>
-                <w:rFonts w:ascii="Consolas" w:hAnsi="Consolas" w:cs="Consolas"/>
-                <w:color w:val="000000"/>
-                <w:sz w:val="19"/>
-                <w:szCs w:val="19"/>
-                <w:highlight w:val="white"/>
-                <w:lang w:val="vi-VN"/>
-              </w:rPr>
-              <w:t>: 0</w:t>
+              <w:t xml:space="preserve">  ],</w:t>
             </w:r>
           </w:p>
           <w:p>
@@ -10748,10 +10758,60 @@
               <w:autoSpaceDN w:val="0"/>
               <w:adjustRightInd w:val="0"/>
               <w:rPr>
-                <w:rFonts w:ascii="Times New Roman" w:hAnsi="Times New Roman" w:cs="Times New Roman"/>
-                <w:color w:val="000000" w:themeColor="text1"/>
-                <w:sz w:val="20"/>
-                <w:szCs w:val="20"/>
+                <w:rFonts w:ascii="Consolas" w:hAnsi="Consolas" w:cs="Consolas"/>
+                <w:color w:val="000000"/>
+                <w:sz w:val="19"/>
+                <w:szCs w:val="19"/>
+                <w:highlight w:val="white"/>
+                <w:lang w:val="vi-VN"/>
+              </w:rPr>
+            </w:pPr>
+            <w:r>
+              <w:rPr>
+                <w:rFonts w:ascii="Consolas" w:hAnsi="Consolas" w:cs="Consolas"/>
+                <w:color w:val="000000"/>
+                <w:sz w:val="19"/>
+                <w:szCs w:val="19"/>
+                <w:highlight w:val="white"/>
+                <w:lang w:val="vi-VN"/>
+              </w:rPr>
+              <w:t xml:space="preserve">  </w:t>
+            </w:r>
+            <w:r>
+              <w:rPr>
+                <w:rFonts w:ascii="Consolas" w:hAnsi="Consolas" w:cs="Consolas"/>
+                <w:color w:val="2E75B6"/>
+                <w:sz w:val="19"/>
+                <w:szCs w:val="19"/>
+                <w:highlight w:val="white"/>
+                <w:lang w:val="vi-VN"/>
+              </w:rPr>
+              <w:t>"Total"</w:t>
+            </w:r>
+            <w:r>
+              <w:rPr>
+                <w:rFonts w:ascii="Consolas" w:hAnsi="Consolas" w:cs="Consolas"/>
+                <w:color w:val="000000"/>
+                <w:sz w:val="19"/>
+                <w:szCs w:val="19"/>
+                <w:highlight w:val="white"/>
+                <w:lang w:val="vi-VN"/>
+              </w:rPr>
+              <w:t>: 0</w:t>
+            </w:r>
+          </w:p>
+          <w:p>
+            <w:pPr>
+              <w:autoSpaceDE w:val="0"/>
+              <w:autoSpaceDN w:val="0"/>
+              <w:adjustRightInd w:val="0"/>
+              <w:rPr>
+                <w:rFonts w:ascii="Consolas" w:hAnsi="Consolas" w:cs="Consolas"/>
+                <w:color w:val="000000"/>
+                <w:sz w:val="19"/>
+                <w:szCs w:val="19"/>
+                <w:highlight w:val="white"/>
+                <w:lang w:val="vi-VN"/>
               </w:rPr>
             </w:pPr>
             <w:r>
@@ -10765,6 +10825,19 @@
               </w:rPr>
               <w:t>}</w:t>
             </w:r>
+          </w:p>
+          <w:p>
+            <w:pPr>
+              <w:autoSpaceDE w:val="0"/>
+              <w:autoSpaceDN w:val="0"/>
+              <w:adjustRightInd w:val="0"/>
+              <w:rPr>
+                <w:rFonts w:ascii="Times New Roman" w:hAnsi="Times New Roman" w:cs="Times New Roman"/>
+                <w:color w:val="000000" w:themeColor="text1"/>
+                <w:sz w:val="20"/>
+                <w:szCs w:val="20"/>
+              </w:rPr>
+            </w:pPr>
           </w:p>
         </w:tc>
       </w:tr>
@@ -10984,6 +11057,7 @@
                 <w:sz w:val="20"/>
                 <w:szCs w:val="20"/>
               </w:rPr>
+              <w:lastRenderedPageBreak/>
               <w:t>Account has been disabled.</w:t>
             </w:r>
           </w:p>
@@ -11016,6 +11090,7 @@
                 <w:highlight w:val="white"/>
                 <w:lang w:val="vi-VN"/>
               </w:rPr>
+              <w:lastRenderedPageBreak/>
               <w:t>{</w:t>
             </w:r>
           </w:p>
@@ -11042,6 +11117,7 @@
                 <w:highlight w:val="white"/>
                 <w:lang w:val="vi-VN"/>
               </w:rPr>
+              <w:lastRenderedPageBreak/>
               <w:t xml:space="preserve">  </w:t>
             </w:r>
             <w:r>
@@ -11529,6 +11605,3547 @@
         </w:rPr>
       </w:pPr>
     </w:p>
+    <w:p>
+      <w:pPr>
+        <w:spacing w:after="160" w:line="259" w:lineRule="auto"/>
+        <w:rPr>
+          <w:rFonts w:ascii="Times New Roman" w:hAnsi="Times New Roman" w:cs="Times New Roman"/>
+          <w:color w:val="000000" w:themeColor="text1"/>
+          <w:sz w:val="28"/>
+          <w:szCs w:val="28"/>
+        </w:rPr>
+      </w:pPr>
+    </w:p>
+    <w:p>
+      <w:pPr>
+        <w:spacing w:after="160" w:line="259" w:lineRule="auto"/>
+        <w:rPr>
+          <w:rFonts w:ascii="Times New Roman" w:hAnsi="Times New Roman" w:cs="Times New Roman"/>
+          <w:color w:val="000000" w:themeColor="text1"/>
+          <w:sz w:val="28"/>
+          <w:szCs w:val="28"/>
+        </w:rPr>
+      </w:pPr>
+    </w:p>
+    <w:p>
+      <w:pPr>
+        <w:spacing w:after="160" w:line="259" w:lineRule="auto"/>
+        <w:rPr>
+          <w:rFonts w:ascii="Times New Roman" w:hAnsi="Times New Roman" w:cs="Times New Roman"/>
+          <w:color w:val="000000" w:themeColor="text1"/>
+          <w:sz w:val="28"/>
+          <w:szCs w:val="28"/>
+        </w:rPr>
+      </w:pPr>
+    </w:p>
+    <w:p>
+      <w:pPr>
+        <w:spacing w:after="160" w:line="259" w:lineRule="auto"/>
+        <w:rPr>
+          <w:rFonts w:ascii="Times New Roman" w:hAnsi="Times New Roman" w:cs="Times New Roman"/>
+          <w:color w:val="000000" w:themeColor="text1"/>
+          <w:sz w:val="28"/>
+          <w:szCs w:val="28"/>
+        </w:rPr>
+      </w:pPr>
+    </w:p>
+    <w:p>
+      <w:pPr>
+        <w:spacing w:after="160" w:line="259" w:lineRule="auto"/>
+        <w:rPr>
+          <w:rFonts w:ascii="Times New Roman" w:hAnsi="Times New Roman" w:cs="Times New Roman"/>
+          <w:color w:val="000000" w:themeColor="text1"/>
+          <w:sz w:val="28"/>
+          <w:szCs w:val="28"/>
+        </w:rPr>
+      </w:pPr>
+    </w:p>
+    <w:p>
+      <w:pPr>
+        <w:spacing w:after="160" w:line="259" w:lineRule="auto"/>
+        <w:rPr>
+          <w:rFonts w:ascii="Times New Roman" w:hAnsi="Times New Roman" w:cs="Times New Roman"/>
+          <w:color w:val="000000" w:themeColor="text1"/>
+          <w:sz w:val="28"/>
+          <w:szCs w:val="28"/>
+        </w:rPr>
+      </w:pPr>
+    </w:p>
+    <w:p>
+      <w:pPr>
+        <w:spacing w:after="160" w:line="259" w:lineRule="auto"/>
+        <w:rPr>
+          <w:rFonts w:ascii="Times New Roman" w:hAnsi="Times New Roman" w:cs="Times New Roman"/>
+          <w:color w:val="000000" w:themeColor="text1"/>
+          <w:sz w:val="28"/>
+          <w:szCs w:val="28"/>
+        </w:rPr>
+      </w:pPr>
+    </w:p>
+    <w:p>
+      <w:pPr>
+        <w:spacing w:after="160" w:line="259" w:lineRule="auto"/>
+        <w:rPr>
+          <w:rFonts w:ascii="Times New Roman" w:hAnsi="Times New Roman" w:cs="Times New Roman"/>
+          <w:color w:val="000000" w:themeColor="text1"/>
+          <w:sz w:val="28"/>
+          <w:szCs w:val="28"/>
+        </w:rPr>
+      </w:pPr>
+    </w:p>
+    <w:p>
+      <w:pPr>
+        <w:spacing w:after="160" w:line="259" w:lineRule="auto"/>
+        <w:rPr>
+          <w:rFonts w:ascii="Times New Roman" w:hAnsi="Times New Roman" w:cs="Times New Roman"/>
+          <w:color w:val="000000" w:themeColor="text1"/>
+          <w:sz w:val="28"/>
+          <w:szCs w:val="28"/>
+        </w:rPr>
+      </w:pPr>
+    </w:p>
+    <w:p>
+      <w:pPr>
+        <w:spacing w:after="160" w:line="259" w:lineRule="auto"/>
+        <w:rPr>
+          <w:rFonts w:ascii="Times New Roman" w:hAnsi="Times New Roman" w:cs="Times New Roman"/>
+          <w:color w:val="000000" w:themeColor="text1"/>
+          <w:sz w:val="28"/>
+          <w:szCs w:val="28"/>
+        </w:rPr>
+      </w:pPr>
+    </w:p>
+    <w:p>
+      <w:pPr>
+        <w:spacing w:after="160" w:line="259" w:lineRule="auto"/>
+        <w:rPr>
+          <w:rFonts w:ascii="Times New Roman" w:hAnsi="Times New Roman" w:cs="Times New Roman"/>
+          <w:color w:val="000000" w:themeColor="text1"/>
+          <w:sz w:val="28"/>
+          <w:szCs w:val="28"/>
+        </w:rPr>
+      </w:pPr>
+    </w:p>
+    <w:p>
+      <w:pPr>
+        <w:spacing w:after="160" w:line="259" w:lineRule="auto"/>
+        <w:rPr>
+          <w:rFonts w:ascii="Times New Roman" w:hAnsi="Times New Roman" w:cs="Times New Roman"/>
+          <w:color w:val="000000" w:themeColor="text1"/>
+          <w:sz w:val="28"/>
+          <w:szCs w:val="28"/>
+        </w:rPr>
+      </w:pPr>
+    </w:p>
+    <w:p>
+      <w:pPr>
+        <w:spacing w:after="160" w:line="259" w:lineRule="auto"/>
+        <w:rPr>
+          <w:rFonts w:ascii="Times New Roman" w:hAnsi="Times New Roman" w:cs="Times New Roman"/>
+          <w:color w:val="000000" w:themeColor="text1"/>
+          <w:sz w:val="28"/>
+          <w:szCs w:val="28"/>
+        </w:rPr>
+      </w:pPr>
+    </w:p>
+    <w:p>
+      <w:pPr>
+        <w:spacing w:after="160" w:line="259" w:lineRule="auto"/>
+        <w:rPr>
+          <w:rFonts w:ascii="Times New Roman" w:hAnsi="Times New Roman" w:cs="Times New Roman"/>
+          <w:color w:val="000000" w:themeColor="text1"/>
+          <w:sz w:val="28"/>
+          <w:szCs w:val="28"/>
+        </w:rPr>
+      </w:pPr>
+    </w:p>
+    <w:p>
+      <w:pPr>
+        <w:spacing w:after="160" w:line="259" w:lineRule="auto"/>
+        <w:rPr>
+          <w:rFonts w:ascii="Times New Roman" w:hAnsi="Times New Roman" w:cs="Times New Roman"/>
+          <w:color w:val="000000" w:themeColor="text1"/>
+          <w:sz w:val="28"/>
+          <w:szCs w:val="28"/>
+        </w:rPr>
+      </w:pPr>
+    </w:p>
+    <w:p>
+      <w:pPr>
+        <w:spacing w:after="160" w:line="259" w:lineRule="auto"/>
+        <w:rPr>
+          <w:rFonts w:ascii="Times New Roman" w:hAnsi="Times New Roman" w:cs="Times New Roman"/>
+          <w:color w:val="000000" w:themeColor="text1"/>
+          <w:sz w:val="28"/>
+          <w:szCs w:val="28"/>
+        </w:rPr>
+      </w:pPr>
+    </w:p>
+    <w:p>
+      <w:pPr>
+        <w:spacing w:after="160" w:line="259" w:lineRule="auto"/>
+        <w:rPr>
+          <w:rFonts w:ascii="Times New Roman" w:hAnsi="Times New Roman" w:cs="Times New Roman"/>
+          <w:color w:val="000000" w:themeColor="text1"/>
+          <w:sz w:val="28"/>
+          <w:szCs w:val="28"/>
+        </w:rPr>
+      </w:pPr>
+    </w:p>
+    <w:p>
+      <w:pPr>
+        <w:spacing w:after="160" w:line="259" w:lineRule="auto"/>
+        <w:rPr>
+          <w:rFonts w:ascii="Times New Roman" w:hAnsi="Times New Roman" w:cs="Times New Roman"/>
+          <w:color w:val="000000" w:themeColor="text1"/>
+          <w:sz w:val="28"/>
+          <w:szCs w:val="28"/>
+        </w:rPr>
+      </w:pPr>
+    </w:p>
+    <w:p>
+      <w:pPr>
+        <w:spacing w:after="160" w:line="259" w:lineRule="auto"/>
+        <w:rPr>
+          <w:rFonts w:ascii="Times New Roman" w:hAnsi="Times New Roman" w:cs="Times New Roman"/>
+          <w:color w:val="000000" w:themeColor="text1"/>
+          <w:sz w:val="28"/>
+          <w:szCs w:val="28"/>
+        </w:rPr>
+      </w:pPr>
+    </w:p>
+    <w:p>
+      <w:pPr>
+        <w:spacing w:after="160" w:line="259" w:lineRule="auto"/>
+        <w:rPr>
+          <w:rFonts w:ascii="Times New Roman" w:hAnsi="Times New Roman" w:cs="Times New Roman"/>
+          <w:color w:val="000000" w:themeColor="text1"/>
+          <w:sz w:val="28"/>
+          <w:szCs w:val="28"/>
+        </w:rPr>
+      </w:pPr>
+    </w:p>
+    <w:p>
+      <w:pPr>
+        <w:pStyle w:val="ListParagraph"/>
+        <w:numPr>
+          <w:ilvl w:val="0"/>
+          <w:numId w:val="44"/>
+        </w:numPr>
+        <w:rPr>
+          <w:rFonts w:ascii="Times New Roman" w:hAnsi="Times New Roman" w:cs="Times New Roman"/>
+          <w:b/>
+          <w:color w:val="000000" w:themeColor="text1"/>
+          <w:sz w:val="28"/>
+          <w:szCs w:val="28"/>
+        </w:rPr>
+      </w:pPr>
+      <w:r>
+        <w:rPr>
+          <w:rFonts w:ascii="Times New Roman" w:hAnsi="Times New Roman" w:cs="Times New Roman"/>
+          <w:b/>
+          <w:color w:val="000000" w:themeColor="text1"/>
+          <w:sz w:val="28"/>
+          <w:szCs w:val="28"/>
+        </w:rPr>
+        <w:lastRenderedPageBreak/>
+        <w:t xml:space="preserve">Filter </w:t>
+      </w:r>
+      <w:r>
+        <w:rPr>
+          <w:rFonts w:ascii="Times New Roman" w:hAnsi="Times New Roman" w:cs="Times New Roman"/>
+          <w:b/>
+          <w:color w:val="000000" w:themeColor="text1"/>
+          <w:sz w:val="28"/>
+          <w:szCs w:val="28"/>
+        </w:rPr>
+        <w:t>relatives</w:t>
+      </w:r>
+    </w:p>
+    <w:p>
+      <w:pPr>
+        <w:pStyle w:val="ListParagraph"/>
+        <w:numPr>
+          <w:ilvl w:val="1"/>
+          <w:numId w:val="44"/>
+        </w:numPr>
+        <w:rPr>
+          <w:rFonts w:ascii="Times New Roman" w:hAnsi="Times New Roman" w:cs="Times New Roman"/>
+          <w:color w:val="000000" w:themeColor="text1"/>
+          <w:sz w:val="20"/>
+          <w:szCs w:val="20"/>
+        </w:rPr>
+      </w:pPr>
+      <w:r>
+        <w:rPr>
+          <w:rFonts w:ascii="Times New Roman" w:hAnsi="Times New Roman" w:cs="Times New Roman"/>
+          <w:color w:val="000000" w:themeColor="text1"/>
+          <w:sz w:val="20"/>
+          <w:szCs w:val="20"/>
+        </w:rPr>
+        <w:t>Request</w:t>
+      </w:r>
+    </w:p>
+    <w:p>
+      <w:pPr>
+        <w:rPr>
+          <w:rFonts w:ascii="Times New Roman" w:hAnsi="Times New Roman" w:cs="Times New Roman"/>
+          <w:color w:val="000000" w:themeColor="text1"/>
+          <w:sz w:val="20"/>
+          <w:szCs w:val="20"/>
+        </w:rPr>
+      </w:pPr>
+    </w:p>
+    <w:p>
+      <w:pPr>
+        <w:pStyle w:val="ListParagraph"/>
+        <w:rPr>
+          <w:rFonts w:ascii="Times New Roman" w:hAnsi="Times New Roman" w:cs="Times New Roman"/>
+          <w:color w:val="000000" w:themeColor="text1"/>
+          <w:sz w:val="20"/>
+          <w:szCs w:val="20"/>
+        </w:rPr>
+      </w:pPr>
+      <w:r>
+        <w:rPr>
+          <w:rFonts w:ascii="Times New Roman" w:hAnsi="Times New Roman" w:cs="Times New Roman"/>
+          <w:color w:val="000000" w:themeColor="text1"/>
+          <w:sz w:val="20"/>
+          <w:szCs w:val="20"/>
+        </w:rPr>
+        <w:t xml:space="preserve"> </w:t>
+      </w:r>
+    </w:p>
+    <w:tbl>
+      <w:tblPr>
+        <w:tblW w:w="10915" w:type="dxa"/>
+        <w:tblInd w:w="-572" w:type="dxa"/>
+        <w:tblBorders>
+          <w:top w:val="single" w:sz="4" w:space="0" w:color="auto"/>
+          <w:left w:val="single" w:sz="4" w:space="0" w:color="auto"/>
+          <w:bottom w:val="single" w:sz="4" w:space="0" w:color="auto"/>
+          <w:right w:val="single" w:sz="4" w:space="0" w:color="auto"/>
+          <w:insideH w:val="single" w:sz="4" w:space="0" w:color="auto"/>
+          <w:insideV w:val="single" w:sz="4" w:space="0" w:color="auto"/>
+        </w:tblBorders>
+        <w:tblLook w:val="04A0" w:firstRow="1" w:lastRow="0" w:firstColumn="1" w:lastColumn="0" w:noHBand="0" w:noVBand="1"/>
+      </w:tblPr>
+      <w:tblGrid>
+        <w:gridCol w:w="1560"/>
+        <w:gridCol w:w="9355"/>
+      </w:tblGrid>
+      <w:tr>
+        <w:tc>
+          <w:tcPr>
+            <w:tcW w:w="1560" w:type="dxa"/>
+            <w:shd w:val="clear" w:color="auto" w:fill="9CC2E5"/>
+          </w:tcPr>
+          <w:p>
+            <w:pPr>
+              <w:ind w:left="360"/>
+              <w:jc w:val="center"/>
+              <w:rPr>
+                <w:rFonts w:ascii="Times New Roman" w:hAnsi="Times New Roman" w:cs="Times New Roman"/>
+                <w:b/>
+                <w:color w:val="000000" w:themeColor="text1"/>
+                <w:sz w:val="20"/>
+                <w:szCs w:val="20"/>
+              </w:rPr>
+            </w:pPr>
+            <w:r>
+              <w:rPr>
+                <w:rFonts w:ascii="Times New Roman" w:hAnsi="Times New Roman" w:cs="Times New Roman"/>
+                <w:b/>
+                <w:color w:val="000000" w:themeColor="text1"/>
+                <w:sz w:val="20"/>
+                <w:szCs w:val="20"/>
+              </w:rPr>
+              <w:t>Method</w:t>
+            </w:r>
+          </w:p>
+        </w:tc>
+        <w:tc>
+          <w:tcPr>
+            <w:tcW w:w="9355" w:type="dxa"/>
+            <w:shd w:val="clear" w:color="auto" w:fill="9CC2E5"/>
+          </w:tcPr>
+          <w:p>
+            <w:pPr>
+              <w:pStyle w:val="ListParagraph"/>
+              <w:ind w:left="0"/>
+              <w:jc w:val="center"/>
+              <w:rPr>
+                <w:rFonts w:ascii="Times New Roman" w:hAnsi="Times New Roman" w:cs="Times New Roman"/>
+                <w:b/>
+                <w:color w:val="000000" w:themeColor="text1"/>
+                <w:sz w:val="20"/>
+                <w:szCs w:val="20"/>
+              </w:rPr>
+            </w:pPr>
+            <w:r>
+              <w:rPr>
+                <w:rFonts w:ascii="Times New Roman" w:hAnsi="Times New Roman" w:cs="Times New Roman"/>
+                <w:b/>
+                <w:color w:val="000000" w:themeColor="text1"/>
+                <w:sz w:val="20"/>
+                <w:szCs w:val="20"/>
+              </w:rPr>
+              <w:t>Url</w:t>
+            </w:r>
+          </w:p>
+        </w:tc>
+      </w:tr>
+      <w:tr>
+        <w:tc>
+          <w:tcPr>
+            <w:tcW w:w="1560" w:type="dxa"/>
+            <w:shd w:val="clear" w:color="auto" w:fill="auto"/>
+          </w:tcPr>
+          <w:p>
+            <w:pPr>
+              <w:pStyle w:val="ListParagraph"/>
+              <w:ind w:left="0"/>
+              <w:jc w:val="center"/>
+              <w:rPr>
+                <w:rFonts w:ascii="Times New Roman" w:hAnsi="Times New Roman" w:cs="Times New Roman"/>
+                <w:b/>
+                <w:color w:val="000000" w:themeColor="text1"/>
+                <w:sz w:val="20"/>
+                <w:szCs w:val="20"/>
+              </w:rPr>
+            </w:pPr>
+            <w:r>
+              <w:rPr>
+                <w:rFonts w:ascii="Times New Roman" w:hAnsi="Times New Roman" w:cs="Times New Roman"/>
+                <w:b/>
+                <w:color w:val="000000" w:themeColor="text1"/>
+                <w:sz w:val="20"/>
+                <w:szCs w:val="20"/>
+              </w:rPr>
+              <w:t>POST</w:t>
+            </w:r>
+          </w:p>
+        </w:tc>
+        <w:tc>
+          <w:tcPr>
+            <w:tcW w:w="9355" w:type="dxa"/>
+            <w:shd w:val="clear" w:color="auto" w:fill="auto"/>
+          </w:tcPr>
+          <w:p>
+            <w:pPr>
+              <w:pStyle w:val="ListParagraph"/>
+              <w:ind w:left="0"/>
+              <w:rPr>
+                <w:rFonts w:ascii="Times New Roman" w:hAnsi="Times New Roman" w:cs="Times New Roman"/>
+                <w:color w:val="000000" w:themeColor="text1"/>
+                <w:sz w:val="20"/>
+                <w:szCs w:val="20"/>
+              </w:rPr>
+            </w:pPr>
+            <w:r>
+              <w:rPr>
+                <w:rFonts w:ascii="Consolas" w:hAnsi="Consolas" w:cs="Consolas"/>
+                <w:color w:val="A31515"/>
+                <w:sz w:val="19"/>
+                <w:szCs w:val="19"/>
+                <w:highlight w:val="white"/>
+                <w:lang w:val="vi-VN"/>
+              </w:rPr>
+              <w:t>api/relationship/filter/</w:t>
+            </w:r>
+            <w:r>
+              <w:rPr>
+                <w:rFonts w:ascii="Consolas" w:hAnsi="Consolas" w:cs="Consolas"/>
+                <w:color w:val="A31515"/>
+                <w:sz w:val="19"/>
+                <w:szCs w:val="19"/>
+              </w:rPr>
+              <w:t>relative</w:t>
+            </w:r>
+          </w:p>
+        </w:tc>
+      </w:tr>
+    </w:tbl>
+    <w:p>
+      <w:pPr>
+        <w:pStyle w:val="ListParagraph"/>
+        <w:ind w:left="1800"/>
+        <w:rPr>
+          <w:rFonts w:ascii="Times New Roman" w:hAnsi="Times New Roman" w:cs="Times New Roman"/>
+          <w:color w:val="000000" w:themeColor="text1"/>
+          <w:sz w:val="20"/>
+          <w:szCs w:val="20"/>
+        </w:rPr>
+      </w:pPr>
+    </w:p>
+    <w:tbl>
+      <w:tblPr>
+        <w:tblW w:w="10915" w:type="dxa"/>
+        <w:tblInd w:w="-572" w:type="dxa"/>
+        <w:tblBorders>
+          <w:top w:val="single" w:sz="4" w:space="0" w:color="auto"/>
+          <w:left w:val="single" w:sz="4" w:space="0" w:color="auto"/>
+          <w:bottom w:val="single" w:sz="4" w:space="0" w:color="auto"/>
+          <w:right w:val="single" w:sz="4" w:space="0" w:color="auto"/>
+          <w:insideH w:val="single" w:sz="4" w:space="0" w:color="auto"/>
+          <w:insideV w:val="single" w:sz="4" w:space="0" w:color="auto"/>
+        </w:tblBorders>
+        <w:tblLook w:val="04A0" w:firstRow="1" w:lastRow="0" w:firstColumn="1" w:lastColumn="0" w:noHBand="0" w:noVBand="1"/>
+      </w:tblPr>
+      <w:tblGrid>
+        <w:gridCol w:w="1523"/>
+        <w:gridCol w:w="1361"/>
+        <w:gridCol w:w="1121"/>
+        <w:gridCol w:w="6910"/>
+      </w:tblGrid>
+      <w:tr>
+        <w:tc>
+          <w:tcPr>
+            <w:tcW w:w="1523" w:type="dxa"/>
+            <w:shd w:val="clear" w:color="auto" w:fill="9CC2E5"/>
+          </w:tcPr>
+          <w:p>
+            <w:pPr>
+              <w:pStyle w:val="ListParagraph"/>
+              <w:ind w:left="0"/>
+              <w:jc w:val="center"/>
+              <w:rPr>
+                <w:rFonts w:ascii="Times New Roman" w:hAnsi="Times New Roman" w:cs="Times New Roman"/>
+                <w:b/>
+                <w:color w:val="000000" w:themeColor="text1"/>
+                <w:sz w:val="20"/>
+                <w:szCs w:val="20"/>
+              </w:rPr>
+            </w:pPr>
+            <w:r>
+              <w:rPr>
+                <w:rFonts w:ascii="Times New Roman" w:hAnsi="Times New Roman" w:cs="Times New Roman"/>
+                <w:b/>
+                <w:color w:val="000000" w:themeColor="text1"/>
+                <w:sz w:val="20"/>
+                <w:szCs w:val="20"/>
+              </w:rPr>
+              <w:t>Type</w:t>
+            </w:r>
+          </w:p>
+        </w:tc>
+        <w:tc>
+          <w:tcPr>
+            <w:tcW w:w="1361" w:type="dxa"/>
+            <w:shd w:val="clear" w:color="auto" w:fill="9CC2E5"/>
+          </w:tcPr>
+          <w:p>
+            <w:pPr>
+              <w:pStyle w:val="ListParagraph"/>
+              <w:ind w:left="0"/>
+              <w:jc w:val="center"/>
+              <w:rPr>
+                <w:rFonts w:ascii="Times New Roman" w:hAnsi="Times New Roman" w:cs="Times New Roman"/>
+                <w:b/>
+                <w:color w:val="000000" w:themeColor="text1"/>
+                <w:sz w:val="20"/>
+                <w:szCs w:val="20"/>
+              </w:rPr>
+            </w:pPr>
+            <w:r>
+              <w:rPr>
+                <w:rFonts w:ascii="Times New Roman" w:hAnsi="Times New Roman" w:cs="Times New Roman"/>
+                <w:b/>
+                <w:color w:val="000000" w:themeColor="text1"/>
+                <w:sz w:val="20"/>
+                <w:szCs w:val="20"/>
+              </w:rPr>
+              <w:t>Params</w:t>
+            </w:r>
+          </w:p>
+        </w:tc>
+        <w:tc>
+          <w:tcPr>
+            <w:tcW w:w="1121" w:type="dxa"/>
+            <w:shd w:val="clear" w:color="auto" w:fill="9CC2E5"/>
+          </w:tcPr>
+          <w:p>
+            <w:pPr>
+              <w:pStyle w:val="ListParagraph"/>
+              <w:ind w:left="0"/>
+              <w:jc w:val="center"/>
+              <w:rPr>
+                <w:rFonts w:ascii="Times New Roman" w:hAnsi="Times New Roman" w:cs="Times New Roman"/>
+                <w:b/>
+                <w:color w:val="000000" w:themeColor="text1"/>
+                <w:sz w:val="20"/>
+                <w:szCs w:val="20"/>
+              </w:rPr>
+            </w:pPr>
+            <w:r>
+              <w:rPr>
+                <w:rFonts w:ascii="Times New Roman" w:hAnsi="Times New Roman" w:cs="Times New Roman"/>
+                <w:b/>
+                <w:color w:val="000000" w:themeColor="text1"/>
+                <w:sz w:val="20"/>
+                <w:szCs w:val="20"/>
+              </w:rPr>
+              <w:t>Values</w:t>
+            </w:r>
+          </w:p>
+        </w:tc>
+        <w:tc>
+          <w:tcPr>
+            <w:tcW w:w="6910" w:type="dxa"/>
+            <w:shd w:val="clear" w:color="auto" w:fill="9CC2E5"/>
+          </w:tcPr>
+          <w:p>
+            <w:pPr>
+              <w:pStyle w:val="ListParagraph"/>
+              <w:ind w:left="0"/>
+              <w:jc w:val="center"/>
+              <w:rPr>
+                <w:rFonts w:ascii="Times New Roman" w:hAnsi="Times New Roman" w:cs="Times New Roman"/>
+                <w:b/>
+                <w:color w:val="000000" w:themeColor="text1"/>
+                <w:sz w:val="20"/>
+                <w:szCs w:val="20"/>
+              </w:rPr>
+            </w:pPr>
+            <w:r>
+              <w:rPr>
+                <w:rFonts w:ascii="Times New Roman" w:hAnsi="Times New Roman" w:cs="Times New Roman"/>
+                <w:b/>
+                <w:color w:val="000000" w:themeColor="text1"/>
+                <w:sz w:val="20"/>
+                <w:szCs w:val="20"/>
+              </w:rPr>
+              <w:t>Description</w:t>
+            </w:r>
+          </w:p>
+        </w:tc>
+      </w:tr>
+      <w:tr>
+        <w:tc>
+          <w:tcPr>
+            <w:tcW w:w="1523" w:type="dxa"/>
+            <w:shd w:val="clear" w:color="auto" w:fill="auto"/>
+            <w:vAlign w:val="center"/>
+          </w:tcPr>
+          <w:p>
+            <w:pPr>
+              <w:pStyle w:val="ListParagraph"/>
+              <w:ind w:left="0"/>
+              <w:jc w:val="center"/>
+              <w:rPr>
+                <w:rFonts w:ascii="Times New Roman" w:hAnsi="Times New Roman" w:cs="Times New Roman"/>
+                <w:color w:val="000000" w:themeColor="text1"/>
+                <w:sz w:val="20"/>
+                <w:szCs w:val="20"/>
+              </w:rPr>
+            </w:pPr>
+            <w:r>
+              <w:rPr>
+                <w:rFonts w:ascii="Times New Roman" w:hAnsi="Times New Roman" w:cs="Times New Roman"/>
+                <w:color w:val="000000" w:themeColor="text1"/>
+                <w:sz w:val="20"/>
+                <w:szCs w:val="20"/>
+              </w:rPr>
+              <w:t>HEADER</w:t>
+            </w:r>
+          </w:p>
+        </w:tc>
+        <w:tc>
+          <w:tcPr>
+            <w:tcW w:w="1361" w:type="dxa"/>
+            <w:shd w:val="clear" w:color="auto" w:fill="auto"/>
+            <w:vAlign w:val="center"/>
+          </w:tcPr>
+          <w:p>
+            <w:pPr>
+              <w:pStyle w:val="ListParagraph"/>
+              <w:ind w:left="0"/>
+              <w:rPr>
+                <w:rFonts w:ascii="Times New Roman" w:hAnsi="Times New Roman" w:cs="Times New Roman"/>
+                <w:b/>
+                <w:color w:val="000000" w:themeColor="text1"/>
+                <w:sz w:val="20"/>
+                <w:szCs w:val="20"/>
+              </w:rPr>
+            </w:pPr>
+            <w:r>
+              <w:rPr>
+                <w:rFonts w:ascii="Times New Roman" w:hAnsi="Times New Roman" w:cs="Times New Roman"/>
+                <w:b/>
+                <w:color w:val="000000" w:themeColor="text1"/>
+                <w:sz w:val="20"/>
+                <w:szCs w:val="20"/>
+              </w:rPr>
+              <w:t>Accept-Language</w:t>
+            </w:r>
+          </w:p>
+        </w:tc>
+        <w:tc>
+          <w:tcPr>
+            <w:tcW w:w="1121" w:type="dxa"/>
+            <w:shd w:val="clear" w:color="auto" w:fill="auto"/>
+            <w:vAlign w:val="center"/>
+          </w:tcPr>
+          <w:p>
+            <w:pPr>
+              <w:pStyle w:val="ListParagraph"/>
+              <w:ind w:left="0"/>
+              <w:jc w:val="center"/>
+              <w:rPr>
+                <w:rFonts w:ascii="Times New Roman" w:hAnsi="Times New Roman" w:cs="Times New Roman"/>
+                <w:color w:val="000000" w:themeColor="text1"/>
+                <w:sz w:val="20"/>
+                <w:szCs w:val="20"/>
+              </w:rPr>
+            </w:pPr>
+            <w:r>
+              <w:rPr>
+                <w:rFonts w:ascii="Times New Roman" w:hAnsi="Times New Roman" w:cs="Times New Roman"/>
+                <w:color w:val="000000" w:themeColor="text1"/>
+                <w:sz w:val="20"/>
+                <w:szCs w:val="20"/>
+              </w:rPr>
+              <w:t>string</w:t>
+            </w:r>
+          </w:p>
+        </w:tc>
+        <w:tc>
+          <w:tcPr>
+            <w:tcW w:w="6910" w:type="dxa"/>
+            <w:shd w:val="clear" w:color="auto" w:fill="auto"/>
+          </w:tcPr>
+          <w:p>
+            <w:pPr>
+              <w:pStyle w:val="ListParagraph"/>
+              <w:ind w:left="0"/>
+              <w:rPr>
+                <w:rFonts w:ascii="Times New Roman" w:hAnsi="Times New Roman" w:cs="Times New Roman"/>
+                <w:color w:val="000000" w:themeColor="text1"/>
+                <w:sz w:val="20"/>
+                <w:szCs w:val="20"/>
+              </w:rPr>
+            </w:pPr>
+            <w:r>
+              <w:rPr>
+                <w:rFonts w:ascii="Times New Roman" w:hAnsi="Times New Roman" w:cs="Times New Roman"/>
+                <w:color w:val="000000" w:themeColor="text1"/>
+                <w:sz w:val="20"/>
+                <w:szCs w:val="20"/>
+              </w:rPr>
+              <w:t>Language which error messages will be formated.</w:t>
+            </w:r>
+          </w:p>
+          <w:p>
+            <w:pPr>
+              <w:pStyle w:val="ListParagraph"/>
+              <w:ind w:left="0"/>
+              <w:rPr>
+                <w:rFonts w:ascii="Times New Roman" w:hAnsi="Times New Roman" w:cs="Times New Roman"/>
+                <w:color w:val="000000" w:themeColor="text1"/>
+                <w:sz w:val="20"/>
+                <w:szCs w:val="20"/>
+              </w:rPr>
+            </w:pPr>
+            <w:r>
+              <w:rPr>
+                <w:rFonts w:ascii="Times New Roman" w:hAnsi="Times New Roman" w:cs="Times New Roman"/>
+                <w:b/>
+                <w:color w:val="000000" w:themeColor="text1"/>
+                <w:sz w:val="20"/>
+                <w:szCs w:val="20"/>
+              </w:rPr>
+              <w:t>Default</w:t>
+            </w:r>
+            <w:r>
+              <w:rPr>
+                <w:rFonts w:ascii="Times New Roman" w:hAnsi="Times New Roman" w:cs="Times New Roman"/>
+                <w:color w:val="000000" w:themeColor="text1"/>
+                <w:sz w:val="20"/>
+                <w:szCs w:val="20"/>
+              </w:rPr>
+              <w:t>: en-US</w:t>
+            </w:r>
+          </w:p>
+        </w:tc>
+      </w:tr>
+      <w:tr>
+        <w:tc>
+          <w:tcPr>
+            <w:tcW w:w="1523" w:type="dxa"/>
+            <w:shd w:val="clear" w:color="auto" w:fill="auto"/>
+            <w:vAlign w:val="center"/>
+          </w:tcPr>
+          <w:p>
+            <w:pPr>
+              <w:pStyle w:val="ListParagraph"/>
+              <w:ind w:left="0"/>
+              <w:jc w:val="center"/>
+              <w:rPr>
+                <w:rFonts w:ascii="Times New Roman" w:hAnsi="Times New Roman" w:cs="Times New Roman"/>
+                <w:color w:val="000000" w:themeColor="text1"/>
+                <w:sz w:val="20"/>
+                <w:szCs w:val="20"/>
+              </w:rPr>
+            </w:pPr>
+            <w:r>
+              <w:rPr>
+                <w:rFonts w:ascii="Times New Roman" w:hAnsi="Times New Roman" w:cs="Times New Roman"/>
+                <w:color w:val="000000" w:themeColor="text1"/>
+                <w:sz w:val="20"/>
+                <w:szCs w:val="20"/>
+              </w:rPr>
+              <w:t>HEADER</w:t>
+            </w:r>
+          </w:p>
+        </w:tc>
+        <w:tc>
+          <w:tcPr>
+            <w:tcW w:w="1361" w:type="dxa"/>
+            <w:shd w:val="clear" w:color="auto" w:fill="auto"/>
+            <w:vAlign w:val="center"/>
+          </w:tcPr>
+          <w:p>
+            <w:pPr>
+              <w:pStyle w:val="ListParagraph"/>
+              <w:ind w:left="0"/>
+              <w:rPr>
+                <w:rFonts w:ascii="Times New Roman" w:hAnsi="Times New Roman" w:cs="Times New Roman"/>
+                <w:b/>
+                <w:color w:val="000000" w:themeColor="text1"/>
+                <w:sz w:val="20"/>
+                <w:szCs w:val="20"/>
+              </w:rPr>
+            </w:pPr>
+            <w:r>
+              <w:rPr>
+                <w:rFonts w:ascii="Times New Roman" w:hAnsi="Times New Roman" w:cs="Times New Roman"/>
+                <w:b/>
+                <w:color w:val="000000" w:themeColor="text1"/>
+                <w:sz w:val="20"/>
+                <w:szCs w:val="20"/>
+              </w:rPr>
+              <w:t>Email</w:t>
+            </w:r>
+          </w:p>
+        </w:tc>
+        <w:tc>
+          <w:tcPr>
+            <w:tcW w:w="1121" w:type="dxa"/>
+            <w:shd w:val="clear" w:color="auto" w:fill="auto"/>
+            <w:vAlign w:val="center"/>
+          </w:tcPr>
+          <w:p>
+            <w:pPr>
+              <w:pStyle w:val="ListParagraph"/>
+              <w:ind w:left="0"/>
+              <w:jc w:val="center"/>
+              <w:rPr>
+                <w:rFonts w:ascii="Times New Roman" w:hAnsi="Times New Roman" w:cs="Times New Roman"/>
+                <w:color w:val="000000" w:themeColor="text1"/>
+                <w:sz w:val="20"/>
+                <w:szCs w:val="20"/>
+              </w:rPr>
+            </w:pPr>
+            <w:r>
+              <w:rPr>
+                <w:rFonts w:ascii="Times New Roman" w:hAnsi="Times New Roman" w:cs="Times New Roman"/>
+                <w:color w:val="000000" w:themeColor="text1"/>
+                <w:sz w:val="20"/>
+                <w:szCs w:val="20"/>
+              </w:rPr>
+              <w:t>string</w:t>
+            </w:r>
+          </w:p>
+        </w:tc>
+        <w:tc>
+          <w:tcPr>
+            <w:tcW w:w="6910" w:type="dxa"/>
+            <w:shd w:val="clear" w:color="auto" w:fill="auto"/>
+          </w:tcPr>
+          <w:p>
+            <w:pPr>
+              <w:rPr>
+                <w:rFonts w:ascii="Times New Roman" w:hAnsi="Times New Roman" w:cs="Times New Roman"/>
+                <w:color w:val="000000" w:themeColor="text1"/>
+                <w:sz w:val="20"/>
+                <w:szCs w:val="20"/>
+              </w:rPr>
+            </w:pPr>
+            <w:r>
+              <w:rPr>
+                <w:rFonts w:ascii="Times New Roman" w:hAnsi="Times New Roman" w:cs="Times New Roman"/>
+                <w:color w:val="000000" w:themeColor="text1"/>
+                <w:sz w:val="20"/>
+                <w:szCs w:val="20"/>
+              </w:rPr>
+              <w:t>Email which is used for accessing server api.</w:t>
+            </w:r>
+          </w:p>
+        </w:tc>
+      </w:tr>
+      <w:tr>
+        <w:tc>
+          <w:tcPr>
+            <w:tcW w:w="1523" w:type="dxa"/>
+            <w:shd w:val="clear" w:color="auto" w:fill="auto"/>
+            <w:vAlign w:val="center"/>
+          </w:tcPr>
+          <w:p>
+            <w:pPr>
+              <w:pStyle w:val="ListParagraph"/>
+              <w:ind w:left="0"/>
+              <w:jc w:val="center"/>
+              <w:rPr>
+                <w:rFonts w:ascii="Times New Roman" w:hAnsi="Times New Roman" w:cs="Times New Roman"/>
+                <w:color w:val="000000" w:themeColor="text1"/>
+                <w:sz w:val="20"/>
+                <w:szCs w:val="20"/>
+              </w:rPr>
+            </w:pPr>
+            <w:r>
+              <w:rPr>
+                <w:rFonts w:ascii="Times New Roman" w:hAnsi="Times New Roman" w:cs="Times New Roman"/>
+                <w:color w:val="000000" w:themeColor="text1"/>
+                <w:sz w:val="20"/>
+                <w:szCs w:val="20"/>
+              </w:rPr>
+              <w:t>HEADER</w:t>
+            </w:r>
+          </w:p>
+        </w:tc>
+        <w:tc>
+          <w:tcPr>
+            <w:tcW w:w="1361" w:type="dxa"/>
+            <w:shd w:val="clear" w:color="auto" w:fill="auto"/>
+            <w:vAlign w:val="center"/>
+          </w:tcPr>
+          <w:p>
+            <w:pPr>
+              <w:pStyle w:val="ListParagraph"/>
+              <w:ind w:left="0"/>
+              <w:rPr>
+                <w:rFonts w:ascii="Times New Roman" w:hAnsi="Times New Roman" w:cs="Times New Roman"/>
+                <w:b/>
+                <w:color w:val="000000" w:themeColor="text1"/>
+                <w:sz w:val="20"/>
+                <w:szCs w:val="20"/>
+              </w:rPr>
+            </w:pPr>
+            <w:r>
+              <w:rPr>
+                <w:rFonts w:ascii="Times New Roman" w:hAnsi="Times New Roman" w:cs="Times New Roman"/>
+                <w:b/>
+                <w:color w:val="000000" w:themeColor="text1"/>
+                <w:sz w:val="20"/>
+                <w:szCs w:val="20"/>
+              </w:rPr>
+              <w:t>Password</w:t>
+            </w:r>
+          </w:p>
+        </w:tc>
+        <w:tc>
+          <w:tcPr>
+            <w:tcW w:w="1121" w:type="dxa"/>
+            <w:shd w:val="clear" w:color="auto" w:fill="auto"/>
+            <w:vAlign w:val="center"/>
+          </w:tcPr>
+          <w:p>
+            <w:pPr>
+              <w:pStyle w:val="ListParagraph"/>
+              <w:ind w:left="0"/>
+              <w:jc w:val="center"/>
+              <w:rPr>
+                <w:rFonts w:ascii="Times New Roman" w:hAnsi="Times New Roman" w:cs="Times New Roman"/>
+                <w:color w:val="000000" w:themeColor="text1"/>
+                <w:sz w:val="20"/>
+                <w:szCs w:val="20"/>
+              </w:rPr>
+            </w:pPr>
+            <w:r>
+              <w:rPr>
+                <w:rFonts w:ascii="Times New Roman" w:hAnsi="Times New Roman" w:cs="Times New Roman"/>
+                <w:color w:val="000000" w:themeColor="text1"/>
+                <w:sz w:val="20"/>
+                <w:szCs w:val="20"/>
+              </w:rPr>
+              <w:t>string</w:t>
+            </w:r>
+          </w:p>
+        </w:tc>
+        <w:tc>
+          <w:tcPr>
+            <w:tcW w:w="6910" w:type="dxa"/>
+            <w:shd w:val="clear" w:color="auto" w:fill="auto"/>
+          </w:tcPr>
+          <w:p>
+            <w:pPr>
+              <w:rPr>
+                <w:rFonts w:ascii="Times New Roman" w:hAnsi="Times New Roman" w:cs="Times New Roman"/>
+                <w:color w:val="000000" w:themeColor="text1"/>
+                <w:sz w:val="20"/>
+                <w:szCs w:val="20"/>
+              </w:rPr>
+            </w:pPr>
+            <w:r>
+              <w:rPr>
+                <w:rFonts w:ascii="Times New Roman" w:hAnsi="Times New Roman" w:cs="Times New Roman"/>
+                <w:color w:val="000000" w:themeColor="text1"/>
+                <w:sz w:val="20"/>
+                <w:szCs w:val="20"/>
+              </w:rPr>
+              <w:t>Password of email</w:t>
+            </w:r>
+          </w:p>
+        </w:tc>
+      </w:tr>
+      <w:tr>
+        <w:tc>
+          <w:tcPr>
+            <w:tcW w:w="1523" w:type="dxa"/>
+            <w:shd w:val="clear" w:color="auto" w:fill="auto"/>
+            <w:vAlign w:val="center"/>
+          </w:tcPr>
+          <w:p>
+            <w:pPr>
+              <w:pStyle w:val="ListParagraph"/>
+              <w:ind w:left="0"/>
+              <w:jc w:val="center"/>
+              <w:rPr>
+                <w:rFonts w:ascii="Times New Roman" w:hAnsi="Times New Roman" w:cs="Times New Roman"/>
+                <w:color w:val="000000" w:themeColor="text1"/>
+                <w:sz w:val="20"/>
+                <w:szCs w:val="20"/>
+              </w:rPr>
+            </w:pPr>
+            <w:r>
+              <w:rPr>
+                <w:rFonts w:ascii="Times New Roman" w:hAnsi="Times New Roman" w:cs="Times New Roman"/>
+                <w:color w:val="000000" w:themeColor="text1"/>
+                <w:sz w:val="20"/>
+                <w:szCs w:val="20"/>
+              </w:rPr>
+              <w:t>BODY</w:t>
+            </w:r>
+          </w:p>
+        </w:tc>
+        <w:tc>
+          <w:tcPr>
+            <w:tcW w:w="1361" w:type="dxa"/>
+            <w:shd w:val="clear" w:color="auto" w:fill="auto"/>
+            <w:vAlign w:val="center"/>
+          </w:tcPr>
+          <w:p>
+            <w:pPr>
+              <w:pStyle w:val="ListParagraph"/>
+              <w:ind w:left="0"/>
+              <w:rPr>
+                <w:rFonts w:ascii="Times New Roman" w:hAnsi="Times New Roman" w:cs="Times New Roman"/>
+                <w:b/>
+                <w:color w:val="000000" w:themeColor="text1"/>
+                <w:sz w:val="20"/>
+                <w:szCs w:val="20"/>
+              </w:rPr>
+            </w:pPr>
+            <w:r>
+              <w:rPr>
+                <w:rFonts w:ascii="Times New Roman" w:hAnsi="Times New Roman" w:cs="Times New Roman"/>
+                <w:b/>
+                <w:color w:val="000000" w:themeColor="text1"/>
+                <w:sz w:val="20"/>
+                <w:szCs w:val="20"/>
+              </w:rPr>
+              <w:t>Status</w:t>
+            </w:r>
+          </w:p>
+        </w:tc>
+        <w:tc>
+          <w:tcPr>
+            <w:tcW w:w="1121" w:type="dxa"/>
+            <w:shd w:val="clear" w:color="auto" w:fill="auto"/>
+            <w:vAlign w:val="center"/>
+          </w:tcPr>
+          <w:p>
+            <w:pPr>
+              <w:pStyle w:val="ListParagraph"/>
+              <w:ind w:left="0"/>
+              <w:jc w:val="center"/>
+              <w:rPr>
+                <w:rFonts w:ascii="Times New Roman" w:hAnsi="Times New Roman" w:cs="Times New Roman"/>
+                <w:color w:val="000000" w:themeColor="text1"/>
+                <w:sz w:val="20"/>
+                <w:szCs w:val="20"/>
+              </w:rPr>
+            </w:pPr>
+            <w:r>
+              <w:rPr>
+                <w:rFonts w:ascii="Times New Roman" w:hAnsi="Times New Roman" w:cs="Times New Roman"/>
+                <w:color w:val="000000" w:themeColor="text1"/>
+                <w:sz w:val="20"/>
+                <w:szCs w:val="20"/>
+              </w:rPr>
+              <w:t>int</w:t>
+            </w:r>
+          </w:p>
+        </w:tc>
+        <w:tc>
+          <w:tcPr>
+            <w:tcW w:w="6910" w:type="dxa"/>
+            <w:shd w:val="clear" w:color="auto" w:fill="auto"/>
+          </w:tcPr>
+          <w:p>
+            <w:pPr>
+              <w:rPr>
+                <w:rFonts w:ascii="Times New Roman" w:hAnsi="Times New Roman" w:cs="Times New Roman"/>
+                <w:color w:val="000000" w:themeColor="text1"/>
+                <w:sz w:val="20"/>
+                <w:szCs w:val="20"/>
+              </w:rPr>
+            </w:pPr>
+            <w:r>
+              <w:rPr>
+                <w:rFonts w:ascii="Times New Roman" w:hAnsi="Times New Roman" w:cs="Times New Roman"/>
+                <w:color w:val="000000" w:themeColor="text1"/>
+                <w:sz w:val="20"/>
+                <w:szCs w:val="20"/>
+              </w:rPr>
+              <w:t>Status of relationship.</w:t>
+            </w:r>
+          </w:p>
+          <w:p>
+            <w:pPr>
+              <w:pStyle w:val="ListParagraph"/>
+              <w:numPr>
+                <w:ilvl w:val="0"/>
+                <w:numId w:val="45"/>
+              </w:numPr>
+              <w:rPr>
+                <w:rFonts w:ascii="Times New Roman" w:hAnsi="Times New Roman" w:cs="Times New Roman"/>
+                <w:b/>
+                <w:color w:val="000000" w:themeColor="text1"/>
+                <w:sz w:val="20"/>
+                <w:szCs w:val="20"/>
+              </w:rPr>
+            </w:pPr>
+            <w:r>
+              <w:rPr>
+                <w:rFonts w:ascii="Times New Roman" w:hAnsi="Times New Roman" w:cs="Times New Roman"/>
+                <w:b/>
+                <w:color w:val="000000" w:themeColor="text1"/>
+                <w:sz w:val="20"/>
+                <w:szCs w:val="20"/>
+              </w:rPr>
+              <w:t>Optional (default: take all)</w:t>
+            </w:r>
+          </w:p>
+          <w:p>
+            <w:pPr>
+              <w:pStyle w:val="ListParagraph"/>
+              <w:numPr>
+                <w:ilvl w:val="0"/>
+                <w:numId w:val="45"/>
+              </w:numPr>
+              <w:rPr>
+                <w:rFonts w:ascii="Times New Roman" w:hAnsi="Times New Roman" w:cs="Times New Roman"/>
+                <w:b/>
+                <w:color w:val="000000" w:themeColor="text1"/>
+                <w:sz w:val="20"/>
+                <w:szCs w:val="20"/>
+              </w:rPr>
+            </w:pPr>
+            <w:r>
+              <w:rPr>
+                <w:rFonts w:ascii="Times New Roman" w:hAnsi="Times New Roman" w:cs="Times New Roman"/>
+                <w:b/>
+                <w:color w:val="000000" w:themeColor="text1"/>
+                <w:sz w:val="20"/>
+                <w:szCs w:val="20"/>
+              </w:rPr>
+              <w:t>0: Pending</w:t>
+            </w:r>
+          </w:p>
+          <w:p>
+            <w:pPr>
+              <w:pStyle w:val="ListParagraph"/>
+              <w:numPr>
+                <w:ilvl w:val="0"/>
+                <w:numId w:val="45"/>
+              </w:numPr>
+              <w:rPr>
+                <w:rFonts w:ascii="Times New Roman" w:hAnsi="Times New Roman" w:cs="Times New Roman"/>
+                <w:b/>
+                <w:color w:val="000000" w:themeColor="text1"/>
+                <w:sz w:val="20"/>
+                <w:szCs w:val="20"/>
+              </w:rPr>
+            </w:pPr>
+            <w:r>
+              <w:rPr>
+                <w:rFonts w:ascii="Times New Roman" w:hAnsi="Times New Roman" w:cs="Times New Roman"/>
+                <w:b/>
+                <w:color w:val="000000" w:themeColor="text1"/>
+                <w:sz w:val="20"/>
+                <w:szCs w:val="20"/>
+              </w:rPr>
+              <w:t>1: Active</w:t>
+            </w:r>
+          </w:p>
+        </w:tc>
+      </w:tr>
+      <w:tr>
+        <w:tc>
+          <w:tcPr>
+            <w:tcW w:w="1523" w:type="dxa"/>
+            <w:shd w:val="clear" w:color="auto" w:fill="auto"/>
+            <w:vAlign w:val="center"/>
+          </w:tcPr>
+          <w:p>
+            <w:pPr>
+              <w:pStyle w:val="ListParagraph"/>
+              <w:ind w:left="0"/>
+              <w:jc w:val="center"/>
+              <w:rPr>
+                <w:rFonts w:ascii="Times New Roman" w:hAnsi="Times New Roman" w:cs="Times New Roman"/>
+                <w:color w:val="000000" w:themeColor="text1"/>
+                <w:sz w:val="20"/>
+                <w:szCs w:val="20"/>
+              </w:rPr>
+            </w:pPr>
+            <w:r>
+              <w:rPr>
+                <w:rFonts w:ascii="Times New Roman" w:hAnsi="Times New Roman" w:cs="Times New Roman"/>
+                <w:color w:val="000000" w:themeColor="text1"/>
+                <w:sz w:val="20"/>
+                <w:szCs w:val="20"/>
+              </w:rPr>
+              <w:t>BODY</w:t>
+            </w:r>
+          </w:p>
+        </w:tc>
+        <w:tc>
+          <w:tcPr>
+            <w:tcW w:w="1361" w:type="dxa"/>
+            <w:shd w:val="clear" w:color="auto" w:fill="auto"/>
+            <w:vAlign w:val="center"/>
+          </w:tcPr>
+          <w:p>
+            <w:pPr>
+              <w:pStyle w:val="ListParagraph"/>
+              <w:ind w:left="0"/>
+              <w:rPr>
+                <w:rFonts w:ascii="Times New Roman" w:hAnsi="Times New Roman" w:cs="Times New Roman"/>
+                <w:b/>
+                <w:color w:val="000000" w:themeColor="text1"/>
+                <w:sz w:val="20"/>
+                <w:szCs w:val="20"/>
+              </w:rPr>
+            </w:pPr>
+            <w:r>
+              <w:rPr>
+                <w:rFonts w:ascii="Times New Roman" w:hAnsi="Times New Roman" w:cs="Times New Roman"/>
+                <w:b/>
+                <w:color w:val="000000" w:themeColor="text1"/>
+                <w:sz w:val="20"/>
+                <w:szCs w:val="20"/>
+              </w:rPr>
+              <w:t>Page</w:t>
+            </w:r>
+          </w:p>
+        </w:tc>
+        <w:tc>
+          <w:tcPr>
+            <w:tcW w:w="1121" w:type="dxa"/>
+            <w:shd w:val="clear" w:color="auto" w:fill="auto"/>
+            <w:vAlign w:val="center"/>
+          </w:tcPr>
+          <w:p>
+            <w:pPr>
+              <w:pStyle w:val="ListParagraph"/>
+              <w:ind w:left="0"/>
+              <w:jc w:val="center"/>
+              <w:rPr>
+                <w:rFonts w:ascii="Times New Roman" w:hAnsi="Times New Roman" w:cs="Times New Roman"/>
+                <w:color w:val="000000" w:themeColor="text1"/>
+                <w:sz w:val="20"/>
+                <w:szCs w:val="20"/>
+              </w:rPr>
+            </w:pPr>
+            <w:r>
+              <w:rPr>
+                <w:rFonts w:ascii="Times New Roman" w:hAnsi="Times New Roman" w:cs="Times New Roman"/>
+                <w:color w:val="000000" w:themeColor="text1"/>
+                <w:sz w:val="20"/>
+                <w:szCs w:val="20"/>
+              </w:rPr>
+              <w:t>int</w:t>
+            </w:r>
+          </w:p>
+        </w:tc>
+        <w:tc>
+          <w:tcPr>
+            <w:tcW w:w="6910" w:type="dxa"/>
+            <w:shd w:val="clear" w:color="auto" w:fill="auto"/>
+          </w:tcPr>
+          <w:p>
+            <w:pPr>
+              <w:rPr>
+                <w:rFonts w:ascii="Times New Roman" w:hAnsi="Times New Roman" w:cs="Times New Roman"/>
+                <w:color w:val="000000" w:themeColor="text1"/>
+                <w:sz w:val="20"/>
+                <w:szCs w:val="20"/>
+              </w:rPr>
+            </w:pPr>
+            <w:r>
+              <w:rPr>
+                <w:rFonts w:ascii="Times New Roman" w:hAnsi="Times New Roman" w:cs="Times New Roman"/>
+                <w:color w:val="000000" w:themeColor="text1"/>
+                <w:sz w:val="20"/>
+                <w:szCs w:val="20"/>
+              </w:rPr>
+              <w:t>Index of result page</w:t>
+            </w:r>
+          </w:p>
+          <w:p>
+            <w:pPr>
+              <w:pStyle w:val="ListParagraph"/>
+              <w:numPr>
+                <w:ilvl w:val="0"/>
+                <w:numId w:val="45"/>
+              </w:numPr>
+              <w:rPr>
+                <w:rFonts w:ascii="Times New Roman" w:hAnsi="Times New Roman" w:cs="Times New Roman"/>
+                <w:color w:val="000000" w:themeColor="text1"/>
+                <w:sz w:val="20"/>
+                <w:szCs w:val="20"/>
+              </w:rPr>
+            </w:pPr>
+            <w:r>
+              <w:rPr>
+                <w:rFonts w:ascii="Times New Roman" w:hAnsi="Times New Roman" w:cs="Times New Roman"/>
+                <w:b/>
+                <w:color w:val="000000" w:themeColor="text1"/>
+                <w:sz w:val="20"/>
+                <w:szCs w:val="20"/>
+              </w:rPr>
+              <w:t>Min : 0 (default)</w:t>
+            </w:r>
+          </w:p>
+          <w:p>
+            <w:pPr>
+              <w:pStyle w:val="ListParagraph"/>
+              <w:numPr>
+                <w:ilvl w:val="0"/>
+                <w:numId w:val="45"/>
+              </w:numPr>
+              <w:rPr>
+                <w:rFonts w:ascii="Times New Roman" w:hAnsi="Times New Roman" w:cs="Times New Roman"/>
+                <w:color w:val="000000" w:themeColor="text1"/>
+                <w:sz w:val="20"/>
+                <w:szCs w:val="20"/>
+              </w:rPr>
+            </w:pPr>
+            <w:r>
+              <w:rPr>
+                <w:rFonts w:ascii="Times New Roman" w:hAnsi="Times New Roman" w:cs="Times New Roman"/>
+                <w:b/>
+                <w:color w:val="000000" w:themeColor="text1"/>
+                <w:sz w:val="20"/>
+                <w:szCs w:val="20"/>
+              </w:rPr>
+              <w:t>Optional</w:t>
+            </w:r>
+          </w:p>
+        </w:tc>
+      </w:tr>
+      <w:tr>
+        <w:tc>
+          <w:tcPr>
+            <w:tcW w:w="1523" w:type="dxa"/>
+            <w:shd w:val="clear" w:color="auto" w:fill="auto"/>
+            <w:vAlign w:val="center"/>
+          </w:tcPr>
+          <w:p>
+            <w:pPr>
+              <w:pStyle w:val="ListParagraph"/>
+              <w:ind w:left="0"/>
+              <w:jc w:val="center"/>
+              <w:rPr>
+                <w:rFonts w:ascii="Times New Roman" w:hAnsi="Times New Roman" w:cs="Times New Roman"/>
+                <w:color w:val="000000" w:themeColor="text1"/>
+                <w:sz w:val="20"/>
+                <w:szCs w:val="20"/>
+              </w:rPr>
+            </w:pPr>
+            <w:r>
+              <w:rPr>
+                <w:rFonts w:ascii="Times New Roman" w:hAnsi="Times New Roman" w:cs="Times New Roman"/>
+                <w:color w:val="000000" w:themeColor="text1"/>
+                <w:sz w:val="20"/>
+                <w:szCs w:val="20"/>
+              </w:rPr>
+              <w:t>BODY</w:t>
+            </w:r>
+          </w:p>
+        </w:tc>
+        <w:tc>
+          <w:tcPr>
+            <w:tcW w:w="1361" w:type="dxa"/>
+            <w:shd w:val="clear" w:color="auto" w:fill="auto"/>
+            <w:vAlign w:val="center"/>
+          </w:tcPr>
+          <w:p>
+            <w:pPr>
+              <w:pStyle w:val="ListParagraph"/>
+              <w:ind w:left="0"/>
+              <w:rPr>
+                <w:rFonts w:ascii="Times New Roman" w:hAnsi="Times New Roman" w:cs="Times New Roman"/>
+                <w:b/>
+                <w:color w:val="000000" w:themeColor="text1"/>
+                <w:sz w:val="20"/>
+                <w:szCs w:val="20"/>
+              </w:rPr>
+            </w:pPr>
+            <w:r>
+              <w:rPr>
+                <w:rFonts w:ascii="Times New Roman" w:hAnsi="Times New Roman" w:cs="Times New Roman"/>
+                <w:b/>
+                <w:color w:val="000000" w:themeColor="text1"/>
+                <w:sz w:val="20"/>
+                <w:szCs w:val="20"/>
+              </w:rPr>
+              <w:t>Records</w:t>
+            </w:r>
+          </w:p>
+        </w:tc>
+        <w:tc>
+          <w:tcPr>
+            <w:tcW w:w="1121" w:type="dxa"/>
+            <w:shd w:val="clear" w:color="auto" w:fill="auto"/>
+            <w:vAlign w:val="center"/>
+          </w:tcPr>
+          <w:p>
+            <w:pPr>
+              <w:pStyle w:val="ListParagraph"/>
+              <w:ind w:left="0"/>
+              <w:jc w:val="center"/>
+              <w:rPr>
+                <w:rFonts w:ascii="Times New Roman" w:hAnsi="Times New Roman" w:cs="Times New Roman"/>
+                <w:color w:val="000000" w:themeColor="text1"/>
+                <w:sz w:val="20"/>
+                <w:szCs w:val="20"/>
+              </w:rPr>
+            </w:pPr>
+            <w:r>
+              <w:rPr>
+                <w:rFonts w:ascii="Times New Roman" w:hAnsi="Times New Roman" w:cs="Times New Roman"/>
+                <w:color w:val="000000" w:themeColor="text1"/>
+                <w:sz w:val="20"/>
+                <w:szCs w:val="20"/>
+              </w:rPr>
+              <w:t>int</w:t>
+            </w:r>
+          </w:p>
+        </w:tc>
+        <w:tc>
+          <w:tcPr>
+            <w:tcW w:w="6910" w:type="dxa"/>
+            <w:shd w:val="clear" w:color="auto" w:fill="auto"/>
+          </w:tcPr>
+          <w:p>
+            <w:pPr>
+              <w:rPr>
+                <w:rFonts w:ascii="Times New Roman" w:hAnsi="Times New Roman" w:cs="Times New Roman"/>
+                <w:color w:val="000000" w:themeColor="text1"/>
+                <w:sz w:val="20"/>
+                <w:szCs w:val="20"/>
+              </w:rPr>
+            </w:pPr>
+            <w:r>
+              <w:rPr>
+                <w:rFonts w:ascii="Times New Roman" w:hAnsi="Times New Roman" w:cs="Times New Roman"/>
+                <w:color w:val="000000" w:themeColor="text1"/>
+                <w:sz w:val="20"/>
+                <w:szCs w:val="20"/>
+              </w:rPr>
+              <w:t>Number of records can be displayed on page</w:t>
+            </w:r>
+          </w:p>
+          <w:p>
+            <w:pPr>
+              <w:pStyle w:val="ListParagraph"/>
+              <w:numPr>
+                <w:ilvl w:val="0"/>
+                <w:numId w:val="45"/>
+              </w:numPr>
+              <w:rPr>
+                <w:rFonts w:ascii="Times New Roman" w:hAnsi="Times New Roman" w:cs="Times New Roman"/>
+                <w:color w:val="000000" w:themeColor="text1"/>
+                <w:sz w:val="20"/>
+                <w:szCs w:val="20"/>
+              </w:rPr>
+            </w:pPr>
+            <w:r>
+              <w:rPr>
+                <w:rFonts w:ascii="Times New Roman" w:hAnsi="Times New Roman" w:cs="Times New Roman"/>
+                <w:b/>
+                <w:color w:val="000000" w:themeColor="text1"/>
+                <w:sz w:val="20"/>
+                <w:szCs w:val="20"/>
+              </w:rPr>
+              <w:t xml:space="preserve">Min : 1 </w:t>
+            </w:r>
+          </w:p>
+          <w:p>
+            <w:pPr>
+              <w:pStyle w:val="ListParagraph"/>
+              <w:numPr>
+                <w:ilvl w:val="0"/>
+                <w:numId w:val="45"/>
+              </w:numPr>
+              <w:rPr>
+                <w:rFonts w:ascii="Times New Roman" w:hAnsi="Times New Roman" w:cs="Times New Roman"/>
+                <w:color w:val="000000" w:themeColor="text1"/>
+                <w:sz w:val="20"/>
+                <w:szCs w:val="20"/>
+              </w:rPr>
+            </w:pPr>
+            <w:r>
+              <w:rPr>
+                <w:rFonts w:ascii="Times New Roman" w:hAnsi="Times New Roman" w:cs="Times New Roman"/>
+                <w:b/>
+                <w:color w:val="000000" w:themeColor="text1"/>
+                <w:sz w:val="20"/>
+                <w:szCs w:val="20"/>
+              </w:rPr>
+              <w:t>Max : 20 (default)</w:t>
+            </w:r>
+          </w:p>
+          <w:p>
+            <w:pPr>
+              <w:pStyle w:val="ListParagraph"/>
+              <w:numPr>
+                <w:ilvl w:val="0"/>
+                <w:numId w:val="45"/>
+              </w:numPr>
+              <w:rPr>
+                <w:rFonts w:ascii="Times New Roman" w:hAnsi="Times New Roman" w:cs="Times New Roman"/>
+                <w:color w:val="000000" w:themeColor="text1"/>
+                <w:sz w:val="20"/>
+                <w:szCs w:val="20"/>
+              </w:rPr>
+            </w:pPr>
+            <w:r>
+              <w:rPr>
+                <w:rFonts w:ascii="Times New Roman" w:hAnsi="Times New Roman" w:cs="Times New Roman"/>
+                <w:b/>
+                <w:color w:val="000000" w:themeColor="text1"/>
+                <w:sz w:val="20"/>
+                <w:szCs w:val="20"/>
+              </w:rPr>
+              <w:t>Optional</w:t>
+            </w:r>
+          </w:p>
+        </w:tc>
+      </w:tr>
+    </w:tbl>
+    <w:p>
+      <w:pPr>
+        <w:rPr>
+          <w:rFonts w:ascii="Times New Roman" w:hAnsi="Times New Roman" w:cs="Times New Roman"/>
+          <w:color w:val="000000" w:themeColor="text1"/>
+          <w:sz w:val="20"/>
+          <w:szCs w:val="20"/>
+        </w:rPr>
+      </w:pPr>
+    </w:p>
+    <w:p>
+      <w:pPr>
+        <w:pStyle w:val="ListParagraph"/>
+        <w:numPr>
+          <w:ilvl w:val="0"/>
+          <w:numId w:val="23"/>
+        </w:numPr>
+        <w:spacing w:after="160" w:line="259" w:lineRule="auto"/>
+        <w:rPr>
+          <w:rFonts w:ascii="Times New Roman" w:hAnsi="Times New Roman" w:cs="Times New Roman"/>
+          <w:color w:val="000000" w:themeColor="text1"/>
+          <w:sz w:val="20"/>
+          <w:szCs w:val="20"/>
+        </w:rPr>
+      </w:pPr>
+      <w:r>
+        <w:rPr>
+          <w:rFonts w:ascii="Times New Roman" w:hAnsi="Times New Roman" w:cs="Times New Roman"/>
+          <w:color w:val="000000" w:themeColor="text1"/>
+          <w:sz w:val="20"/>
+          <w:szCs w:val="20"/>
+        </w:rPr>
+        <w:t>Response</w:t>
+      </w:r>
+    </w:p>
+    <w:tbl>
+      <w:tblPr>
+        <w:tblW w:w="10915" w:type="dxa"/>
+        <w:tblInd w:w="-572" w:type="dxa"/>
+        <w:tblBorders>
+          <w:top w:val="single" w:sz="4" w:space="0" w:color="auto"/>
+          <w:left w:val="single" w:sz="4" w:space="0" w:color="auto"/>
+          <w:bottom w:val="single" w:sz="4" w:space="0" w:color="auto"/>
+          <w:right w:val="single" w:sz="4" w:space="0" w:color="auto"/>
+          <w:insideH w:val="single" w:sz="4" w:space="0" w:color="auto"/>
+          <w:insideV w:val="single" w:sz="4" w:space="0" w:color="auto"/>
+        </w:tblBorders>
+        <w:tblLook w:val="04A0" w:firstRow="1" w:lastRow="0" w:firstColumn="1" w:lastColumn="0" w:noHBand="0" w:noVBand="1"/>
+      </w:tblPr>
+      <w:tblGrid>
+        <w:gridCol w:w="1560"/>
+        <w:gridCol w:w="9355"/>
+      </w:tblGrid>
+      <w:tr>
+        <w:tc>
+          <w:tcPr>
+            <w:tcW w:w="1560" w:type="dxa"/>
+            <w:shd w:val="clear" w:color="auto" w:fill="9CC2E5"/>
+          </w:tcPr>
+          <w:p>
+            <w:pPr>
+              <w:pStyle w:val="ListParagraph"/>
+              <w:ind w:left="0"/>
+              <w:rPr>
+                <w:rFonts w:ascii="Times New Roman" w:hAnsi="Times New Roman" w:cs="Times New Roman"/>
+                <w:color w:val="000000" w:themeColor="text1"/>
+                <w:sz w:val="20"/>
+                <w:szCs w:val="20"/>
+              </w:rPr>
+            </w:pPr>
+            <w:r>
+              <w:rPr>
+                <w:rFonts w:ascii="Times New Roman" w:hAnsi="Times New Roman" w:cs="Times New Roman"/>
+                <w:color w:val="000000" w:themeColor="text1"/>
+                <w:sz w:val="20"/>
+                <w:szCs w:val="20"/>
+              </w:rPr>
+              <w:t>Status</w:t>
+            </w:r>
+          </w:p>
+        </w:tc>
+        <w:tc>
+          <w:tcPr>
+            <w:tcW w:w="9355" w:type="dxa"/>
+            <w:shd w:val="clear" w:color="auto" w:fill="9CC2E5"/>
+          </w:tcPr>
+          <w:p>
+            <w:pPr>
+              <w:pStyle w:val="ListParagraph"/>
+              <w:ind w:left="0"/>
+              <w:rPr>
+                <w:rFonts w:ascii="Times New Roman" w:hAnsi="Times New Roman" w:cs="Times New Roman"/>
+                <w:color w:val="000000" w:themeColor="text1"/>
+                <w:sz w:val="20"/>
+                <w:szCs w:val="20"/>
+              </w:rPr>
+            </w:pPr>
+            <w:r>
+              <w:rPr>
+                <w:rFonts w:ascii="Times New Roman" w:hAnsi="Times New Roman" w:cs="Times New Roman"/>
+                <w:color w:val="000000" w:themeColor="text1"/>
+                <w:sz w:val="20"/>
+                <w:szCs w:val="20"/>
+              </w:rPr>
+              <w:t>Content</w:t>
+            </w:r>
+          </w:p>
+        </w:tc>
+      </w:tr>
+      <w:tr>
+        <w:tc>
+          <w:tcPr>
+            <w:tcW w:w="1560" w:type="dxa"/>
+            <w:shd w:val="clear" w:color="auto" w:fill="auto"/>
+            <w:vAlign w:val="center"/>
+          </w:tcPr>
+          <w:p>
+            <w:pPr>
+              <w:pStyle w:val="ListParagraph"/>
+              <w:ind w:left="33"/>
+              <w:jc w:val="center"/>
+              <w:rPr>
+                <w:rFonts w:ascii="Times New Roman" w:hAnsi="Times New Roman" w:cs="Times New Roman"/>
+                <w:b/>
+                <w:color w:val="000000" w:themeColor="text1"/>
+                <w:sz w:val="20"/>
+                <w:szCs w:val="20"/>
+              </w:rPr>
+            </w:pPr>
+            <w:r>
+              <w:rPr>
+                <w:rFonts w:ascii="Times New Roman" w:hAnsi="Times New Roman" w:cs="Times New Roman"/>
+                <w:b/>
+                <w:color w:val="FF0000"/>
+                <w:sz w:val="20"/>
+                <w:szCs w:val="20"/>
+              </w:rPr>
+              <w:t>200</w:t>
+            </w:r>
+          </w:p>
+        </w:tc>
+        <w:tc>
+          <w:tcPr>
+            <w:tcW w:w="9355" w:type="dxa"/>
+            <w:shd w:val="clear" w:color="auto" w:fill="auto"/>
+          </w:tcPr>
+          <w:p>
+            <w:pPr>
+              <w:autoSpaceDE w:val="0"/>
+              <w:autoSpaceDN w:val="0"/>
+              <w:adjustRightInd w:val="0"/>
+              <w:rPr>
+                <w:rFonts w:ascii="Consolas" w:hAnsi="Consolas" w:cs="Consolas"/>
+                <w:color w:val="000000"/>
+                <w:sz w:val="19"/>
+                <w:szCs w:val="19"/>
+                <w:highlight w:val="white"/>
+                <w:lang w:val="vi-VN"/>
+              </w:rPr>
+            </w:pPr>
+            <w:r>
+              <w:rPr>
+                <w:rFonts w:ascii="Consolas" w:hAnsi="Consolas" w:cs="Consolas"/>
+                <w:color w:val="000000"/>
+                <w:sz w:val="19"/>
+                <w:szCs w:val="19"/>
+                <w:highlight w:val="white"/>
+                <w:lang w:val="vi-VN"/>
+              </w:rPr>
+              <w:t>{</w:t>
+            </w:r>
+          </w:p>
+          <w:p>
+            <w:pPr>
+              <w:autoSpaceDE w:val="0"/>
+              <w:autoSpaceDN w:val="0"/>
+              <w:adjustRightInd w:val="0"/>
+              <w:rPr>
+                <w:rFonts w:ascii="Consolas" w:hAnsi="Consolas" w:cs="Consolas"/>
+                <w:color w:val="000000"/>
+                <w:sz w:val="19"/>
+                <w:szCs w:val="19"/>
+                <w:highlight w:val="white"/>
+                <w:lang w:val="vi-VN"/>
+              </w:rPr>
+            </w:pPr>
+            <w:r>
+              <w:rPr>
+                <w:rFonts w:ascii="Consolas" w:hAnsi="Consolas" w:cs="Consolas"/>
+                <w:color w:val="000000"/>
+                <w:sz w:val="19"/>
+                <w:szCs w:val="19"/>
+                <w:highlight w:val="white"/>
+                <w:lang w:val="vi-VN"/>
+              </w:rPr>
+              <w:t xml:space="preserve">  </w:t>
+            </w:r>
+            <w:r>
+              <w:rPr>
+                <w:rFonts w:ascii="Consolas" w:hAnsi="Consolas" w:cs="Consolas"/>
+                <w:color w:val="2E75B6"/>
+                <w:sz w:val="19"/>
+                <w:szCs w:val="19"/>
+                <w:highlight w:val="white"/>
+                <w:lang w:val="vi-VN"/>
+              </w:rPr>
+              <w:t>"Relationships"</w:t>
+            </w:r>
+            <w:r>
+              <w:rPr>
+                <w:rFonts w:ascii="Consolas" w:hAnsi="Consolas" w:cs="Consolas"/>
+                <w:color w:val="000000"/>
+                <w:sz w:val="19"/>
+                <w:szCs w:val="19"/>
+                <w:highlight w:val="white"/>
+                <w:lang w:val="vi-VN"/>
+              </w:rPr>
+              <w:t>: [</w:t>
+            </w:r>
+          </w:p>
+          <w:p>
+            <w:pPr>
+              <w:autoSpaceDE w:val="0"/>
+              <w:autoSpaceDN w:val="0"/>
+              <w:adjustRightInd w:val="0"/>
+              <w:rPr>
+                <w:rFonts w:ascii="Consolas" w:hAnsi="Consolas" w:cs="Consolas"/>
+                <w:color w:val="000000"/>
+                <w:sz w:val="19"/>
+                <w:szCs w:val="19"/>
+                <w:highlight w:val="white"/>
+                <w:lang w:val="vi-VN"/>
+              </w:rPr>
+            </w:pPr>
+            <w:r>
+              <w:rPr>
+                <w:rFonts w:ascii="Consolas" w:hAnsi="Consolas" w:cs="Consolas"/>
+                <w:color w:val="000000"/>
+                <w:sz w:val="19"/>
+                <w:szCs w:val="19"/>
+                <w:highlight w:val="white"/>
+                <w:lang w:val="vi-VN"/>
+              </w:rPr>
+              <w:t xml:space="preserve">    {</w:t>
+            </w:r>
+          </w:p>
+          <w:p>
+            <w:pPr>
+              <w:autoSpaceDE w:val="0"/>
+              <w:autoSpaceDN w:val="0"/>
+              <w:adjustRightInd w:val="0"/>
+              <w:rPr>
+                <w:rFonts w:ascii="Consolas" w:hAnsi="Consolas" w:cs="Consolas"/>
+                <w:color w:val="000000"/>
+                <w:sz w:val="19"/>
+                <w:szCs w:val="19"/>
+                <w:highlight w:val="white"/>
+                <w:lang w:val="vi-VN"/>
+              </w:rPr>
+            </w:pPr>
+            <w:r>
+              <w:rPr>
+                <w:rFonts w:ascii="Consolas" w:hAnsi="Consolas" w:cs="Consolas"/>
+                <w:color w:val="000000"/>
+                <w:sz w:val="19"/>
+                <w:szCs w:val="19"/>
+                <w:highlight w:val="white"/>
+                <w:lang w:val="vi-VN"/>
+              </w:rPr>
+              <w:t xml:space="preserve">      </w:t>
+            </w:r>
+            <w:r>
+              <w:rPr>
+                <w:rFonts w:ascii="Consolas" w:hAnsi="Consolas" w:cs="Consolas"/>
+                <w:color w:val="2E75B6"/>
+                <w:sz w:val="19"/>
+                <w:szCs w:val="19"/>
+                <w:highlight w:val="white"/>
+                <w:lang w:val="vi-VN"/>
+              </w:rPr>
+              <w:t>"Relative"</w:t>
+            </w:r>
+            <w:r>
+              <w:rPr>
+                <w:rFonts w:ascii="Consolas" w:hAnsi="Consolas" w:cs="Consolas"/>
+                <w:color w:val="000000"/>
+                <w:sz w:val="19"/>
+                <w:szCs w:val="19"/>
+                <w:highlight w:val="white"/>
+                <w:lang w:val="vi-VN"/>
+              </w:rPr>
+              <w:t>: {</w:t>
+            </w:r>
+          </w:p>
+          <w:p>
+            <w:pPr>
+              <w:autoSpaceDE w:val="0"/>
+              <w:autoSpaceDN w:val="0"/>
+              <w:adjustRightInd w:val="0"/>
+              <w:rPr>
+                <w:rFonts w:ascii="Consolas" w:hAnsi="Consolas" w:cs="Consolas"/>
+                <w:color w:val="000000"/>
+                <w:sz w:val="19"/>
+                <w:szCs w:val="19"/>
+                <w:highlight w:val="white"/>
+                <w:lang w:val="vi-VN"/>
+              </w:rPr>
+            </w:pPr>
+          </w:p>
+          <w:p>
+            <w:pPr>
+              <w:autoSpaceDE w:val="0"/>
+              <w:autoSpaceDN w:val="0"/>
+              <w:adjustRightInd w:val="0"/>
+              <w:rPr>
+                <w:rFonts w:ascii="Consolas" w:hAnsi="Consolas" w:cs="Consolas"/>
+                <w:color w:val="000000"/>
+                <w:sz w:val="19"/>
+                <w:szCs w:val="19"/>
+                <w:highlight w:val="white"/>
+                <w:lang w:val="vi-VN"/>
+              </w:rPr>
+            </w:pPr>
+            <w:r>
+              <w:rPr>
+                <w:rFonts w:ascii="Consolas" w:hAnsi="Consolas" w:cs="Consolas"/>
+                <w:color w:val="000000"/>
+                <w:sz w:val="19"/>
+                <w:szCs w:val="19"/>
+                <w:highlight w:val="white"/>
+                <w:lang w:val="vi-VN"/>
+              </w:rPr>
+              <w:t xml:space="preserve">        </w:t>
+            </w:r>
+            <w:r>
+              <w:rPr>
+                <w:rFonts w:ascii="Consolas" w:hAnsi="Consolas" w:cs="Consolas"/>
+                <w:color w:val="2E75B6"/>
+                <w:sz w:val="19"/>
+                <w:szCs w:val="19"/>
+                <w:highlight w:val="white"/>
+                <w:lang w:val="vi-VN"/>
+              </w:rPr>
+              <w:t>"Id"</w:t>
+            </w:r>
+            <w:r>
+              <w:rPr>
+                <w:rFonts w:ascii="Consolas" w:hAnsi="Consolas" w:cs="Consolas"/>
+                <w:color w:val="000000"/>
+                <w:sz w:val="19"/>
+                <w:szCs w:val="19"/>
+                <w:highlight w:val="white"/>
+                <w:lang w:val="vi-VN"/>
+              </w:rPr>
+              <w:t>: 0,</w:t>
+            </w:r>
+          </w:p>
+          <w:p>
+            <w:pPr>
+              <w:autoSpaceDE w:val="0"/>
+              <w:autoSpaceDN w:val="0"/>
+              <w:adjustRightInd w:val="0"/>
+              <w:rPr>
+                <w:rFonts w:ascii="Consolas" w:hAnsi="Consolas" w:cs="Consolas"/>
+                <w:color w:val="000000"/>
+                <w:sz w:val="19"/>
+                <w:szCs w:val="19"/>
+                <w:highlight w:val="white"/>
+                <w:lang w:val="vi-VN"/>
+              </w:rPr>
+            </w:pPr>
+            <w:r>
+              <w:rPr>
+                <w:rFonts w:ascii="Consolas" w:hAnsi="Consolas" w:cs="Consolas"/>
+                <w:color w:val="000000"/>
+                <w:sz w:val="19"/>
+                <w:szCs w:val="19"/>
+                <w:highlight w:val="white"/>
+                <w:lang w:val="vi-VN"/>
+              </w:rPr>
+              <w:t xml:space="preserve">        </w:t>
+            </w:r>
+            <w:r>
+              <w:rPr>
+                <w:rFonts w:ascii="Consolas" w:hAnsi="Consolas" w:cs="Consolas"/>
+                <w:color w:val="2E75B6"/>
+                <w:sz w:val="19"/>
+                <w:szCs w:val="19"/>
+                <w:highlight w:val="white"/>
+                <w:lang w:val="vi-VN"/>
+              </w:rPr>
+              <w:t>"Email"</w:t>
+            </w:r>
+            <w:r>
+              <w:rPr>
+                <w:rFonts w:ascii="Consolas" w:hAnsi="Consolas" w:cs="Consolas"/>
+                <w:color w:val="000000"/>
+                <w:sz w:val="19"/>
+                <w:szCs w:val="19"/>
+                <w:highlight w:val="white"/>
+                <w:lang w:val="vi-VN"/>
+              </w:rPr>
+              <w:t xml:space="preserve">: </w:t>
+            </w:r>
+            <w:r>
+              <w:rPr>
+                <w:rFonts w:ascii="Consolas" w:hAnsi="Consolas" w:cs="Consolas"/>
+                <w:color w:val="A31515"/>
+                <w:sz w:val="19"/>
+                <w:szCs w:val="19"/>
+                <w:highlight w:val="white"/>
+                <w:lang w:val="vi-VN"/>
+              </w:rPr>
+              <w:t>""</w:t>
+            </w:r>
+            <w:r>
+              <w:rPr>
+                <w:rFonts w:ascii="Consolas" w:hAnsi="Consolas" w:cs="Consolas"/>
+                <w:color w:val="000000"/>
+                <w:sz w:val="19"/>
+                <w:szCs w:val="19"/>
+                <w:highlight w:val="white"/>
+                <w:lang w:val="vi-VN"/>
+              </w:rPr>
+              <w:t>,</w:t>
+            </w:r>
+          </w:p>
+          <w:p>
+            <w:pPr>
+              <w:autoSpaceDE w:val="0"/>
+              <w:autoSpaceDN w:val="0"/>
+              <w:adjustRightInd w:val="0"/>
+              <w:rPr>
+                <w:rFonts w:ascii="Consolas" w:hAnsi="Consolas" w:cs="Consolas"/>
+                <w:color w:val="000000"/>
+                <w:sz w:val="19"/>
+                <w:szCs w:val="19"/>
+                <w:highlight w:val="white"/>
+                <w:lang w:val="vi-VN"/>
+              </w:rPr>
+            </w:pPr>
+            <w:r>
+              <w:rPr>
+                <w:rFonts w:ascii="Consolas" w:hAnsi="Consolas" w:cs="Consolas"/>
+                <w:color w:val="000000"/>
+                <w:sz w:val="19"/>
+                <w:szCs w:val="19"/>
+                <w:highlight w:val="white"/>
+                <w:lang w:val="vi-VN"/>
+              </w:rPr>
+              <w:t xml:space="preserve">        </w:t>
+            </w:r>
+            <w:r>
+              <w:rPr>
+                <w:rFonts w:ascii="Consolas" w:hAnsi="Consolas" w:cs="Consolas"/>
+                <w:color w:val="2E75B6"/>
+                <w:sz w:val="19"/>
+                <w:szCs w:val="19"/>
+                <w:highlight w:val="white"/>
+                <w:lang w:val="vi-VN"/>
+              </w:rPr>
+              <w:t>"FirstName"</w:t>
+            </w:r>
+            <w:r>
+              <w:rPr>
+                <w:rFonts w:ascii="Consolas" w:hAnsi="Consolas" w:cs="Consolas"/>
+                <w:color w:val="000000"/>
+                <w:sz w:val="19"/>
+                <w:szCs w:val="19"/>
+                <w:highlight w:val="white"/>
+                <w:lang w:val="vi-VN"/>
+              </w:rPr>
+              <w:t xml:space="preserve">: </w:t>
+            </w:r>
+            <w:r>
+              <w:rPr>
+                <w:rFonts w:ascii="Consolas" w:hAnsi="Consolas" w:cs="Consolas"/>
+                <w:color w:val="A31515"/>
+                <w:sz w:val="19"/>
+                <w:szCs w:val="19"/>
+                <w:highlight w:val="white"/>
+                <w:lang w:val="vi-VN"/>
+              </w:rPr>
+              <w:t>""</w:t>
+            </w:r>
+            <w:r>
+              <w:rPr>
+                <w:rFonts w:ascii="Consolas" w:hAnsi="Consolas" w:cs="Consolas"/>
+                <w:color w:val="000000"/>
+                <w:sz w:val="19"/>
+                <w:szCs w:val="19"/>
+                <w:highlight w:val="white"/>
+                <w:lang w:val="vi-VN"/>
+              </w:rPr>
+              <w:t>,</w:t>
+            </w:r>
+          </w:p>
+          <w:p>
+            <w:pPr>
+              <w:autoSpaceDE w:val="0"/>
+              <w:autoSpaceDN w:val="0"/>
+              <w:adjustRightInd w:val="0"/>
+              <w:rPr>
+                <w:rFonts w:ascii="Consolas" w:hAnsi="Consolas" w:cs="Consolas"/>
+                <w:color w:val="000000"/>
+                <w:sz w:val="19"/>
+                <w:szCs w:val="19"/>
+                <w:highlight w:val="white"/>
+                <w:lang w:val="vi-VN"/>
+              </w:rPr>
+            </w:pPr>
+            <w:r>
+              <w:rPr>
+                <w:rFonts w:ascii="Consolas" w:hAnsi="Consolas" w:cs="Consolas"/>
+                <w:color w:val="000000"/>
+                <w:sz w:val="19"/>
+                <w:szCs w:val="19"/>
+                <w:highlight w:val="white"/>
+                <w:lang w:val="vi-VN"/>
+              </w:rPr>
+              <w:t xml:space="preserve">        </w:t>
+            </w:r>
+            <w:r>
+              <w:rPr>
+                <w:rFonts w:ascii="Consolas" w:hAnsi="Consolas" w:cs="Consolas"/>
+                <w:color w:val="2E75B6"/>
+                <w:sz w:val="19"/>
+                <w:szCs w:val="19"/>
+                <w:highlight w:val="white"/>
+                <w:lang w:val="vi-VN"/>
+              </w:rPr>
+              <w:t>"LastName"</w:t>
+            </w:r>
+            <w:r>
+              <w:rPr>
+                <w:rFonts w:ascii="Consolas" w:hAnsi="Consolas" w:cs="Consolas"/>
+                <w:color w:val="000000"/>
+                <w:sz w:val="19"/>
+                <w:szCs w:val="19"/>
+                <w:highlight w:val="white"/>
+                <w:lang w:val="vi-VN"/>
+              </w:rPr>
+              <w:t xml:space="preserve">: </w:t>
+            </w:r>
+            <w:r>
+              <w:rPr>
+                <w:rFonts w:ascii="Consolas" w:hAnsi="Consolas" w:cs="Consolas"/>
+                <w:color w:val="A31515"/>
+                <w:sz w:val="19"/>
+                <w:szCs w:val="19"/>
+                <w:highlight w:val="white"/>
+                <w:lang w:val="vi-VN"/>
+              </w:rPr>
+              <w:t>""</w:t>
+            </w:r>
+            <w:r>
+              <w:rPr>
+                <w:rFonts w:ascii="Consolas" w:hAnsi="Consolas" w:cs="Consolas"/>
+                <w:color w:val="000000"/>
+                <w:sz w:val="19"/>
+                <w:szCs w:val="19"/>
+                <w:highlight w:val="white"/>
+                <w:lang w:val="vi-VN"/>
+              </w:rPr>
+              <w:t>,</w:t>
+            </w:r>
+          </w:p>
+          <w:p>
+            <w:pPr>
+              <w:autoSpaceDE w:val="0"/>
+              <w:autoSpaceDN w:val="0"/>
+              <w:adjustRightInd w:val="0"/>
+              <w:rPr>
+                <w:rFonts w:ascii="Consolas" w:hAnsi="Consolas" w:cs="Consolas"/>
+                <w:color w:val="000000"/>
+                <w:sz w:val="19"/>
+                <w:szCs w:val="19"/>
+                <w:highlight w:val="white"/>
+                <w:lang w:val="vi-VN"/>
+              </w:rPr>
+            </w:pPr>
+            <w:r>
+              <w:rPr>
+                <w:rFonts w:ascii="Consolas" w:hAnsi="Consolas" w:cs="Consolas"/>
+                <w:color w:val="000000"/>
+                <w:sz w:val="19"/>
+                <w:szCs w:val="19"/>
+                <w:highlight w:val="white"/>
+                <w:lang w:val="vi-VN"/>
+              </w:rPr>
+              <w:t xml:space="preserve">        </w:t>
+            </w:r>
+            <w:r>
+              <w:rPr>
+                <w:rFonts w:ascii="Consolas" w:hAnsi="Consolas" w:cs="Consolas"/>
+                <w:color w:val="2E75B6"/>
+                <w:sz w:val="19"/>
+                <w:szCs w:val="19"/>
+                <w:highlight w:val="white"/>
+                <w:lang w:val="vi-VN"/>
+              </w:rPr>
+              <w:t>"Birthday"</w:t>
+            </w:r>
+            <w:r>
+              <w:rPr>
+                <w:rFonts w:ascii="Consolas" w:hAnsi="Consolas" w:cs="Consolas"/>
+                <w:color w:val="000000"/>
+                <w:sz w:val="19"/>
+                <w:szCs w:val="19"/>
+                <w:highlight w:val="white"/>
+                <w:lang w:val="vi-VN"/>
+              </w:rPr>
+              <w:t>: 0,</w:t>
+            </w:r>
+          </w:p>
+          <w:p>
+            <w:pPr>
+              <w:autoSpaceDE w:val="0"/>
+              <w:autoSpaceDN w:val="0"/>
+              <w:adjustRightInd w:val="0"/>
+              <w:rPr>
+                <w:rFonts w:ascii="Consolas" w:hAnsi="Consolas" w:cs="Consolas"/>
+                <w:color w:val="000000"/>
+                <w:sz w:val="19"/>
+                <w:szCs w:val="19"/>
+                <w:highlight w:val="white"/>
+                <w:lang w:val="vi-VN"/>
+              </w:rPr>
+            </w:pPr>
+            <w:r>
+              <w:rPr>
+                <w:rFonts w:ascii="Consolas" w:hAnsi="Consolas" w:cs="Consolas"/>
+                <w:color w:val="000000"/>
+                <w:sz w:val="19"/>
+                <w:szCs w:val="19"/>
+                <w:highlight w:val="white"/>
+                <w:lang w:val="vi-VN"/>
+              </w:rPr>
+              <w:t xml:space="preserve">        </w:t>
+            </w:r>
+            <w:r>
+              <w:rPr>
+                <w:rFonts w:ascii="Consolas" w:hAnsi="Consolas" w:cs="Consolas"/>
+                <w:color w:val="2E75B6"/>
+                <w:sz w:val="19"/>
+                <w:szCs w:val="19"/>
+                <w:highlight w:val="white"/>
+                <w:lang w:val="vi-VN"/>
+              </w:rPr>
+              <w:t>"Phone"</w:t>
+            </w:r>
+            <w:r>
+              <w:rPr>
+                <w:rFonts w:ascii="Consolas" w:hAnsi="Consolas" w:cs="Consolas"/>
+                <w:color w:val="000000"/>
+                <w:sz w:val="19"/>
+                <w:szCs w:val="19"/>
+                <w:highlight w:val="white"/>
+                <w:lang w:val="vi-VN"/>
+              </w:rPr>
+              <w:t xml:space="preserve">: </w:t>
+            </w:r>
+            <w:r>
+              <w:rPr>
+                <w:rFonts w:ascii="Consolas" w:hAnsi="Consolas" w:cs="Consolas"/>
+                <w:color w:val="A31515"/>
+                <w:sz w:val="19"/>
+                <w:szCs w:val="19"/>
+                <w:highlight w:val="white"/>
+                <w:lang w:val="vi-VN"/>
+              </w:rPr>
+              <w:t>""</w:t>
+            </w:r>
+            <w:r>
+              <w:rPr>
+                <w:rFonts w:ascii="Consolas" w:hAnsi="Consolas" w:cs="Consolas"/>
+                <w:color w:val="000000"/>
+                <w:sz w:val="19"/>
+                <w:szCs w:val="19"/>
+                <w:highlight w:val="white"/>
+                <w:lang w:val="vi-VN"/>
+              </w:rPr>
+              <w:t>,</w:t>
+            </w:r>
+          </w:p>
+          <w:p>
+            <w:pPr>
+              <w:autoSpaceDE w:val="0"/>
+              <w:autoSpaceDN w:val="0"/>
+              <w:adjustRightInd w:val="0"/>
+              <w:rPr>
+                <w:rFonts w:ascii="Consolas" w:hAnsi="Consolas" w:cs="Consolas"/>
+                <w:color w:val="000000"/>
+                <w:sz w:val="19"/>
+                <w:szCs w:val="19"/>
+                <w:highlight w:val="white"/>
+                <w:lang w:val="vi-VN"/>
+              </w:rPr>
+            </w:pPr>
+            <w:r>
+              <w:rPr>
+                <w:rFonts w:ascii="Consolas" w:hAnsi="Consolas" w:cs="Consolas"/>
+                <w:color w:val="000000"/>
+                <w:sz w:val="19"/>
+                <w:szCs w:val="19"/>
+                <w:highlight w:val="white"/>
+                <w:lang w:val="vi-VN"/>
+              </w:rPr>
+              <w:t xml:space="preserve">        </w:t>
+            </w:r>
+            <w:r>
+              <w:rPr>
+                <w:rFonts w:ascii="Consolas" w:hAnsi="Consolas" w:cs="Consolas"/>
+                <w:color w:val="2E75B6"/>
+                <w:sz w:val="19"/>
+                <w:szCs w:val="19"/>
+                <w:highlight w:val="white"/>
+                <w:lang w:val="vi-VN"/>
+              </w:rPr>
+              <w:t>"Gender"</w:t>
+            </w:r>
+            <w:r>
+              <w:rPr>
+                <w:rFonts w:ascii="Consolas" w:hAnsi="Consolas" w:cs="Consolas"/>
+                <w:color w:val="000000"/>
+                <w:sz w:val="19"/>
+                <w:szCs w:val="19"/>
+                <w:highlight w:val="white"/>
+                <w:lang w:val="vi-VN"/>
+              </w:rPr>
+              <w:t>: 0,</w:t>
+            </w:r>
+          </w:p>
+          <w:p>
+            <w:pPr>
+              <w:autoSpaceDE w:val="0"/>
+              <w:autoSpaceDN w:val="0"/>
+              <w:adjustRightInd w:val="0"/>
+              <w:rPr>
+                <w:rFonts w:ascii="Consolas" w:hAnsi="Consolas" w:cs="Consolas"/>
+                <w:color w:val="000000"/>
+                <w:sz w:val="19"/>
+                <w:szCs w:val="19"/>
+                <w:highlight w:val="white"/>
+                <w:lang w:val="vi-VN"/>
+              </w:rPr>
+            </w:pPr>
+            <w:r>
+              <w:rPr>
+                <w:rFonts w:ascii="Consolas" w:hAnsi="Consolas" w:cs="Consolas"/>
+                <w:color w:val="000000"/>
+                <w:sz w:val="19"/>
+                <w:szCs w:val="19"/>
+                <w:highlight w:val="white"/>
+                <w:lang w:val="vi-VN"/>
+              </w:rPr>
+              <w:t xml:space="preserve">        </w:t>
+            </w:r>
+            <w:r>
+              <w:rPr>
+                <w:rFonts w:ascii="Consolas" w:hAnsi="Consolas" w:cs="Consolas"/>
+                <w:color w:val="2E75B6"/>
+                <w:sz w:val="19"/>
+                <w:szCs w:val="19"/>
+                <w:highlight w:val="white"/>
+                <w:lang w:val="vi-VN"/>
+              </w:rPr>
+              <w:t>"Role"</w:t>
+            </w:r>
+            <w:r>
+              <w:rPr>
+                <w:rFonts w:ascii="Consolas" w:hAnsi="Consolas" w:cs="Consolas"/>
+                <w:color w:val="000000"/>
+                <w:sz w:val="19"/>
+                <w:szCs w:val="19"/>
+                <w:highlight w:val="white"/>
+                <w:lang w:val="vi-VN"/>
+              </w:rPr>
+              <w:t>: 0,</w:t>
+            </w:r>
+          </w:p>
+          <w:p>
+            <w:pPr>
+              <w:autoSpaceDE w:val="0"/>
+              <w:autoSpaceDN w:val="0"/>
+              <w:adjustRightInd w:val="0"/>
+              <w:rPr>
+                <w:rFonts w:ascii="Consolas" w:hAnsi="Consolas" w:cs="Consolas"/>
+                <w:color w:val="000000"/>
+                <w:sz w:val="19"/>
+                <w:szCs w:val="19"/>
+                <w:highlight w:val="white"/>
+                <w:lang w:val="vi-VN"/>
+              </w:rPr>
+            </w:pPr>
+            <w:r>
+              <w:rPr>
+                <w:rFonts w:ascii="Consolas" w:hAnsi="Consolas" w:cs="Consolas"/>
+                <w:color w:val="000000"/>
+                <w:sz w:val="19"/>
+                <w:szCs w:val="19"/>
+                <w:highlight w:val="white"/>
+                <w:lang w:val="vi-VN"/>
+              </w:rPr>
+              <w:t xml:space="preserve">        </w:t>
+            </w:r>
+            <w:r>
+              <w:rPr>
+                <w:rFonts w:ascii="Consolas" w:hAnsi="Consolas" w:cs="Consolas"/>
+                <w:color w:val="2E75B6"/>
+                <w:sz w:val="19"/>
+                <w:szCs w:val="19"/>
+                <w:highlight w:val="white"/>
+                <w:lang w:val="vi-VN"/>
+              </w:rPr>
+              <w:t>"Status"</w:t>
+            </w:r>
+            <w:r>
+              <w:rPr>
+                <w:rFonts w:ascii="Consolas" w:hAnsi="Consolas" w:cs="Consolas"/>
+                <w:color w:val="000000"/>
+                <w:sz w:val="19"/>
+                <w:szCs w:val="19"/>
+                <w:highlight w:val="white"/>
+                <w:lang w:val="vi-VN"/>
+              </w:rPr>
+              <w:t>: 0,</w:t>
+            </w:r>
+          </w:p>
+          <w:p>
+            <w:pPr>
+              <w:autoSpaceDE w:val="0"/>
+              <w:autoSpaceDN w:val="0"/>
+              <w:adjustRightInd w:val="0"/>
+              <w:rPr>
+                <w:rFonts w:ascii="Consolas" w:hAnsi="Consolas" w:cs="Consolas"/>
+                <w:color w:val="000000"/>
+                <w:sz w:val="19"/>
+                <w:szCs w:val="19"/>
+                <w:highlight w:val="white"/>
+                <w:lang w:val="vi-VN"/>
+              </w:rPr>
+            </w:pPr>
+            <w:r>
+              <w:rPr>
+                <w:rFonts w:ascii="Consolas" w:hAnsi="Consolas" w:cs="Consolas"/>
+                <w:color w:val="000000"/>
+                <w:sz w:val="19"/>
+                <w:szCs w:val="19"/>
+                <w:highlight w:val="white"/>
+                <w:lang w:val="vi-VN"/>
+              </w:rPr>
+              <w:t xml:space="preserve">        </w:t>
+            </w:r>
+            <w:r>
+              <w:rPr>
+                <w:rFonts w:ascii="Consolas" w:hAnsi="Consolas" w:cs="Consolas"/>
+                <w:color w:val="2E75B6"/>
+                <w:sz w:val="19"/>
+                <w:szCs w:val="19"/>
+                <w:highlight w:val="white"/>
+                <w:lang w:val="vi-VN"/>
+              </w:rPr>
+              <w:t>"Address"</w:t>
+            </w:r>
+            <w:r>
+              <w:rPr>
+                <w:rFonts w:ascii="Consolas" w:hAnsi="Consolas" w:cs="Consolas"/>
+                <w:color w:val="000000"/>
+                <w:sz w:val="19"/>
+                <w:szCs w:val="19"/>
+                <w:highlight w:val="white"/>
+                <w:lang w:val="vi-VN"/>
+              </w:rPr>
+              <w:t xml:space="preserve">: </w:t>
+            </w:r>
+            <w:r>
+              <w:rPr>
+                <w:rFonts w:ascii="Consolas" w:hAnsi="Consolas" w:cs="Consolas"/>
+                <w:color w:val="A31515"/>
+                <w:sz w:val="19"/>
+                <w:szCs w:val="19"/>
+                <w:highlight w:val="white"/>
+                <w:lang w:val="vi-VN"/>
+              </w:rPr>
+              <w:t>""</w:t>
+            </w:r>
+            <w:r>
+              <w:rPr>
+                <w:rFonts w:ascii="Consolas" w:hAnsi="Consolas" w:cs="Consolas"/>
+                <w:color w:val="000000"/>
+                <w:sz w:val="19"/>
+                <w:szCs w:val="19"/>
+                <w:highlight w:val="white"/>
+                <w:lang w:val="vi-VN"/>
+              </w:rPr>
+              <w:t>,</w:t>
+            </w:r>
+          </w:p>
+          <w:p>
+            <w:pPr>
+              <w:autoSpaceDE w:val="0"/>
+              <w:autoSpaceDN w:val="0"/>
+              <w:adjustRightInd w:val="0"/>
+              <w:rPr>
+                <w:rFonts w:ascii="Consolas" w:hAnsi="Consolas" w:cs="Consolas"/>
+                <w:color w:val="000000"/>
+                <w:sz w:val="19"/>
+                <w:szCs w:val="19"/>
+                <w:highlight w:val="white"/>
+                <w:lang w:val="vi-VN"/>
+              </w:rPr>
+            </w:pPr>
+            <w:r>
+              <w:rPr>
+                <w:rFonts w:ascii="Consolas" w:hAnsi="Consolas" w:cs="Consolas"/>
+                <w:color w:val="000000"/>
+                <w:sz w:val="19"/>
+                <w:szCs w:val="19"/>
+                <w:highlight w:val="white"/>
+                <w:lang w:val="vi-VN"/>
+              </w:rPr>
+              <w:t xml:space="preserve">        </w:t>
+            </w:r>
+            <w:r>
+              <w:rPr>
+                <w:rFonts w:ascii="Consolas" w:hAnsi="Consolas" w:cs="Consolas"/>
+                <w:color w:val="2E75B6"/>
+                <w:sz w:val="19"/>
+                <w:szCs w:val="19"/>
+                <w:highlight w:val="white"/>
+                <w:lang w:val="vi-VN"/>
+              </w:rPr>
+              <w:t>"Photo"</w:t>
+            </w:r>
+            <w:r>
+              <w:rPr>
+                <w:rFonts w:ascii="Consolas" w:hAnsi="Consolas" w:cs="Consolas"/>
+                <w:color w:val="000000"/>
+                <w:sz w:val="19"/>
+                <w:szCs w:val="19"/>
+                <w:highlight w:val="white"/>
+                <w:lang w:val="vi-VN"/>
+              </w:rPr>
+              <w:t xml:space="preserve">: </w:t>
+            </w:r>
+            <w:r>
+              <w:rPr>
+                <w:rFonts w:ascii="Consolas" w:hAnsi="Consolas" w:cs="Consolas"/>
+                <w:color w:val="A31515"/>
+                <w:sz w:val="19"/>
+                <w:szCs w:val="19"/>
+                <w:highlight w:val="white"/>
+                <w:lang w:val="vi-VN"/>
+              </w:rPr>
+              <w:t>""</w:t>
+            </w:r>
+          </w:p>
+          <w:p>
+            <w:pPr>
+              <w:autoSpaceDE w:val="0"/>
+              <w:autoSpaceDN w:val="0"/>
+              <w:adjustRightInd w:val="0"/>
+              <w:rPr>
+                <w:rFonts w:ascii="Consolas" w:hAnsi="Consolas" w:cs="Consolas"/>
+                <w:color w:val="000000"/>
+                <w:sz w:val="19"/>
+                <w:szCs w:val="19"/>
+                <w:highlight w:val="white"/>
+                <w:lang w:val="vi-VN"/>
+              </w:rPr>
+            </w:pPr>
+            <w:r>
+              <w:rPr>
+                <w:rFonts w:ascii="Consolas" w:hAnsi="Consolas" w:cs="Consolas"/>
+                <w:color w:val="000000"/>
+                <w:sz w:val="19"/>
+                <w:szCs w:val="19"/>
+                <w:highlight w:val="white"/>
+                <w:lang w:val="vi-VN"/>
+              </w:rPr>
+              <w:t xml:space="preserve">      },</w:t>
+            </w:r>
+          </w:p>
+          <w:p>
+            <w:pPr>
+              <w:autoSpaceDE w:val="0"/>
+              <w:autoSpaceDN w:val="0"/>
+              <w:adjustRightInd w:val="0"/>
+              <w:rPr>
+                <w:rFonts w:ascii="Consolas" w:hAnsi="Consolas" w:cs="Consolas"/>
+                <w:color w:val="000000"/>
+                <w:sz w:val="19"/>
+                <w:szCs w:val="19"/>
+                <w:highlight w:val="white"/>
+                <w:lang w:val="vi-VN"/>
+              </w:rPr>
+            </w:pPr>
+            <w:r>
+              <w:rPr>
+                <w:rFonts w:ascii="Consolas" w:hAnsi="Consolas" w:cs="Consolas"/>
+                <w:color w:val="000000"/>
+                <w:sz w:val="19"/>
+                <w:szCs w:val="19"/>
+                <w:highlight w:val="white"/>
+                <w:lang w:val="vi-VN"/>
+              </w:rPr>
+              <w:t xml:space="preserve">      </w:t>
+            </w:r>
+            <w:r>
+              <w:rPr>
+                <w:rFonts w:ascii="Consolas" w:hAnsi="Consolas" w:cs="Consolas"/>
+                <w:color w:val="2E75B6"/>
+                <w:sz w:val="19"/>
+                <w:szCs w:val="19"/>
+                <w:highlight w:val="white"/>
+                <w:lang w:val="vi-VN"/>
+              </w:rPr>
+              <w:t>"Status"</w:t>
+            </w:r>
+            <w:r>
+              <w:rPr>
+                <w:rFonts w:ascii="Consolas" w:hAnsi="Consolas" w:cs="Consolas"/>
+                <w:color w:val="000000"/>
+                <w:sz w:val="19"/>
+                <w:szCs w:val="19"/>
+                <w:highlight w:val="white"/>
+                <w:lang w:val="vi-VN"/>
+              </w:rPr>
+              <w:t>: 0,</w:t>
+            </w:r>
+          </w:p>
+          <w:p>
+            <w:pPr>
+              <w:autoSpaceDE w:val="0"/>
+              <w:autoSpaceDN w:val="0"/>
+              <w:adjustRightInd w:val="0"/>
+              <w:rPr>
+                <w:rFonts w:ascii="Consolas" w:hAnsi="Consolas" w:cs="Consolas"/>
+                <w:color w:val="000000"/>
+                <w:sz w:val="19"/>
+                <w:szCs w:val="19"/>
+                <w:highlight w:val="white"/>
+                <w:lang w:val="vi-VN"/>
+              </w:rPr>
+            </w:pPr>
+            <w:r>
+              <w:rPr>
+                <w:rFonts w:ascii="Consolas" w:hAnsi="Consolas" w:cs="Consolas"/>
+                <w:color w:val="000000"/>
+                <w:sz w:val="19"/>
+                <w:szCs w:val="19"/>
+                <w:highlight w:val="white"/>
+                <w:lang w:val="vi-VN"/>
+              </w:rPr>
+              <w:t xml:space="preserve">      </w:t>
+            </w:r>
+            <w:r>
+              <w:rPr>
+                <w:rFonts w:ascii="Consolas" w:hAnsi="Consolas" w:cs="Consolas"/>
+                <w:color w:val="2E75B6"/>
+                <w:sz w:val="19"/>
+                <w:szCs w:val="19"/>
+                <w:highlight w:val="white"/>
+                <w:lang w:val="vi-VN"/>
+              </w:rPr>
+              <w:t>"Created"</w:t>
+            </w:r>
+            <w:r>
+              <w:rPr>
+                <w:rFonts w:ascii="Consolas" w:hAnsi="Consolas" w:cs="Consolas"/>
+                <w:color w:val="000000"/>
+                <w:sz w:val="19"/>
+                <w:szCs w:val="19"/>
+                <w:highlight w:val="white"/>
+                <w:lang w:val="vi-VN"/>
+              </w:rPr>
+              <w:t>: 0</w:t>
+            </w:r>
+          </w:p>
+          <w:p>
+            <w:pPr>
+              <w:autoSpaceDE w:val="0"/>
+              <w:autoSpaceDN w:val="0"/>
+              <w:adjustRightInd w:val="0"/>
+              <w:rPr>
+                <w:rFonts w:ascii="Consolas" w:hAnsi="Consolas" w:cs="Consolas"/>
+                <w:color w:val="000000"/>
+                <w:sz w:val="19"/>
+                <w:szCs w:val="19"/>
+                <w:highlight w:val="white"/>
+                <w:lang w:val="vi-VN"/>
+              </w:rPr>
+            </w:pPr>
+            <w:r>
+              <w:rPr>
+                <w:rFonts w:ascii="Consolas" w:hAnsi="Consolas" w:cs="Consolas"/>
+                <w:color w:val="000000"/>
+                <w:sz w:val="19"/>
+                <w:szCs w:val="19"/>
+                <w:highlight w:val="white"/>
+                <w:lang w:val="vi-VN"/>
+              </w:rPr>
+              <w:t xml:space="preserve">    }</w:t>
+            </w:r>
+          </w:p>
+          <w:p>
+            <w:pPr>
+              <w:autoSpaceDE w:val="0"/>
+              <w:autoSpaceDN w:val="0"/>
+              <w:adjustRightInd w:val="0"/>
+              <w:rPr>
+                <w:rFonts w:ascii="Consolas" w:hAnsi="Consolas" w:cs="Consolas"/>
+                <w:color w:val="000000"/>
+                <w:sz w:val="19"/>
+                <w:szCs w:val="19"/>
+                <w:highlight w:val="white"/>
+                <w:lang w:val="vi-VN"/>
+              </w:rPr>
+            </w:pPr>
+            <w:r>
+              <w:rPr>
+                <w:rFonts w:ascii="Consolas" w:hAnsi="Consolas" w:cs="Consolas"/>
+                <w:color w:val="000000"/>
+                <w:sz w:val="19"/>
+                <w:szCs w:val="19"/>
+                <w:highlight w:val="white"/>
+                <w:lang w:val="vi-VN"/>
+              </w:rPr>
+              <w:t xml:space="preserve">  ],</w:t>
+            </w:r>
+          </w:p>
+          <w:p>
+            <w:pPr>
+              <w:autoSpaceDE w:val="0"/>
+              <w:autoSpaceDN w:val="0"/>
+              <w:adjustRightInd w:val="0"/>
+              <w:rPr>
+                <w:rFonts w:ascii="Consolas" w:hAnsi="Consolas" w:cs="Consolas"/>
+                <w:color w:val="000000"/>
+                <w:sz w:val="19"/>
+                <w:szCs w:val="19"/>
+                <w:highlight w:val="white"/>
+                <w:lang w:val="vi-VN"/>
+              </w:rPr>
+            </w:pPr>
+            <w:r>
+              <w:rPr>
+                <w:rFonts w:ascii="Consolas" w:hAnsi="Consolas" w:cs="Consolas"/>
+                <w:color w:val="000000"/>
+                <w:sz w:val="19"/>
+                <w:szCs w:val="19"/>
+                <w:highlight w:val="white"/>
+                <w:lang w:val="vi-VN"/>
+              </w:rPr>
+              <w:t xml:space="preserve">  </w:t>
+            </w:r>
+            <w:r>
+              <w:rPr>
+                <w:rFonts w:ascii="Consolas" w:hAnsi="Consolas" w:cs="Consolas"/>
+                <w:color w:val="2E75B6"/>
+                <w:sz w:val="19"/>
+                <w:szCs w:val="19"/>
+                <w:highlight w:val="white"/>
+                <w:lang w:val="vi-VN"/>
+              </w:rPr>
+              <w:t>"Total"</w:t>
+            </w:r>
+            <w:r>
+              <w:rPr>
+                <w:rFonts w:ascii="Consolas" w:hAnsi="Consolas" w:cs="Consolas"/>
+                <w:color w:val="000000"/>
+                <w:sz w:val="19"/>
+                <w:szCs w:val="19"/>
+                <w:highlight w:val="white"/>
+                <w:lang w:val="vi-VN"/>
+              </w:rPr>
+              <w:t>: 0</w:t>
+            </w:r>
+          </w:p>
+          <w:p>
+            <w:pPr>
+              <w:autoSpaceDE w:val="0"/>
+              <w:autoSpaceDN w:val="0"/>
+              <w:adjustRightInd w:val="0"/>
+              <w:rPr>
+                <w:rFonts w:ascii="Consolas" w:hAnsi="Consolas" w:cs="Consolas"/>
+                <w:color w:val="000000"/>
+                <w:sz w:val="19"/>
+                <w:szCs w:val="19"/>
+                <w:highlight w:val="white"/>
+                <w:lang w:val="vi-VN"/>
+              </w:rPr>
+            </w:pPr>
+            <w:r>
+              <w:rPr>
+                <w:rFonts w:ascii="Consolas" w:hAnsi="Consolas" w:cs="Consolas"/>
+                <w:color w:val="000000"/>
+                <w:sz w:val="19"/>
+                <w:szCs w:val="19"/>
+                <w:highlight w:val="white"/>
+                <w:lang w:val="vi-VN"/>
+              </w:rPr>
+              <w:t>}</w:t>
+            </w:r>
+          </w:p>
+          <w:p>
+            <w:pPr>
+              <w:autoSpaceDE w:val="0"/>
+              <w:autoSpaceDN w:val="0"/>
+              <w:adjustRightInd w:val="0"/>
+              <w:rPr>
+                <w:rFonts w:ascii="Consolas" w:hAnsi="Consolas" w:cs="Consolas"/>
+                <w:color w:val="000000"/>
+                <w:sz w:val="19"/>
+                <w:szCs w:val="19"/>
+                <w:highlight w:val="white"/>
+                <w:lang w:val="vi-VN"/>
+              </w:rPr>
+            </w:pPr>
+          </w:p>
+          <w:p>
+            <w:pPr>
+              <w:autoSpaceDE w:val="0"/>
+              <w:autoSpaceDN w:val="0"/>
+              <w:adjustRightInd w:val="0"/>
+              <w:rPr>
+                <w:rFonts w:ascii="Times New Roman" w:hAnsi="Times New Roman" w:cs="Times New Roman"/>
+                <w:color w:val="000000" w:themeColor="text1"/>
+                <w:sz w:val="20"/>
+                <w:szCs w:val="20"/>
+              </w:rPr>
+            </w:pPr>
+            <w:bookmarkStart w:id="0" w:name="_GoBack"/>
+            <w:bookmarkEnd w:id="0"/>
+          </w:p>
+        </w:tc>
+      </w:tr>
+      <w:tr>
+        <w:tc>
+          <w:tcPr>
+            <w:tcW w:w="1560" w:type="dxa"/>
+            <w:shd w:val="clear" w:color="auto" w:fill="auto"/>
+            <w:vAlign w:val="center"/>
+          </w:tcPr>
+          <w:p>
+            <w:pPr>
+              <w:pStyle w:val="ListParagraph"/>
+              <w:ind w:left="0"/>
+              <w:jc w:val="center"/>
+              <w:rPr>
+                <w:rFonts w:ascii="Times New Roman" w:hAnsi="Times New Roman" w:cs="Times New Roman"/>
+                <w:b/>
+                <w:color w:val="FF0000"/>
+                <w:sz w:val="20"/>
+                <w:szCs w:val="20"/>
+              </w:rPr>
+            </w:pPr>
+            <w:r>
+              <w:rPr>
+                <w:rFonts w:ascii="Times New Roman" w:hAnsi="Times New Roman" w:cs="Times New Roman"/>
+                <w:b/>
+                <w:color w:val="FF0000"/>
+                <w:sz w:val="20"/>
+                <w:szCs w:val="20"/>
+              </w:rPr>
+              <w:t>401</w:t>
+            </w:r>
+          </w:p>
+          <w:p>
+            <w:pPr>
+              <w:pStyle w:val="ListParagraph"/>
+              <w:ind w:left="0"/>
+              <w:rPr>
+                <w:rFonts w:ascii="Times New Roman" w:hAnsi="Times New Roman" w:cs="Times New Roman"/>
+                <w:color w:val="000000" w:themeColor="text1"/>
+                <w:sz w:val="20"/>
+                <w:szCs w:val="20"/>
+              </w:rPr>
+            </w:pPr>
+            <w:r>
+              <w:rPr>
+                <w:rFonts w:ascii="Times New Roman" w:hAnsi="Times New Roman" w:cs="Times New Roman"/>
+                <w:color w:val="000000" w:themeColor="text1"/>
+                <w:sz w:val="20"/>
+                <w:szCs w:val="20"/>
+              </w:rPr>
+              <w:t xml:space="preserve">No email or password contained in request header. </w:t>
+            </w:r>
+            <w:r>
+              <w:rPr>
+                <w:rFonts w:ascii="Times New Roman" w:hAnsi="Times New Roman" w:cs="Times New Roman"/>
+                <w:color w:val="000000" w:themeColor="text1"/>
+                <w:sz w:val="20"/>
+                <w:szCs w:val="20"/>
+              </w:rPr>
+              <w:lastRenderedPageBreak/>
+              <w:t>Front-end should redirect user to login page.</w:t>
+            </w:r>
+          </w:p>
+        </w:tc>
+        <w:tc>
+          <w:tcPr>
+            <w:tcW w:w="9355" w:type="dxa"/>
+            <w:shd w:val="clear" w:color="auto" w:fill="auto"/>
+          </w:tcPr>
+          <w:p>
+            <w:pPr>
+              <w:autoSpaceDE w:val="0"/>
+              <w:autoSpaceDN w:val="0"/>
+              <w:adjustRightInd w:val="0"/>
+              <w:rPr>
+                <w:rFonts w:ascii="Consolas" w:hAnsi="Consolas" w:cs="Consolas"/>
+                <w:color w:val="000000"/>
+                <w:sz w:val="19"/>
+                <w:szCs w:val="19"/>
+                <w:highlight w:val="white"/>
+                <w:lang w:val="vi-VN"/>
+              </w:rPr>
+            </w:pPr>
+            <w:r>
+              <w:rPr>
+                <w:rFonts w:ascii="Consolas" w:hAnsi="Consolas" w:cs="Consolas"/>
+                <w:color w:val="000000"/>
+                <w:sz w:val="19"/>
+                <w:szCs w:val="19"/>
+                <w:highlight w:val="white"/>
+                <w:lang w:val="vi-VN"/>
+              </w:rPr>
+              <w:lastRenderedPageBreak/>
+              <w:t>{</w:t>
+            </w:r>
+          </w:p>
+          <w:p>
+            <w:pPr>
+              <w:autoSpaceDE w:val="0"/>
+              <w:autoSpaceDN w:val="0"/>
+              <w:adjustRightInd w:val="0"/>
+              <w:rPr>
+                <w:rFonts w:ascii="Consolas" w:hAnsi="Consolas" w:cs="Consolas"/>
+                <w:color w:val="000000"/>
+                <w:sz w:val="19"/>
+                <w:szCs w:val="19"/>
+                <w:highlight w:val="white"/>
+                <w:lang w:val="vi-VN"/>
+              </w:rPr>
+            </w:pPr>
+            <w:r>
+              <w:rPr>
+                <w:rFonts w:ascii="Consolas" w:hAnsi="Consolas" w:cs="Consolas"/>
+                <w:color w:val="000000"/>
+                <w:sz w:val="19"/>
+                <w:szCs w:val="19"/>
+                <w:highlight w:val="white"/>
+                <w:lang w:val="vi-VN"/>
+              </w:rPr>
+              <w:t xml:space="preserve">  </w:t>
+            </w:r>
+            <w:r>
+              <w:rPr>
+                <w:rFonts w:ascii="Consolas" w:hAnsi="Consolas" w:cs="Consolas"/>
+                <w:color w:val="2E75B6"/>
+                <w:sz w:val="19"/>
+                <w:szCs w:val="19"/>
+                <w:highlight w:val="white"/>
+                <w:lang w:val="vi-VN"/>
+              </w:rPr>
+              <w:t>"Error"</w:t>
+            </w:r>
+            <w:r>
+              <w:rPr>
+                <w:rFonts w:ascii="Consolas" w:hAnsi="Consolas" w:cs="Consolas"/>
+                <w:color w:val="000000"/>
+                <w:sz w:val="19"/>
+                <w:szCs w:val="19"/>
+                <w:highlight w:val="white"/>
+                <w:lang w:val="vi-VN"/>
+              </w:rPr>
+              <w:t xml:space="preserve">: </w:t>
+            </w:r>
+            <w:r>
+              <w:rPr>
+                <w:rFonts w:ascii="Consolas" w:hAnsi="Consolas" w:cs="Consolas"/>
+                <w:color w:val="A31515"/>
+                <w:sz w:val="19"/>
+                <w:szCs w:val="19"/>
+                <w:highlight w:val="white"/>
+                <w:lang w:val="vi-VN"/>
+              </w:rPr>
+              <w:t>"W012"</w:t>
+            </w:r>
+          </w:p>
+          <w:p>
+            <w:pPr>
+              <w:rPr>
+                <w:rStyle w:val="sbrace"/>
+                <w:rFonts w:ascii="Times New Roman" w:hAnsi="Times New Roman" w:cs="Times New Roman"/>
+                <w:color w:val="000000" w:themeColor="text1"/>
+                <w:sz w:val="20"/>
+                <w:szCs w:val="20"/>
+              </w:rPr>
+            </w:pPr>
+            <w:r>
+              <w:rPr>
+                <w:rFonts w:ascii="Consolas" w:hAnsi="Consolas" w:cs="Consolas"/>
+                <w:color w:val="000000"/>
+                <w:sz w:val="19"/>
+                <w:szCs w:val="19"/>
+                <w:highlight w:val="white"/>
+                <w:lang w:val="vi-VN"/>
+              </w:rPr>
+              <w:t>}</w:t>
+            </w:r>
+          </w:p>
+        </w:tc>
+      </w:tr>
+      <w:tr>
+        <w:tc>
+          <w:tcPr>
+            <w:tcW w:w="1560" w:type="dxa"/>
+            <w:shd w:val="clear" w:color="auto" w:fill="auto"/>
+            <w:vAlign w:val="center"/>
+          </w:tcPr>
+          <w:p>
+            <w:pPr>
+              <w:pStyle w:val="ListParagraph"/>
+              <w:ind w:left="0"/>
+              <w:jc w:val="center"/>
+              <w:rPr>
+                <w:rFonts w:ascii="Times New Roman" w:hAnsi="Times New Roman" w:cs="Times New Roman"/>
+                <w:b/>
+                <w:color w:val="FF0000"/>
+                <w:sz w:val="20"/>
+                <w:szCs w:val="20"/>
+              </w:rPr>
+            </w:pPr>
+            <w:r>
+              <w:rPr>
+                <w:rFonts w:ascii="Times New Roman" w:hAnsi="Times New Roman" w:cs="Times New Roman"/>
+                <w:b/>
+                <w:color w:val="FF0000"/>
+                <w:sz w:val="20"/>
+                <w:szCs w:val="20"/>
+              </w:rPr>
+              <w:lastRenderedPageBreak/>
+              <w:t>401</w:t>
+            </w:r>
+          </w:p>
+          <w:p>
+            <w:pPr>
+              <w:pStyle w:val="ListParagraph"/>
+              <w:ind w:left="0"/>
+              <w:rPr>
+                <w:rFonts w:ascii="Times New Roman" w:hAnsi="Times New Roman" w:cs="Times New Roman"/>
+                <w:color w:val="000000" w:themeColor="text1"/>
+                <w:sz w:val="20"/>
+                <w:szCs w:val="20"/>
+              </w:rPr>
+            </w:pPr>
+            <w:r>
+              <w:rPr>
+                <w:rFonts w:ascii="Times New Roman" w:hAnsi="Times New Roman" w:cs="Times New Roman"/>
+                <w:color w:val="000000" w:themeColor="text1"/>
+                <w:sz w:val="20"/>
+                <w:szCs w:val="20"/>
+              </w:rPr>
+              <w:t>Account has been disabled.</w:t>
+            </w:r>
+          </w:p>
+        </w:tc>
+        <w:tc>
+          <w:tcPr>
+            <w:tcW w:w="9355" w:type="dxa"/>
+            <w:shd w:val="clear" w:color="auto" w:fill="auto"/>
+          </w:tcPr>
+          <w:p>
+            <w:pPr>
+              <w:autoSpaceDE w:val="0"/>
+              <w:autoSpaceDN w:val="0"/>
+              <w:adjustRightInd w:val="0"/>
+              <w:rPr>
+                <w:rFonts w:ascii="Consolas" w:hAnsi="Consolas" w:cs="Consolas"/>
+                <w:color w:val="000000"/>
+                <w:sz w:val="19"/>
+                <w:szCs w:val="19"/>
+                <w:highlight w:val="white"/>
+                <w:lang w:val="vi-VN"/>
+              </w:rPr>
+            </w:pPr>
+            <w:r>
+              <w:rPr>
+                <w:rFonts w:ascii="Consolas" w:hAnsi="Consolas" w:cs="Consolas"/>
+                <w:color w:val="000000"/>
+                <w:sz w:val="19"/>
+                <w:szCs w:val="19"/>
+                <w:highlight w:val="white"/>
+                <w:lang w:val="vi-VN"/>
+              </w:rPr>
+              <w:t>{</w:t>
+            </w:r>
+          </w:p>
+          <w:p>
+            <w:pPr>
+              <w:autoSpaceDE w:val="0"/>
+              <w:autoSpaceDN w:val="0"/>
+              <w:adjustRightInd w:val="0"/>
+              <w:rPr>
+                <w:rFonts w:ascii="Consolas" w:hAnsi="Consolas" w:cs="Consolas"/>
+                <w:color w:val="000000"/>
+                <w:sz w:val="19"/>
+                <w:szCs w:val="19"/>
+                <w:highlight w:val="white"/>
+                <w:lang w:val="vi-VN"/>
+              </w:rPr>
+            </w:pPr>
+            <w:r>
+              <w:rPr>
+                <w:rFonts w:ascii="Consolas" w:hAnsi="Consolas" w:cs="Consolas"/>
+                <w:color w:val="000000"/>
+                <w:sz w:val="19"/>
+                <w:szCs w:val="19"/>
+                <w:highlight w:val="white"/>
+                <w:lang w:val="vi-VN"/>
+              </w:rPr>
+              <w:t xml:space="preserve">  </w:t>
+            </w:r>
+            <w:r>
+              <w:rPr>
+                <w:rFonts w:ascii="Consolas" w:hAnsi="Consolas" w:cs="Consolas"/>
+                <w:color w:val="2E75B6"/>
+                <w:sz w:val="19"/>
+                <w:szCs w:val="19"/>
+                <w:highlight w:val="white"/>
+                <w:lang w:val="vi-VN"/>
+              </w:rPr>
+              <w:t>"Error"</w:t>
+            </w:r>
+            <w:r>
+              <w:rPr>
+                <w:rFonts w:ascii="Consolas" w:hAnsi="Consolas" w:cs="Consolas"/>
+                <w:color w:val="000000"/>
+                <w:sz w:val="19"/>
+                <w:szCs w:val="19"/>
+                <w:highlight w:val="white"/>
+                <w:lang w:val="vi-VN"/>
+              </w:rPr>
+              <w:t xml:space="preserve">: </w:t>
+            </w:r>
+            <w:r>
+              <w:rPr>
+                <w:rFonts w:ascii="Consolas" w:hAnsi="Consolas" w:cs="Consolas"/>
+                <w:color w:val="A31515"/>
+                <w:sz w:val="19"/>
+                <w:szCs w:val="19"/>
+                <w:highlight w:val="white"/>
+                <w:lang w:val="vi-VN"/>
+              </w:rPr>
+              <w:t>"</w:t>
+            </w:r>
+            <w:r>
+              <w:rPr>
+                <w:rFonts w:ascii="Consolas" w:hAnsi="Consolas" w:cs="Consolas"/>
+                <w:color w:val="A31515"/>
+                <w:sz w:val="19"/>
+                <w:szCs w:val="19"/>
+                <w:highlight w:val="white"/>
+              </w:rPr>
+              <w:t>W002</w:t>
+            </w:r>
+            <w:r>
+              <w:rPr>
+                <w:rFonts w:ascii="Consolas" w:hAnsi="Consolas" w:cs="Consolas"/>
+                <w:color w:val="A31515"/>
+                <w:sz w:val="19"/>
+                <w:szCs w:val="19"/>
+                <w:highlight w:val="white"/>
+                <w:lang w:val="vi-VN"/>
+              </w:rPr>
+              <w:t>"</w:t>
+            </w:r>
+          </w:p>
+          <w:p>
+            <w:pPr>
+              <w:autoSpaceDE w:val="0"/>
+              <w:autoSpaceDN w:val="0"/>
+              <w:adjustRightInd w:val="0"/>
+              <w:rPr>
+                <w:rFonts w:ascii="Consolas" w:hAnsi="Consolas" w:cs="Consolas"/>
+                <w:color w:val="000000"/>
+                <w:sz w:val="19"/>
+                <w:szCs w:val="19"/>
+                <w:highlight w:val="white"/>
+                <w:lang w:val="vi-VN"/>
+              </w:rPr>
+            </w:pPr>
+            <w:r>
+              <w:rPr>
+                <w:rFonts w:ascii="Consolas" w:hAnsi="Consolas" w:cs="Consolas"/>
+                <w:color w:val="000000"/>
+                <w:sz w:val="19"/>
+                <w:szCs w:val="19"/>
+                <w:highlight w:val="white"/>
+                <w:lang w:val="vi-VN"/>
+              </w:rPr>
+              <w:t>}</w:t>
+            </w:r>
+          </w:p>
+        </w:tc>
+      </w:tr>
+      <w:tr>
+        <w:tc>
+          <w:tcPr>
+            <w:tcW w:w="1560" w:type="dxa"/>
+            <w:shd w:val="clear" w:color="auto" w:fill="auto"/>
+            <w:vAlign w:val="center"/>
+          </w:tcPr>
+          <w:p>
+            <w:pPr>
+              <w:pStyle w:val="ListParagraph"/>
+              <w:ind w:left="0"/>
+              <w:jc w:val="center"/>
+              <w:rPr>
+                <w:rFonts w:ascii="Times New Roman" w:hAnsi="Times New Roman" w:cs="Times New Roman"/>
+                <w:b/>
+                <w:color w:val="FF0000"/>
+                <w:sz w:val="20"/>
+                <w:szCs w:val="20"/>
+              </w:rPr>
+            </w:pPr>
+            <w:r>
+              <w:rPr>
+                <w:rFonts w:ascii="Times New Roman" w:hAnsi="Times New Roman" w:cs="Times New Roman"/>
+                <w:b/>
+                <w:color w:val="FF0000"/>
+                <w:sz w:val="20"/>
+                <w:szCs w:val="20"/>
+              </w:rPr>
+              <w:t>401</w:t>
+            </w:r>
+          </w:p>
+          <w:p>
+            <w:pPr>
+              <w:pStyle w:val="ListParagraph"/>
+              <w:ind w:left="0"/>
+              <w:rPr>
+                <w:rFonts w:ascii="Times New Roman" w:hAnsi="Times New Roman" w:cs="Times New Roman"/>
+                <w:color w:val="000000" w:themeColor="text1"/>
+                <w:sz w:val="20"/>
+                <w:szCs w:val="20"/>
+              </w:rPr>
+            </w:pPr>
+            <w:r>
+              <w:rPr>
+                <w:rFonts w:ascii="Times New Roman" w:hAnsi="Times New Roman" w:cs="Times New Roman"/>
+                <w:color w:val="000000" w:themeColor="text1"/>
+                <w:sz w:val="20"/>
+                <w:szCs w:val="20"/>
+              </w:rPr>
+              <w:t>Account is pending</w:t>
+            </w:r>
+            <w:r>
+              <w:rPr>
+                <w:rFonts w:ascii="Times New Roman" w:hAnsi="Times New Roman" w:cs="Times New Roman"/>
+                <w:color w:val="000000" w:themeColor="text1"/>
+                <w:sz w:val="20"/>
+                <w:szCs w:val="20"/>
+              </w:rPr>
+              <w:t>.</w:t>
+            </w:r>
+          </w:p>
+        </w:tc>
+        <w:tc>
+          <w:tcPr>
+            <w:tcW w:w="9355" w:type="dxa"/>
+            <w:shd w:val="clear" w:color="auto" w:fill="auto"/>
+          </w:tcPr>
+          <w:p>
+            <w:pPr>
+              <w:autoSpaceDE w:val="0"/>
+              <w:autoSpaceDN w:val="0"/>
+              <w:adjustRightInd w:val="0"/>
+              <w:rPr>
+                <w:rFonts w:ascii="Consolas" w:hAnsi="Consolas" w:cs="Consolas"/>
+                <w:color w:val="000000"/>
+                <w:sz w:val="19"/>
+                <w:szCs w:val="19"/>
+                <w:highlight w:val="white"/>
+                <w:lang w:val="vi-VN"/>
+              </w:rPr>
+            </w:pPr>
+            <w:r>
+              <w:rPr>
+                <w:rFonts w:ascii="Consolas" w:hAnsi="Consolas" w:cs="Consolas"/>
+                <w:color w:val="000000"/>
+                <w:sz w:val="19"/>
+                <w:szCs w:val="19"/>
+                <w:highlight w:val="white"/>
+                <w:lang w:val="vi-VN"/>
+              </w:rPr>
+              <w:t>{</w:t>
+            </w:r>
+          </w:p>
+          <w:p>
+            <w:pPr>
+              <w:autoSpaceDE w:val="0"/>
+              <w:autoSpaceDN w:val="0"/>
+              <w:adjustRightInd w:val="0"/>
+              <w:rPr>
+                <w:rFonts w:ascii="Consolas" w:hAnsi="Consolas" w:cs="Consolas"/>
+                <w:color w:val="000000"/>
+                <w:sz w:val="19"/>
+                <w:szCs w:val="19"/>
+                <w:highlight w:val="white"/>
+                <w:lang w:val="vi-VN"/>
+              </w:rPr>
+            </w:pPr>
+            <w:r>
+              <w:rPr>
+                <w:rFonts w:ascii="Consolas" w:hAnsi="Consolas" w:cs="Consolas"/>
+                <w:color w:val="000000"/>
+                <w:sz w:val="19"/>
+                <w:szCs w:val="19"/>
+                <w:highlight w:val="white"/>
+                <w:lang w:val="vi-VN"/>
+              </w:rPr>
+              <w:t xml:space="preserve">  </w:t>
+            </w:r>
+            <w:r>
+              <w:rPr>
+                <w:rFonts w:ascii="Consolas" w:hAnsi="Consolas" w:cs="Consolas"/>
+                <w:color w:val="2E75B6"/>
+                <w:sz w:val="19"/>
+                <w:szCs w:val="19"/>
+                <w:highlight w:val="white"/>
+                <w:lang w:val="vi-VN"/>
+              </w:rPr>
+              <w:t>"Error"</w:t>
+            </w:r>
+            <w:r>
+              <w:rPr>
+                <w:rFonts w:ascii="Consolas" w:hAnsi="Consolas" w:cs="Consolas"/>
+                <w:color w:val="000000"/>
+                <w:sz w:val="19"/>
+                <w:szCs w:val="19"/>
+                <w:highlight w:val="white"/>
+                <w:lang w:val="vi-VN"/>
+              </w:rPr>
+              <w:t xml:space="preserve">: </w:t>
+            </w:r>
+            <w:r>
+              <w:rPr>
+                <w:rFonts w:ascii="Consolas" w:hAnsi="Consolas" w:cs="Consolas"/>
+                <w:color w:val="A31515"/>
+                <w:sz w:val="19"/>
+                <w:szCs w:val="19"/>
+                <w:highlight w:val="white"/>
+                <w:lang w:val="vi-VN"/>
+              </w:rPr>
+              <w:t>"</w:t>
+            </w:r>
+            <w:r>
+              <w:rPr>
+                <w:rFonts w:ascii="Consolas" w:hAnsi="Consolas" w:cs="Consolas"/>
+                <w:color w:val="A31515"/>
+                <w:sz w:val="19"/>
+                <w:szCs w:val="19"/>
+                <w:highlight w:val="white"/>
+              </w:rPr>
+              <w:t>W001</w:t>
+            </w:r>
+            <w:r>
+              <w:rPr>
+                <w:rFonts w:ascii="Consolas" w:hAnsi="Consolas" w:cs="Consolas"/>
+                <w:color w:val="A31515"/>
+                <w:sz w:val="19"/>
+                <w:szCs w:val="19"/>
+                <w:highlight w:val="white"/>
+                <w:lang w:val="vi-VN"/>
+              </w:rPr>
+              <w:t>"</w:t>
+            </w:r>
+          </w:p>
+          <w:p>
+            <w:pPr>
+              <w:autoSpaceDE w:val="0"/>
+              <w:autoSpaceDN w:val="0"/>
+              <w:adjustRightInd w:val="0"/>
+              <w:rPr>
+                <w:rFonts w:ascii="Consolas" w:hAnsi="Consolas" w:cs="Consolas"/>
+                <w:color w:val="000000"/>
+                <w:sz w:val="19"/>
+                <w:szCs w:val="19"/>
+                <w:highlight w:val="white"/>
+                <w:lang w:val="vi-VN"/>
+              </w:rPr>
+            </w:pPr>
+            <w:r>
+              <w:rPr>
+                <w:rFonts w:ascii="Consolas" w:hAnsi="Consolas" w:cs="Consolas"/>
+                <w:color w:val="000000"/>
+                <w:sz w:val="19"/>
+                <w:szCs w:val="19"/>
+                <w:highlight w:val="white"/>
+                <w:lang w:val="vi-VN"/>
+              </w:rPr>
+              <w:t>}</w:t>
+            </w:r>
+          </w:p>
+        </w:tc>
+      </w:tr>
+      <w:tr>
+        <w:tc>
+          <w:tcPr>
+            <w:tcW w:w="1560" w:type="dxa"/>
+            <w:shd w:val="clear" w:color="auto" w:fill="auto"/>
+            <w:vAlign w:val="center"/>
+          </w:tcPr>
+          <w:p>
+            <w:pPr>
+              <w:pStyle w:val="ListParagraph"/>
+              <w:ind w:left="0"/>
+              <w:jc w:val="center"/>
+              <w:rPr>
+                <w:rFonts w:ascii="Times New Roman" w:hAnsi="Times New Roman" w:cs="Times New Roman"/>
+                <w:b/>
+                <w:color w:val="FF0000"/>
+                <w:sz w:val="20"/>
+                <w:szCs w:val="20"/>
+              </w:rPr>
+            </w:pPr>
+            <w:r>
+              <w:rPr>
+                <w:rFonts w:ascii="Times New Roman" w:hAnsi="Times New Roman" w:cs="Times New Roman"/>
+                <w:b/>
+                <w:color w:val="FF0000"/>
+                <w:sz w:val="20"/>
+                <w:szCs w:val="20"/>
+              </w:rPr>
+              <w:t>403</w:t>
+            </w:r>
+          </w:p>
+          <w:p>
+            <w:pPr>
+              <w:pStyle w:val="ListParagraph"/>
+              <w:ind w:left="0"/>
+              <w:rPr>
+                <w:rFonts w:ascii="Times New Roman" w:hAnsi="Times New Roman" w:cs="Times New Roman"/>
+                <w:color w:val="000000" w:themeColor="text1"/>
+                <w:sz w:val="20"/>
+                <w:szCs w:val="20"/>
+              </w:rPr>
+            </w:pPr>
+            <w:r>
+              <w:rPr>
+                <w:rFonts w:ascii="Times New Roman" w:hAnsi="Times New Roman" w:cs="Times New Roman"/>
+                <w:color w:val="000000" w:themeColor="text1"/>
+                <w:sz w:val="20"/>
+                <w:szCs w:val="20"/>
+              </w:rPr>
+              <w:t>Account is not allowed to access the function.</w:t>
+            </w:r>
+          </w:p>
+        </w:tc>
+        <w:tc>
+          <w:tcPr>
+            <w:tcW w:w="9355" w:type="dxa"/>
+            <w:shd w:val="clear" w:color="auto" w:fill="auto"/>
+          </w:tcPr>
+          <w:p>
+            <w:pPr>
+              <w:autoSpaceDE w:val="0"/>
+              <w:autoSpaceDN w:val="0"/>
+              <w:adjustRightInd w:val="0"/>
+              <w:rPr>
+                <w:rFonts w:ascii="Consolas" w:hAnsi="Consolas" w:cs="Consolas"/>
+                <w:color w:val="000000"/>
+                <w:sz w:val="19"/>
+                <w:szCs w:val="19"/>
+                <w:highlight w:val="white"/>
+                <w:lang w:val="vi-VN"/>
+              </w:rPr>
+            </w:pPr>
+            <w:r>
+              <w:rPr>
+                <w:rFonts w:ascii="Consolas" w:hAnsi="Consolas" w:cs="Consolas"/>
+                <w:color w:val="000000"/>
+                <w:sz w:val="19"/>
+                <w:szCs w:val="19"/>
+                <w:highlight w:val="white"/>
+                <w:lang w:val="vi-VN"/>
+              </w:rPr>
+              <w:t>{</w:t>
+            </w:r>
+          </w:p>
+          <w:p>
+            <w:pPr>
+              <w:autoSpaceDE w:val="0"/>
+              <w:autoSpaceDN w:val="0"/>
+              <w:adjustRightInd w:val="0"/>
+              <w:rPr>
+                <w:rFonts w:ascii="Consolas" w:hAnsi="Consolas" w:cs="Consolas"/>
+                <w:color w:val="000000"/>
+                <w:sz w:val="19"/>
+                <w:szCs w:val="19"/>
+                <w:highlight w:val="white"/>
+                <w:lang w:val="vi-VN"/>
+              </w:rPr>
+            </w:pPr>
+            <w:r>
+              <w:rPr>
+                <w:rFonts w:ascii="Consolas" w:hAnsi="Consolas" w:cs="Consolas"/>
+                <w:color w:val="000000"/>
+                <w:sz w:val="19"/>
+                <w:szCs w:val="19"/>
+                <w:highlight w:val="white"/>
+                <w:lang w:val="vi-VN"/>
+              </w:rPr>
+              <w:t xml:space="preserve">  </w:t>
+            </w:r>
+            <w:r>
+              <w:rPr>
+                <w:rFonts w:ascii="Consolas" w:hAnsi="Consolas" w:cs="Consolas"/>
+                <w:color w:val="2E75B6"/>
+                <w:sz w:val="19"/>
+                <w:szCs w:val="19"/>
+                <w:highlight w:val="white"/>
+                <w:lang w:val="vi-VN"/>
+              </w:rPr>
+              <w:t>"Error"</w:t>
+            </w:r>
+            <w:r>
+              <w:rPr>
+                <w:rFonts w:ascii="Consolas" w:hAnsi="Consolas" w:cs="Consolas"/>
+                <w:color w:val="000000"/>
+                <w:sz w:val="19"/>
+                <w:szCs w:val="19"/>
+                <w:highlight w:val="white"/>
+                <w:lang w:val="vi-VN"/>
+              </w:rPr>
+              <w:t xml:space="preserve">: </w:t>
+            </w:r>
+            <w:r>
+              <w:rPr>
+                <w:rFonts w:ascii="Consolas" w:hAnsi="Consolas" w:cs="Consolas"/>
+                <w:color w:val="A31515"/>
+                <w:sz w:val="19"/>
+                <w:szCs w:val="19"/>
+                <w:highlight w:val="white"/>
+                <w:lang w:val="vi-VN"/>
+              </w:rPr>
+              <w:t>"</w:t>
+            </w:r>
+            <w:r>
+              <w:rPr>
+                <w:rFonts w:ascii="Consolas" w:hAnsi="Consolas" w:cs="Consolas"/>
+                <w:color w:val="A31515"/>
+                <w:sz w:val="19"/>
+                <w:szCs w:val="19"/>
+                <w:highlight w:val="white"/>
+              </w:rPr>
+              <w:t>W013</w:t>
+            </w:r>
+            <w:r>
+              <w:rPr>
+                <w:rFonts w:ascii="Consolas" w:hAnsi="Consolas" w:cs="Consolas"/>
+                <w:color w:val="A31515"/>
+                <w:sz w:val="19"/>
+                <w:szCs w:val="19"/>
+                <w:highlight w:val="white"/>
+                <w:lang w:val="vi-VN"/>
+              </w:rPr>
+              <w:t>"</w:t>
+            </w:r>
+          </w:p>
+          <w:p>
+            <w:pPr>
+              <w:rPr>
+                <w:rStyle w:val="sbrace"/>
+                <w:rFonts w:ascii="Times New Roman" w:hAnsi="Times New Roman" w:cs="Times New Roman"/>
+                <w:color w:val="000000" w:themeColor="text1"/>
+                <w:sz w:val="20"/>
+                <w:szCs w:val="20"/>
+              </w:rPr>
+            </w:pPr>
+            <w:r>
+              <w:rPr>
+                <w:rFonts w:ascii="Consolas" w:hAnsi="Consolas" w:cs="Consolas"/>
+                <w:color w:val="000000"/>
+                <w:sz w:val="19"/>
+                <w:szCs w:val="19"/>
+                <w:highlight w:val="white"/>
+                <w:lang w:val="vi-VN"/>
+              </w:rPr>
+              <w:t>}</w:t>
+            </w:r>
+          </w:p>
+        </w:tc>
+      </w:tr>
+    </w:tbl>
     <w:p>
       <w:pPr>
         <w:spacing w:after="160" w:line="259" w:lineRule="auto"/>

</xml_diff>

<commit_message>
- Changed specialty from string -> object (Filter docto)
</commit_message>
<xml_diff>
--- a/002 - DOCUMENT/API Documentation/Olives/api_endpoints_relationship.docx
+++ b/002 - DOCUMENT/API Documentation/Olives/api_endpoints_relationship.docx
@@ -10006,17 +10006,15 @@
                 <w:sz w:val="19"/>
                 <w:szCs w:val="19"/>
                 <w:highlight w:val="white"/>
-                <w:lang w:val="vi-VN"/>
-              </w:rPr>
-            </w:pPr>
-            <w:r>
-              <w:rPr>
-                <w:rFonts w:ascii="Consolas" w:hAnsi="Consolas" w:cs="Consolas"/>
-                <w:color w:val="000000"/>
-                <w:sz w:val="19"/>
-                <w:szCs w:val="19"/>
-                <w:highlight w:val="white"/>
-                <w:lang w:val="vi-VN"/>
+              </w:rPr>
+            </w:pPr>
+            <w:r>
+              <w:rPr>
+                <w:rFonts w:ascii="Consolas" w:hAnsi="Consolas" w:cs="Consolas"/>
+                <w:color w:val="000000"/>
+                <w:sz w:val="19"/>
+                <w:szCs w:val="19"/>
+                <w:highlight w:val="white"/>
               </w:rPr>
               <w:t>{</w:t>
             </w:r>
@@ -10032,17 +10030,15 @@
                 <w:sz w:val="19"/>
                 <w:szCs w:val="19"/>
                 <w:highlight w:val="white"/>
-                <w:lang w:val="vi-VN"/>
-              </w:rPr>
-            </w:pPr>
-            <w:r>
-              <w:rPr>
-                <w:rFonts w:ascii="Consolas" w:hAnsi="Consolas" w:cs="Consolas"/>
-                <w:color w:val="000000"/>
-                <w:sz w:val="19"/>
-                <w:szCs w:val="19"/>
-                <w:highlight w:val="white"/>
-                <w:lang w:val="vi-VN"/>
+              </w:rPr>
+            </w:pPr>
+            <w:r>
+              <w:rPr>
+                <w:rFonts w:ascii="Consolas" w:hAnsi="Consolas" w:cs="Consolas"/>
+                <w:color w:val="000000"/>
+                <w:sz w:val="19"/>
+                <w:szCs w:val="19"/>
+                <w:highlight w:val="white"/>
               </w:rPr>
               <w:t xml:space="preserve">  </w:t>
             </w:r>
@@ -10053,7 +10049,6 @@
                 <w:sz w:val="19"/>
                 <w:szCs w:val="19"/>
                 <w:highlight w:val="white"/>
-                <w:lang w:val="vi-VN"/>
               </w:rPr>
               <w:t>"Relationships"</w:t>
             </w:r>
@@ -10064,7 +10059,6 @@
                 <w:sz w:val="19"/>
                 <w:szCs w:val="19"/>
                 <w:highlight w:val="white"/>
-                <w:lang w:val="vi-VN"/>
               </w:rPr>
               <w:t>: [</w:t>
             </w:r>
@@ -10080,17 +10074,15 @@
                 <w:sz w:val="19"/>
                 <w:szCs w:val="19"/>
                 <w:highlight w:val="white"/>
-                <w:lang w:val="vi-VN"/>
-              </w:rPr>
-            </w:pPr>
-            <w:r>
-              <w:rPr>
-                <w:rFonts w:ascii="Consolas" w:hAnsi="Consolas" w:cs="Consolas"/>
-                <w:color w:val="000000"/>
-                <w:sz w:val="19"/>
-                <w:szCs w:val="19"/>
-                <w:highlight w:val="white"/>
-                <w:lang w:val="vi-VN"/>
+              </w:rPr>
+            </w:pPr>
+            <w:r>
+              <w:rPr>
+                <w:rFonts w:ascii="Consolas" w:hAnsi="Consolas" w:cs="Consolas"/>
+                <w:color w:val="000000"/>
+                <w:sz w:val="19"/>
+                <w:szCs w:val="19"/>
+                <w:highlight w:val="white"/>
               </w:rPr>
               <w:t xml:space="preserve">    {</w:t>
             </w:r>
@@ -10106,17 +10098,15 @@
                 <w:sz w:val="19"/>
                 <w:szCs w:val="19"/>
                 <w:highlight w:val="white"/>
-                <w:lang w:val="vi-VN"/>
-              </w:rPr>
-            </w:pPr>
-            <w:r>
-              <w:rPr>
-                <w:rFonts w:ascii="Consolas" w:hAnsi="Consolas" w:cs="Consolas"/>
-                <w:color w:val="000000"/>
-                <w:sz w:val="19"/>
-                <w:szCs w:val="19"/>
-                <w:highlight w:val="white"/>
-                <w:lang w:val="vi-VN"/>
+              </w:rPr>
+            </w:pPr>
+            <w:r>
+              <w:rPr>
+                <w:rFonts w:ascii="Consolas" w:hAnsi="Consolas" w:cs="Consolas"/>
+                <w:color w:val="000000"/>
+                <w:sz w:val="19"/>
+                <w:szCs w:val="19"/>
+                <w:highlight w:val="white"/>
               </w:rPr>
               <w:t xml:space="preserve">      </w:t>
             </w:r>
@@ -10127,7 +10117,6 @@
                 <w:sz w:val="19"/>
                 <w:szCs w:val="19"/>
                 <w:highlight w:val="white"/>
-                <w:lang w:val="vi-VN"/>
               </w:rPr>
               <w:t>"Doctor"</w:t>
             </w:r>
@@ -10138,7 +10127,6 @@
                 <w:sz w:val="19"/>
                 <w:szCs w:val="19"/>
                 <w:highlight w:val="white"/>
-                <w:lang w:val="vi-VN"/>
               </w:rPr>
               <w:t>: {</w:t>
             </w:r>
@@ -10154,17 +10142,15 @@
                 <w:sz w:val="19"/>
                 <w:szCs w:val="19"/>
                 <w:highlight w:val="white"/>
-                <w:lang w:val="vi-VN"/>
-              </w:rPr>
-            </w:pPr>
-            <w:r>
-              <w:rPr>
-                <w:rFonts w:ascii="Consolas" w:hAnsi="Consolas" w:cs="Consolas"/>
-                <w:color w:val="000000"/>
-                <w:sz w:val="19"/>
-                <w:szCs w:val="19"/>
-                <w:highlight w:val="white"/>
-                <w:lang w:val="vi-VN"/>
+              </w:rPr>
+            </w:pPr>
+            <w:r>
+              <w:rPr>
+                <w:rFonts w:ascii="Consolas" w:hAnsi="Consolas" w:cs="Consolas"/>
+                <w:color w:val="000000"/>
+                <w:sz w:val="19"/>
+                <w:szCs w:val="19"/>
+                <w:highlight w:val="white"/>
               </w:rPr>
               <w:t xml:space="preserve">        </w:t>
             </w:r>
@@ -10175,7 +10161,6 @@
                 <w:sz w:val="19"/>
                 <w:szCs w:val="19"/>
                 <w:highlight w:val="white"/>
-                <w:lang w:val="vi-VN"/>
               </w:rPr>
               <w:t>"Id"</w:t>
             </w:r>
@@ -10186,7 +10171,6 @@
                 <w:sz w:val="19"/>
                 <w:szCs w:val="19"/>
                 <w:highlight w:val="white"/>
-                <w:lang w:val="vi-VN"/>
               </w:rPr>
               <w:t>: 0,</w:t>
             </w:r>
@@ -10202,17 +10186,15 @@
                 <w:sz w:val="19"/>
                 <w:szCs w:val="19"/>
                 <w:highlight w:val="white"/>
-                <w:lang w:val="vi-VN"/>
-              </w:rPr>
-            </w:pPr>
-            <w:r>
-              <w:rPr>
-                <w:rFonts w:ascii="Consolas" w:hAnsi="Consolas" w:cs="Consolas"/>
-                <w:color w:val="000000"/>
-                <w:sz w:val="19"/>
-                <w:szCs w:val="19"/>
-                <w:highlight w:val="white"/>
-                <w:lang w:val="vi-VN"/>
+              </w:rPr>
+            </w:pPr>
+            <w:r>
+              <w:rPr>
+                <w:rFonts w:ascii="Consolas" w:hAnsi="Consolas" w:cs="Consolas"/>
+                <w:color w:val="000000"/>
+                <w:sz w:val="19"/>
+                <w:szCs w:val="19"/>
+                <w:highlight w:val="white"/>
               </w:rPr>
               <w:t xml:space="preserve">        </w:t>
             </w:r>
@@ -10223,7 +10205,6 @@
                 <w:sz w:val="19"/>
                 <w:szCs w:val="19"/>
                 <w:highlight w:val="white"/>
-                <w:lang w:val="vi-VN"/>
               </w:rPr>
               <w:t>"FirstName"</w:t>
             </w:r>
@@ -10234,7 +10215,6 @@
                 <w:sz w:val="19"/>
                 <w:szCs w:val="19"/>
                 <w:highlight w:val="white"/>
-                <w:lang w:val="vi-VN"/>
               </w:rPr>
               <w:t xml:space="preserve">: </w:t>
             </w:r>
@@ -10245,7 +10225,6 @@
                 <w:sz w:val="19"/>
                 <w:szCs w:val="19"/>
                 <w:highlight w:val="white"/>
-                <w:lang w:val="vi-VN"/>
               </w:rPr>
               <w:t>""</w:t>
             </w:r>
@@ -10256,7 +10235,6 @@
                 <w:sz w:val="19"/>
                 <w:szCs w:val="19"/>
                 <w:highlight w:val="white"/>
-                <w:lang w:val="vi-VN"/>
               </w:rPr>
               <w:t>,</w:t>
             </w:r>
@@ -10272,17 +10250,15 @@
                 <w:sz w:val="19"/>
                 <w:szCs w:val="19"/>
                 <w:highlight w:val="white"/>
-                <w:lang w:val="vi-VN"/>
-              </w:rPr>
-            </w:pPr>
-            <w:r>
-              <w:rPr>
-                <w:rFonts w:ascii="Consolas" w:hAnsi="Consolas" w:cs="Consolas"/>
-                <w:color w:val="000000"/>
-                <w:sz w:val="19"/>
-                <w:szCs w:val="19"/>
-                <w:highlight w:val="white"/>
-                <w:lang w:val="vi-VN"/>
+              </w:rPr>
+            </w:pPr>
+            <w:r>
+              <w:rPr>
+                <w:rFonts w:ascii="Consolas" w:hAnsi="Consolas" w:cs="Consolas"/>
+                <w:color w:val="000000"/>
+                <w:sz w:val="19"/>
+                <w:szCs w:val="19"/>
+                <w:highlight w:val="white"/>
               </w:rPr>
               <w:t xml:space="preserve">        </w:t>
             </w:r>
@@ -10293,7 +10269,6 @@
                 <w:sz w:val="19"/>
                 <w:szCs w:val="19"/>
                 <w:highlight w:val="white"/>
-                <w:lang w:val="vi-VN"/>
               </w:rPr>
               <w:t>"LastName"</w:t>
             </w:r>
@@ -10304,7 +10279,6 @@
                 <w:sz w:val="19"/>
                 <w:szCs w:val="19"/>
                 <w:highlight w:val="white"/>
-                <w:lang w:val="vi-VN"/>
               </w:rPr>
               <w:t xml:space="preserve">: </w:t>
             </w:r>
@@ -10315,7 +10289,6 @@
                 <w:sz w:val="19"/>
                 <w:szCs w:val="19"/>
                 <w:highlight w:val="white"/>
-                <w:lang w:val="vi-VN"/>
               </w:rPr>
               <w:t>""</w:t>
             </w:r>
@@ -10326,7 +10299,6 @@
                 <w:sz w:val="19"/>
                 <w:szCs w:val="19"/>
                 <w:highlight w:val="white"/>
-                <w:lang w:val="vi-VN"/>
               </w:rPr>
               <w:t>,</w:t>
             </w:r>
@@ -10342,17 +10314,15 @@
                 <w:sz w:val="19"/>
                 <w:szCs w:val="19"/>
                 <w:highlight w:val="white"/>
-                <w:lang w:val="vi-VN"/>
-              </w:rPr>
-            </w:pPr>
-            <w:r>
-              <w:rPr>
-                <w:rFonts w:ascii="Consolas" w:hAnsi="Consolas" w:cs="Consolas"/>
-                <w:color w:val="000000"/>
-                <w:sz w:val="19"/>
-                <w:szCs w:val="19"/>
-                <w:highlight w:val="white"/>
-                <w:lang w:val="vi-VN"/>
+              </w:rPr>
+            </w:pPr>
+            <w:r>
+              <w:rPr>
+                <w:rFonts w:ascii="Consolas" w:hAnsi="Consolas" w:cs="Consolas"/>
+                <w:color w:val="000000"/>
+                <w:sz w:val="19"/>
+                <w:szCs w:val="19"/>
+                <w:highlight w:val="white"/>
               </w:rPr>
               <w:t xml:space="preserve">        </w:t>
             </w:r>
@@ -10363,7 +10333,6 @@
                 <w:sz w:val="19"/>
                 <w:szCs w:val="19"/>
                 <w:highlight w:val="white"/>
-                <w:lang w:val="vi-VN"/>
               </w:rPr>
               <w:t>"Specialty"</w:t>
             </w:r>
@@ -10374,31 +10343,8 @@
                 <w:sz w:val="19"/>
                 <w:szCs w:val="19"/>
                 <w:highlight w:val="white"/>
-                <w:lang w:val="vi-VN"/>
-              </w:rPr>
-              <w:t xml:space="preserve">: </w:t>
-            </w:r>
-            <w:r>
-              <w:rPr>
-                <w:rFonts w:ascii="Consolas" w:hAnsi="Consolas" w:cs="Consolas"/>
-                <w:color w:val="A31515"/>
-                <w:sz w:val="19"/>
-                <w:szCs w:val="19"/>
-                <w:highlight w:val="white"/>
-                <w:lang w:val="vi-VN"/>
-              </w:rPr>
-              <w:t>""</w:t>
-            </w:r>
-            <w:r>
-              <w:rPr>
-                <w:rFonts w:ascii="Consolas" w:hAnsi="Consolas" w:cs="Consolas"/>
-                <w:color w:val="000000"/>
-                <w:sz w:val="19"/>
-                <w:szCs w:val="19"/>
-                <w:highlight w:val="white"/>
-                <w:lang w:val="vi-VN"/>
-              </w:rPr>
-              <w:t>,</w:t>
+              </w:rPr>
+              <w:t>: {</w:t>
             </w:r>
           </w:p>
           <w:p>
@@ -10412,19 +10358,17 @@
                 <w:sz w:val="19"/>
                 <w:szCs w:val="19"/>
                 <w:highlight w:val="white"/>
-                <w:lang w:val="vi-VN"/>
-              </w:rPr>
-            </w:pPr>
-            <w:r>
-              <w:rPr>
-                <w:rFonts w:ascii="Consolas" w:hAnsi="Consolas" w:cs="Consolas"/>
-                <w:color w:val="000000"/>
-                <w:sz w:val="19"/>
-                <w:szCs w:val="19"/>
-                <w:highlight w:val="white"/>
-                <w:lang w:val="vi-VN"/>
-              </w:rPr>
-              <w:t xml:space="preserve">        </w:t>
+              </w:rPr>
+            </w:pPr>
+            <w:r>
+              <w:rPr>
+                <w:rFonts w:ascii="Consolas" w:hAnsi="Consolas" w:cs="Consolas"/>
+                <w:color w:val="000000"/>
+                <w:sz w:val="19"/>
+                <w:szCs w:val="19"/>
+                <w:highlight w:val="white"/>
+              </w:rPr>
+              <w:t xml:space="preserve">          </w:t>
             </w:r>
             <w:r>
               <w:rPr>
@@ -10433,18 +10377,16 @@
                 <w:sz w:val="19"/>
                 <w:szCs w:val="19"/>
                 <w:highlight w:val="white"/>
-                <w:lang w:val="vi-VN"/>
-              </w:rPr>
-              <w:t>"Rank"</w:t>
-            </w:r>
-            <w:r>
-              <w:rPr>
-                <w:rFonts w:ascii="Consolas" w:hAnsi="Consolas" w:cs="Consolas"/>
-                <w:color w:val="000000"/>
-                <w:sz w:val="19"/>
-                <w:szCs w:val="19"/>
-                <w:highlight w:val="white"/>
-                <w:lang w:val="vi-VN"/>
+              </w:rPr>
+              <w:t>"Id"</w:t>
+            </w:r>
+            <w:r>
+              <w:rPr>
+                <w:rFonts w:ascii="Consolas" w:hAnsi="Consolas" w:cs="Consolas"/>
+                <w:color w:val="000000"/>
+                <w:sz w:val="19"/>
+                <w:szCs w:val="19"/>
+                <w:highlight w:val="white"/>
               </w:rPr>
               <w:t>: 0,</w:t>
             </w:r>
@@ -10460,19 +10402,17 @@
                 <w:sz w:val="19"/>
                 <w:szCs w:val="19"/>
                 <w:highlight w:val="white"/>
-                <w:lang w:val="vi-VN"/>
-              </w:rPr>
-            </w:pPr>
-            <w:r>
-              <w:rPr>
-                <w:rFonts w:ascii="Consolas" w:hAnsi="Consolas" w:cs="Consolas"/>
-                <w:color w:val="000000"/>
-                <w:sz w:val="19"/>
-                <w:szCs w:val="19"/>
-                <w:highlight w:val="white"/>
-                <w:lang w:val="vi-VN"/>
-              </w:rPr>
-              <w:t xml:space="preserve">        </w:t>
+              </w:rPr>
+            </w:pPr>
+            <w:r>
+              <w:rPr>
+                <w:rFonts w:ascii="Consolas" w:hAnsi="Consolas" w:cs="Consolas"/>
+                <w:color w:val="000000"/>
+                <w:sz w:val="19"/>
+                <w:szCs w:val="19"/>
+                <w:highlight w:val="white"/>
+              </w:rPr>
+              <w:t xml:space="preserve">          </w:t>
             </w:r>
             <w:r>
               <w:rPr>
@@ -10481,18 +10421,16 @@
                 <w:sz w:val="19"/>
                 <w:szCs w:val="19"/>
                 <w:highlight w:val="white"/>
-                <w:lang w:val="vi-VN"/>
-              </w:rPr>
-              <w:t>"Address"</w:t>
-            </w:r>
-            <w:r>
-              <w:rPr>
-                <w:rFonts w:ascii="Consolas" w:hAnsi="Consolas" w:cs="Consolas"/>
-                <w:color w:val="000000"/>
-                <w:sz w:val="19"/>
-                <w:szCs w:val="19"/>
-                <w:highlight w:val="white"/>
-                <w:lang w:val="vi-VN"/>
+              </w:rPr>
+              <w:t>"Name"</w:t>
+            </w:r>
+            <w:r>
+              <w:rPr>
+                <w:rFonts w:ascii="Consolas" w:hAnsi="Consolas" w:cs="Consolas"/>
+                <w:color w:val="000000"/>
+                <w:sz w:val="19"/>
+                <w:szCs w:val="19"/>
+                <w:highlight w:val="white"/>
               </w:rPr>
               <w:t xml:space="preserve">: </w:t>
             </w:r>
@@ -10503,20 +10441,8 @@
                 <w:sz w:val="19"/>
                 <w:szCs w:val="19"/>
                 <w:highlight w:val="white"/>
-                <w:lang w:val="vi-VN"/>
               </w:rPr>
               <w:t>""</w:t>
-            </w:r>
-            <w:r>
-              <w:rPr>
-                <w:rFonts w:ascii="Consolas" w:hAnsi="Consolas" w:cs="Consolas"/>
-                <w:color w:val="000000"/>
-                <w:sz w:val="19"/>
-                <w:szCs w:val="19"/>
-                <w:highlight w:val="white"/>
-                <w:lang w:val="vi-VN"/>
-              </w:rPr>
-              <w:t>,</w:t>
             </w:r>
           </w:p>
           <w:p>
@@ -10530,52 +10456,17 @@
                 <w:sz w:val="19"/>
                 <w:szCs w:val="19"/>
                 <w:highlight w:val="white"/>
-                <w:lang w:val="vi-VN"/>
-              </w:rPr>
-            </w:pPr>
-            <w:r>
-              <w:rPr>
-                <w:rFonts w:ascii="Consolas" w:hAnsi="Consolas" w:cs="Consolas"/>
-                <w:color w:val="000000"/>
-                <w:sz w:val="19"/>
-                <w:szCs w:val="19"/>
-                <w:highlight w:val="white"/>
-                <w:lang w:val="vi-VN"/>
-              </w:rPr>
-              <w:t xml:space="preserve">        </w:t>
-            </w:r>
-            <w:r>
-              <w:rPr>
-                <w:rFonts w:ascii="Consolas" w:hAnsi="Consolas" w:cs="Consolas"/>
-                <w:color w:val="2E75B6"/>
-                <w:sz w:val="19"/>
-                <w:szCs w:val="19"/>
-                <w:highlight w:val="white"/>
-                <w:lang w:val="vi-VN"/>
-              </w:rPr>
-              <w:t>"Photo"</w:t>
-            </w:r>
-            <w:r>
-              <w:rPr>
-                <w:rFonts w:ascii="Consolas" w:hAnsi="Consolas" w:cs="Consolas"/>
-                <w:color w:val="000000"/>
-                <w:sz w:val="19"/>
-                <w:szCs w:val="19"/>
-                <w:highlight w:val="white"/>
-                <w:lang w:val="vi-VN"/>
-              </w:rPr>
-              <w:t xml:space="preserve">: </w:t>
-            </w:r>
-            <w:r>
-              <w:rPr>
-                <w:rFonts w:ascii="Consolas" w:hAnsi="Consolas" w:cs="Consolas"/>
-                <w:color w:val="A31515"/>
-                <w:sz w:val="19"/>
-                <w:szCs w:val="19"/>
-                <w:highlight w:val="white"/>
-                <w:lang w:val="vi-VN"/>
-              </w:rPr>
-              <w:t>""</w:t>
+              </w:rPr>
+            </w:pPr>
+            <w:r>
+              <w:rPr>
+                <w:rFonts w:ascii="Consolas" w:hAnsi="Consolas" w:cs="Consolas"/>
+                <w:color w:val="000000"/>
+                <w:sz w:val="19"/>
+                <w:szCs w:val="19"/>
+                <w:highlight w:val="white"/>
+              </w:rPr>
+              <w:t xml:space="preserve">        },</w:t>
             </w:r>
           </w:p>
           <w:p>
@@ -10589,19 +10480,37 @@
                 <w:sz w:val="19"/>
                 <w:szCs w:val="19"/>
                 <w:highlight w:val="white"/>
-                <w:lang w:val="vi-VN"/>
-              </w:rPr>
-            </w:pPr>
-            <w:r>
-              <w:rPr>
-                <w:rFonts w:ascii="Consolas" w:hAnsi="Consolas" w:cs="Consolas"/>
-                <w:color w:val="000000"/>
-                <w:sz w:val="19"/>
-                <w:szCs w:val="19"/>
-                <w:highlight w:val="white"/>
-                <w:lang w:val="vi-VN"/>
-              </w:rPr>
-              <w:t xml:space="preserve">      },</w:t>
+              </w:rPr>
+            </w:pPr>
+            <w:r>
+              <w:rPr>
+                <w:rFonts w:ascii="Consolas" w:hAnsi="Consolas" w:cs="Consolas"/>
+                <w:color w:val="000000"/>
+                <w:sz w:val="19"/>
+                <w:szCs w:val="19"/>
+                <w:highlight w:val="white"/>
+              </w:rPr>
+              <w:t xml:space="preserve">        </w:t>
+            </w:r>
+            <w:r>
+              <w:rPr>
+                <w:rFonts w:ascii="Consolas" w:hAnsi="Consolas" w:cs="Consolas"/>
+                <w:color w:val="2E75B6"/>
+                <w:sz w:val="19"/>
+                <w:szCs w:val="19"/>
+                <w:highlight w:val="white"/>
+              </w:rPr>
+              <w:t>"Rank"</w:t>
+            </w:r>
+            <w:r>
+              <w:rPr>
+                <w:rFonts w:ascii="Consolas" w:hAnsi="Consolas" w:cs="Consolas"/>
+                <w:color w:val="000000"/>
+                <w:sz w:val="19"/>
+                <w:szCs w:val="19"/>
+                <w:highlight w:val="white"/>
+              </w:rPr>
+              <w:t>: 0,</w:t>
             </w:r>
           </w:p>
           <w:p>
@@ -10615,19 +10524,17 @@
                 <w:sz w:val="19"/>
                 <w:szCs w:val="19"/>
                 <w:highlight w:val="white"/>
-                <w:lang w:val="vi-VN"/>
-              </w:rPr>
-            </w:pPr>
-            <w:r>
-              <w:rPr>
-                <w:rFonts w:ascii="Consolas" w:hAnsi="Consolas" w:cs="Consolas"/>
-                <w:color w:val="000000"/>
-                <w:sz w:val="19"/>
-                <w:szCs w:val="19"/>
-                <w:highlight w:val="white"/>
-                <w:lang w:val="vi-VN"/>
-              </w:rPr>
-              <w:t xml:space="preserve">      </w:t>
+              </w:rPr>
+            </w:pPr>
+            <w:r>
+              <w:rPr>
+                <w:rFonts w:ascii="Consolas" w:hAnsi="Consolas" w:cs="Consolas"/>
+                <w:color w:val="000000"/>
+                <w:sz w:val="19"/>
+                <w:szCs w:val="19"/>
+                <w:highlight w:val="white"/>
+              </w:rPr>
+              <w:t xml:space="preserve">        </w:t>
             </w:r>
             <w:r>
               <w:rPr>
@@ -10636,20 +10543,38 @@
                 <w:sz w:val="19"/>
                 <w:szCs w:val="19"/>
                 <w:highlight w:val="white"/>
-                <w:lang w:val="vi-VN"/>
-              </w:rPr>
-              <w:t>"Status"</w:t>
-            </w:r>
-            <w:r>
-              <w:rPr>
-                <w:rFonts w:ascii="Consolas" w:hAnsi="Consolas" w:cs="Consolas"/>
-                <w:color w:val="000000"/>
-                <w:sz w:val="19"/>
-                <w:szCs w:val="19"/>
-                <w:highlight w:val="white"/>
-                <w:lang w:val="vi-VN"/>
-              </w:rPr>
-              <w:t>: 0,</w:t>
+              </w:rPr>
+              <w:t>"Address"</w:t>
+            </w:r>
+            <w:r>
+              <w:rPr>
+                <w:rFonts w:ascii="Consolas" w:hAnsi="Consolas" w:cs="Consolas"/>
+                <w:color w:val="000000"/>
+                <w:sz w:val="19"/>
+                <w:szCs w:val="19"/>
+                <w:highlight w:val="white"/>
+              </w:rPr>
+              <w:t xml:space="preserve">: </w:t>
+            </w:r>
+            <w:r>
+              <w:rPr>
+                <w:rFonts w:ascii="Consolas" w:hAnsi="Consolas" w:cs="Consolas"/>
+                <w:color w:val="A31515"/>
+                <w:sz w:val="19"/>
+                <w:szCs w:val="19"/>
+                <w:highlight w:val="white"/>
+              </w:rPr>
+              <w:t>""</w:t>
+            </w:r>
+            <w:r>
+              <w:rPr>
+                <w:rFonts w:ascii="Consolas" w:hAnsi="Consolas" w:cs="Consolas"/>
+                <w:color w:val="000000"/>
+                <w:sz w:val="19"/>
+                <w:szCs w:val="19"/>
+                <w:highlight w:val="white"/>
+              </w:rPr>
+              <w:t>,</w:t>
             </w:r>
           </w:p>
           <w:p>
@@ -10663,19 +10588,17 @@
                 <w:sz w:val="19"/>
                 <w:szCs w:val="19"/>
                 <w:highlight w:val="white"/>
-                <w:lang w:val="vi-VN"/>
-              </w:rPr>
-            </w:pPr>
-            <w:r>
-              <w:rPr>
-                <w:rFonts w:ascii="Consolas" w:hAnsi="Consolas" w:cs="Consolas"/>
-                <w:color w:val="000000"/>
-                <w:sz w:val="19"/>
-                <w:szCs w:val="19"/>
-                <w:highlight w:val="white"/>
-                <w:lang w:val="vi-VN"/>
-              </w:rPr>
-              <w:t xml:space="preserve">      </w:t>
+              </w:rPr>
+            </w:pPr>
+            <w:r>
+              <w:rPr>
+                <w:rFonts w:ascii="Consolas" w:hAnsi="Consolas" w:cs="Consolas"/>
+                <w:color w:val="000000"/>
+                <w:sz w:val="19"/>
+                <w:szCs w:val="19"/>
+                <w:highlight w:val="white"/>
+              </w:rPr>
+              <w:t xml:space="preserve">        </w:t>
             </w:r>
             <w:r>
               <w:rPr>
@@ -10684,20 +10607,28 @@
                 <w:sz w:val="19"/>
                 <w:szCs w:val="19"/>
                 <w:highlight w:val="white"/>
-                <w:lang w:val="vi-VN"/>
-              </w:rPr>
-              <w:t>"Created"</w:t>
-            </w:r>
-            <w:r>
-              <w:rPr>
-                <w:rFonts w:ascii="Consolas" w:hAnsi="Consolas" w:cs="Consolas"/>
-                <w:color w:val="000000"/>
-                <w:sz w:val="19"/>
-                <w:szCs w:val="19"/>
-                <w:highlight w:val="white"/>
-                <w:lang w:val="vi-VN"/>
-              </w:rPr>
-              <w:t>: 0</w:t>
+              </w:rPr>
+              <w:t>"Photo"</w:t>
+            </w:r>
+            <w:r>
+              <w:rPr>
+                <w:rFonts w:ascii="Consolas" w:hAnsi="Consolas" w:cs="Consolas"/>
+                <w:color w:val="000000"/>
+                <w:sz w:val="19"/>
+                <w:szCs w:val="19"/>
+                <w:highlight w:val="white"/>
+              </w:rPr>
+              <w:t xml:space="preserve">: </w:t>
+            </w:r>
+            <w:r>
+              <w:rPr>
+                <w:rFonts w:ascii="Consolas" w:hAnsi="Consolas" w:cs="Consolas"/>
+                <w:color w:val="A31515"/>
+                <w:sz w:val="19"/>
+                <w:szCs w:val="19"/>
+                <w:highlight w:val="white"/>
+              </w:rPr>
+              <w:t>""</w:t>
             </w:r>
           </w:p>
           <w:p>
@@ -10711,19 +10642,17 @@
                 <w:sz w:val="19"/>
                 <w:szCs w:val="19"/>
                 <w:highlight w:val="white"/>
-                <w:lang w:val="vi-VN"/>
-              </w:rPr>
-            </w:pPr>
-            <w:r>
-              <w:rPr>
-                <w:rFonts w:ascii="Consolas" w:hAnsi="Consolas" w:cs="Consolas"/>
-                <w:color w:val="000000"/>
-                <w:sz w:val="19"/>
-                <w:szCs w:val="19"/>
-                <w:highlight w:val="white"/>
-                <w:lang w:val="vi-VN"/>
-              </w:rPr>
-              <w:t xml:space="preserve">    }</w:t>
+              </w:rPr>
+            </w:pPr>
+            <w:r>
+              <w:rPr>
+                <w:rFonts w:ascii="Consolas" w:hAnsi="Consolas" w:cs="Consolas"/>
+                <w:color w:val="000000"/>
+                <w:sz w:val="19"/>
+                <w:szCs w:val="19"/>
+                <w:highlight w:val="white"/>
+              </w:rPr>
+              <w:t xml:space="preserve">      },</w:t>
             </w:r>
           </w:p>
           <w:p>
@@ -10737,19 +10666,37 @@
                 <w:sz w:val="19"/>
                 <w:szCs w:val="19"/>
                 <w:highlight w:val="white"/>
-                <w:lang w:val="vi-VN"/>
-              </w:rPr>
-            </w:pPr>
-            <w:r>
-              <w:rPr>
-                <w:rFonts w:ascii="Consolas" w:hAnsi="Consolas" w:cs="Consolas"/>
-                <w:color w:val="000000"/>
-                <w:sz w:val="19"/>
-                <w:szCs w:val="19"/>
-                <w:highlight w:val="white"/>
-                <w:lang w:val="vi-VN"/>
-              </w:rPr>
-              <w:t xml:space="preserve">  ],</w:t>
+              </w:rPr>
+            </w:pPr>
+            <w:r>
+              <w:rPr>
+                <w:rFonts w:ascii="Consolas" w:hAnsi="Consolas" w:cs="Consolas"/>
+                <w:color w:val="000000"/>
+                <w:sz w:val="19"/>
+                <w:szCs w:val="19"/>
+                <w:highlight w:val="white"/>
+              </w:rPr>
+              <w:t xml:space="preserve">      </w:t>
+            </w:r>
+            <w:r>
+              <w:rPr>
+                <w:rFonts w:ascii="Consolas" w:hAnsi="Consolas" w:cs="Consolas"/>
+                <w:color w:val="2E75B6"/>
+                <w:sz w:val="19"/>
+                <w:szCs w:val="19"/>
+                <w:highlight w:val="white"/>
+              </w:rPr>
+              <w:t>"Status"</w:t>
+            </w:r>
+            <w:r>
+              <w:rPr>
+                <w:rFonts w:ascii="Consolas" w:hAnsi="Consolas" w:cs="Consolas"/>
+                <w:color w:val="000000"/>
+                <w:sz w:val="19"/>
+                <w:szCs w:val="19"/>
+                <w:highlight w:val="white"/>
+              </w:rPr>
+              <w:t>: 0,</w:t>
             </w:r>
           </w:p>
           <w:p>
@@ -10763,19 +10710,17 @@
                 <w:sz w:val="19"/>
                 <w:szCs w:val="19"/>
                 <w:highlight w:val="white"/>
-                <w:lang w:val="vi-VN"/>
-              </w:rPr>
-            </w:pPr>
-            <w:r>
-              <w:rPr>
-                <w:rFonts w:ascii="Consolas" w:hAnsi="Consolas" w:cs="Consolas"/>
-                <w:color w:val="000000"/>
-                <w:sz w:val="19"/>
-                <w:szCs w:val="19"/>
-                <w:highlight w:val="white"/>
-                <w:lang w:val="vi-VN"/>
-              </w:rPr>
-              <w:t xml:space="preserve">  </w:t>
+              </w:rPr>
+            </w:pPr>
+            <w:r>
+              <w:rPr>
+                <w:rFonts w:ascii="Consolas" w:hAnsi="Consolas" w:cs="Consolas"/>
+                <w:color w:val="000000"/>
+                <w:sz w:val="19"/>
+                <w:szCs w:val="19"/>
+                <w:highlight w:val="white"/>
+              </w:rPr>
+              <w:t xml:space="preserve">      </w:t>
             </w:r>
             <w:r>
               <w:rPr>
@@ -10784,18 +10729,16 @@
                 <w:sz w:val="19"/>
                 <w:szCs w:val="19"/>
                 <w:highlight w:val="white"/>
-                <w:lang w:val="vi-VN"/>
-              </w:rPr>
-              <w:t>"Total"</w:t>
-            </w:r>
-            <w:r>
-              <w:rPr>
-                <w:rFonts w:ascii="Consolas" w:hAnsi="Consolas" w:cs="Consolas"/>
-                <w:color w:val="000000"/>
-                <w:sz w:val="19"/>
-                <w:szCs w:val="19"/>
-                <w:highlight w:val="white"/>
-                <w:lang w:val="vi-VN"/>
+              </w:rPr>
+              <w:t>"Created"</w:t>
+            </w:r>
+            <w:r>
+              <w:rPr>
+                <w:rFonts w:ascii="Consolas" w:hAnsi="Consolas" w:cs="Consolas"/>
+                <w:color w:val="000000"/>
+                <w:sz w:val="19"/>
+                <w:szCs w:val="19"/>
+                <w:highlight w:val="white"/>
               </w:rPr>
               <w:t>: 0</w:t>
             </w:r>
@@ -10811,19 +10754,17 @@
                 <w:sz w:val="19"/>
                 <w:szCs w:val="19"/>
                 <w:highlight w:val="white"/>
-                <w:lang w:val="vi-VN"/>
-              </w:rPr>
-            </w:pPr>
-            <w:r>
-              <w:rPr>
-                <w:rFonts w:ascii="Consolas" w:hAnsi="Consolas" w:cs="Consolas"/>
-                <w:color w:val="000000"/>
-                <w:sz w:val="19"/>
-                <w:szCs w:val="19"/>
-                <w:highlight w:val="white"/>
-                <w:lang w:val="vi-VN"/>
-              </w:rPr>
-              <w:t>}</w:t>
+              </w:rPr>
+            </w:pPr>
+            <w:r>
+              <w:rPr>
+                <w:rFonts w:ascii="Consolas" w:hAnsi="Consolas" w:cs="Consolas"/>
+                <w:color w:val="000000"/>
+                <w:sz w:val="19"/>
+                <w:szCs w:val="19"/>
+                <w:highlight w:val="white"/>
+              </w:rPr>
+              <w:t xml:space="preserve">    }</w:t>
             </w:r>
           </w:p>
           <w:p>
@@ -10832,12 +10773,106 @@
               <w:autoSpaceDN w:val="0"/>
               <w:adjustRightInd w:val="0"/>
               <w:rPr>
-                <w:rFonts w:ascii="Times New Roman" w:hAnsi="Times New Roman" w:cs="Times New Roman"/>
-                <w:color w:val="000000" w:themeColor="text1"/>
-                <w:sz w:val="20"/>
-                <w:szCs w:val="20"/>
-              </w:rPr>
-            </w:pPr>
+                <w:rFonts w:ascii="Consolas" w:hAnsi="Consolas" w:cs="Consolas"/>
+                <w:color w:val="000000"/>
+                <w:sz w:val="19"/>
+                <w:szCs w:val="19"/>
+                <w:highlight w:val="white"/>
+              </w:rPr>
+            </w:pPr>
+            <w:r>
+              <w:rPr>
+                <w:rFonts w:ascii="Consolas" w:hAnsi="Consolas" w:cs="Consolas"/>
+                <w:color w:val="000000"/>
+                <w:sz w:val="19"/>
+                <w:szCs w:val="19"/>
+                <w:highlight w:val="white"/>
+              </w:rPr>
+              <w:t xml:space="preserve">  ],</w:t>
+            </w:r>
+          </w:p>
+          <w:p>
+            <w:pPr>
+              <w:autoSpaceDE w:val="0"/>
+              <w:autoSpaceDN w:val="0"/>
+              <w:adjustRightInd w:val="0"/>
+              <w:rPr>
+                <w:rFonts w:ascii="Consolas" w:hAnsi="Consolas" w:cs="Consolas"/>
+                <w:color w:val="000000"/>
+                <w:sz w:val="19"/>
+                <w:szCs w:val="19"/>
+                <w:highlight w:val="white"/>
+              </w:rPr>
+            </w:pPr>
+            <w:r>
+              <w:rPr>
+                <w:rFonts w:ascii="Consolas" w:hAnsi="Consolas" w:cs="Consolas"/>
+                <w:color w:val="000000"/>
+                <w:sz w:val="19"/>
+                <w:szCs w:val="19"/>
+                <w:highlight w:val="white"/>
+              </w:rPr>
+              <w:t xml:space="preserve">  </w:t>
+            </w:r>
+            <w:r>
+              <w:rPr>
+                <w:rFonts w:ascii="Consolas" w:hAnsi="Consolas" w:cs="Consolas"/>
+                <w:color w:val="2E75B6"/>
+                <w:sz w:val="19"/>
+                <w:szCs w:val="19"/>
+                <w:highlight w:val="white"/>
+              </w:rPr>
+              <w:t>"Total"</w:t>
+            </w:r>
+            <w:r>
+              <w:rPr>
+                <w:rFonts w:ascii="Consolas" w:hAnsi="Consolas" w:cs="Consolas"/>
+                <w:color w:val="000000"/>
+                <w:sz w:val="19"/>
+                <w:szCs w:val="19"/>
+                <w:highlight w:val="white"/>
+              </w:rPr>
+              <w:t>: 0</w:t>
+            </w:r>
+          </w:p>
+          <w:p>
+            <w:pPr>
+              <w:autoSpaceDE w:val="0"/>
+              <w:autoSpaceDN w:val="0"/>
+              <w:adjustRightInd w:val="0"/>
+              <w:rPr>
+                <w:rFonts w:ascii="Consolas" w:hAnsi="Consolas" w:cs="Consolas"/>
+                <w:color w:val="000000"/>
+                <w:sz w:val="19"/>
+                <w:szCs w:val="19"/>
+                <w:highlight w:val="white"/>
+              </w:rPr>
+            </w:pPr>
+            <w:r>
+              <w:rPr>
+                <w:rFonts w:ascii="Consolas" w:hAnsi="Consolas" w:cs="Consolas"/>
+                <w:color w:val="000000"/>
+                <w:sz w:val="19"/>
+                <w:szCs w:val="19"/>
+                <w:highlight w:val="white"/>
+              </w:rPr>
+              <w:t>}</w:t>
+            </w:r>
+          </w:p>
+          <w:p>
+            <w:pPr>
+              <w:autoSpaceDE w:val="0"/>
+              <w:autoSpaceDN w:val="0"/>
+              <w:adjustRightInd w:val="0"/>
+              <w:rPr>
+                <w:rFonts w:ascii="Times New Roman" w:hAnsi="Times New Roman" w:cs="Times New Roman"/>
+                <w:color w:val="000000" w:themeColor="text1"/>
+                <w:sz w:val="20"/>
+                <w:szCs w:val="20"/>
+              </w:rPr>
+            </w:pPr>
+            <w:bookmarkStart w:id="0" w:name="_GoBack"/>
+            <w:bookmarkEnd w:id="0"/>
           </w:p>
         </w:tc>
       </w:tr>
@@ -10890,7 +10925,17 @@
                 <w:sz w:val="20"/>
                 <w:szCs w:val="20"/>
               </w:rPr>
-              <w:t>No email or password contained in request header. Front-end should redirect user to login page.</w:t>
+              <w:t xml:space="preserve">No email or password contained in request header. Front-end should redirect </w:t>
+            </w:r>
+            <w:r>
+              <w:rPr>
+                <w:rFonts w:ascii="Times New Roman" w:hAnsi="Times New Roman" w:cs="Times New Roman"/>
+                <w:color w:val="000000" w:themeColor="text1"/>
+                <w:sz w:val="20"/>
+                <w:szCs w:val="20"/>
+              </w:rPr>
+              <w:lastRenderedPageBreak/>
+              <w:t>user to login page.</w:t>
             </w:r>
           </w:p>
         </w:tc>
@@ -10922,6 +10967,7 @@
                 <w:highlight w:val="white"/>
                 <w:lang w:val="vi-VN"/>
               </w:rPr>
+              <w:lastRenderedPageBreak/>
               <w:t>{</w:t>
             </w:r>
           </w:p>
@@ -11036,6 +11082,7 @@
                 <w:sz w:val="20"/>
                 <w:szCs w:val="20"/>
               </w:rPr>
+              <w:lastRenderedPageBreak/>
               <w:t>401</w:t>
             </w:r>
           </w:p>
@@ -11057,7 +11104,6 @@
                 <w:sz w:val="20"/>
                 <w:szCs w:val="20"/>
               </w:rPr>
-              <w:lastRenderedPageBreak/>
               <w:t>Account has been disabled.</w:t>
             </w:r>
           </w:p>
@@ -11090,7 +11136,6 @@
                 <w:highlight w:val="white"/>
                 <w:lang w:val="vi-VN"/>
               </w:rPr>
-              <w:lastRenderedPageBreak/>
               <w:t>{</w:t>
             </w:r>
           </w:p>
@@ -11117,7 +11162,6 @@
                 <w:highlight w:val="white"/>
                 <w:lang w:val="vi-VN"/>
               </w:rPr>
-              <w:lastRenderedPageBreak/>
               <w:t xml:space="preserve">  </w:t>
             </w:r>
             <w:r>
@@ -11231,7 +11275,6 @@
                 <w:sz w:val="20"/>
                 <w:szCs w:val="20"/>
               </w:rPr>
-              <w:lastRenderedPageBreak/>
               <w:t>401</w:t>
             </w:r>
           </w:p>
@@ -11848,18 +11891,7 @@
           <w:sz w:val="28"/>
           <w:szCs w:val="28"/>
         </w:rPr>
-        <w:lastRenderedPageBreak/>
-        <w:t xml:space="preserve">Filter </w:t>
-      </w:r>
-      <w:r>
-        <w:rPr>
-          <w:rFonts w:ascii="Times New Roman" w:hAnsi="Times New Roman" w:cs="Times New Roman"/>
-          <w:b/>
-          <w:color w:val="000000" w:themeColor="text1"/>
-          <w:sz w:val="28"/>
-          <w:szCs w:val="28"/>
-        </w:rPr>
-        <w:t>relatives</w:t>
+        <w:t>Filter relatives</w:t>
       </w:r>
     </w:p>
     <w:p>
@@ -14380,8 +14412,6 @@
                 <w:szCs w:val="20"/>
               </w:rPr>
             </w:pPr>
-            <w:bookmarkStart w:id="0" w:name="_GoBack"/>
-            <w:bookmarkEnd w:id="0"/>
           </w:p>
         </w:tc>
       </w:tr>
@@ -14413,6 +14443,7 @@
                 <w:sz w:val="20"/>
                 <w:szCs w:val="20"/>
               </w:rPr>
+              <w:lastRenderedPageBreak/>
               <w:t>401</w:t>
             </w:r>
           </w:p>
@@ -14434,17 +14465,7 @@
                 <w:sz w:val="20"/>
                 <w:szCs w:val="20"/>
               </w:rPr>
-              <w:t xml:space="preserve">No email or password contained in request header. </w:t>
-            </w:r>
-            <w:r>
-              <w:rPr>
-                <w:rFonts w:ascii="Times New Roman" w:hAnsi="Times New Roman" w:cs="Times New Roman"/>
-                <w:color w:val="000000" w:themeColor="text1"/>
-                <w:sz w:val="20"/>
-                <w:szCs w:val="20"/>
-              </w:rPr>
-              <w:lastRenderedPageBreak/>
-              <w:t>Front-end should redirect user to login page.</w:t>
+              <w:t>No email or password contained in request header. Front-end should redirect user to login page.</w:t>
             </w:r>
           </w:p>
         </w:tc>
@@ -14476,7 +14497,6 @@
                 <w:highlight w:val="white"/>
                 <w:lang w:val="vi-VN"/>
               </w:rPr>
-              <w:lastRenderedPageBreak/>
               <w:t>{</w:t>
             </w:r>
           </w:p>
@@ -14591,7 +14611,6 @@
                 <w:sz w:val="20"/>
                 <w:szCs w:val="20"/>
               </w:rPr>
-              <w:lastRenderedPageBreak/>
               <w:t>401</w:t>
             </w:r>
           </w:p>

</xml_diff>

<commit_message>
- Fix error of relationship delete.
</commit_message>
<xml_diff>
--- a/002 - DOCUMENT/API Documentation/Olives/api_endpoints_relationship.docx
+++ b/002 - DOCUMENT/API Documentation/Olives/api_endpoints_relationship.docx
@@ -7242,7 +7242,7 @@
         <w:tc>
           <w:tcPr>
             <w:tcW w:w="1523" w:type="dxa"/>
-            <w:shd w:val="clear" w:color="auto" w:fill="auto"/>
+            <w:shd w:val="clear" w:color="auto" w:fill="FFFF00"/>
             <w:vAlign w:val="center"/>
           </w:tcPr>
           <w:p>
@@ -7264,14 +7264,14 @@
                 <w:sz w:val="20"/>
                 <w:szCs w:val="20"/>
               </w:rPr>
-              <w:t>BODY</w:t>
+              <w:t>URL</w:t>
             </w:r>
           </w:p>
         </w:tc>
         <w:tc>
           <w:tcPr>
             <w:tcW w:w="1361" w:type="dxa"/>
-            <w:shd w:val="clear" w:color="auto" w:fill="auto"/>
+            <w:shd w:val="clear" w:color="auto" w:fill="FFFF00"/>
             <w:vAlign w:val="center"/>
           </w:tcPr>
           <w:p>
@@ -7301,7 +7301,7 @@
         <w:tc>
           <w:tcPr>
             <w:tcW w:w="1121" w:type="dxa"/>
-            <w:shd w:val="clear" w:color="auto" w:fill="auto"/>
+            <w:shd w:val="clear" w:color="auto" w:fill="FFFF00"/>
             <w:vAlign w:val="center"/>
           </w:tcPr>
           <w:p>
@@ -7330,7 +7330,7 @@
         <w:tc>
           <w:tcPr>
             <w:tcW w:w="6910" w:type="dxa"/>
-            <w:shd w:val="clear" w:color="auto" w:fill="auto"/>
+            <w:shd w:val="clear" w:color="auto" w:fill="FFFF00"/>
           </w:tcPr>
           <w:p>
             <w:pPr>
@@ -8313,7 +8313,6 @@
             <w:pPr>
               <w:pStyle w:val="ListParagraph"/>
               <w:ind w:left="33"/>
-              <w:jc w:val="center"/>
               <w:rPr>
                 <w:rFonts w:ascii="Times New Roman" w:hAnsi="Times New Roman" w:cs="Times New Roman"/>
                 <w:b/>
@@ -8325,12 +8324,21 @@
             <w:r>
               <w:rPr>
                 <w:rFonts w:ascii="Times New Roman" w:hAnsi="Times New Roman" w:cs="Times New Roman"/>
+                <w:color w:val="000000" w:themeColor="text1"/>
+                <w:sz w:val="20"/>
+                <w:szCs w:val="20"/>
+              </w:rPr>
+              <w:t>Relationship is not found</w:t>
+            </w:r>
+            <w:r>
+              <w:rPr>
+                <w:rFonts w:ascii="Times New Roman" w:hAnsi="Times New Roman" w:cs="Times New Roman"/>
                 <w:b/>
                 <w:color w:val="000000" w:themeColor="text1"/>
                 <w:sz w:val="20"/>
                 <w:szCs w:val="20"/>
               </w:rPr>
-              <w:t>W015 shows that target is not found.</w:t>
+              <w:t>.</w:t>
             </w:r>
           </w:p>
         </w:tc>
@@ -8438,9 +8446,8 @@
                 <w:sz w:val="19"/>
                 <w:szCs w:val="19"/>
                 <w:highlight w:val="white"/>
-                <w:lang w:val="vi-VN"/>
-              </w:rPr>
-              <w:t>W015</w:t>
+              </w:rPr>
+              <w:t>W006</w:t>
             </w:r>
             <w:r>
               <w:rPr>
@@ -8534,6 +8541,19 @@
           <w:szCs w:val="28"/>
         </w:rPr>
       </w:pPr>
+    </w:p>
+    <w:p>
+      <w:pPr>
+        <w:spacing w:after="160" w:line="259" w:lineRule="auto"/>
+        <w:rPr>
+          <w:rFonts w:ascii="Times New Roman" w:hAnsi="Times New Roman" w:cs="Times New Roman"/>
+          <w:color w:val="000000" w:themeColor="text1"/>
+          <w:sz w:val="28"/>
+          <w:szCs w:val="28"/>
+        </w:rPr>
+      </w:pPr>
+      <w:bookmarkStart w:id="0" w:name="_GoBack"/>
+      <w:bookmarkEnd w:id="0"/>
     </w:p>
     <w:p>
       <w:pPr>
@@ -10871,8 +10891,6 @@
                 <w:szCs w:val="20"/>
               </w:rPr>
             </w:pPr>
-            <w:bookmarkStart w:id="0" w:name="_GoBack"/>
-            <w:bookmarkEnd w:id="0"/>
           </w:p>
         </w:tc>
       </w:tr>

</xml_diff>

<commit_message>
- Replace filter relative -> filter relationships.
</commit_message>
<xml_diff>
--- a/002 - DOCUMENT/API Documentation/Olives/api_endpoints_relationship.docx
+++ b/002 - DOCUMENT/API Documentation/Olives/api_endpoints_relationship.docx
@@ -49,6 +49,7 @@
           <w:ilvl w:val="0"/>
           <w:numId w:val="44"/>
         </w:numPr>
+        <w:outlineLvl w:val="0"/>
         <w:rPr>
           <w:rFonts w:ascii="Times New Roman" w:hAnsi="Times New Roman" w:cs="Times New Roman"/>
           <w:b/>
@@ -75,6 +76,7 @@
           <w:ilvl w:val="1"/>
           <w:numId w:val="44"/>
         </w:numPr>
+        <w:outlineLvl w:val="1"/>
         <w:rPr>
           <w:rFonts w:ascii="Times New Roman" w:hAnsi="Times New Roman" w:cs="Times New Roman"/>
           <w:color w:val="000000" w:themeColor="text1"/>
@@ -910,6 +912,7 @@
           <w:ilvl w:val="1"/>
           <w:numId w:val="44"/>
         </w:numPr>
+        <w:outlineLvl w:val="1"/>
         <w:rPr>
           <w:rFonts w:ascii="Times New Roman" w:hAnsi="Times New Roman" w:cs="Times New Roman"/>
           <w:color w:val="000000" w:themeColor="text1"/>
@@ -3366,6 +3369,7 @@
           <w:ilvl w:val="0"/>
           <w:numId w:val="44"/>
         </w:numPr>
+        <w:outlineLvl w:val="0"/>
         <w:rPr>
           <w:rFonts w:ascii="Times New Roman" w:hAnsi="Times New Roman" w:cs="Times New Roman"/>
           <w:b/>
@@ -3393,6 +3397,7 @@
           <w:ilvl w:val="1"/>
           <w:numId w:val="44"/>
         </w:numPr>
+        <w:outlineLvl w:val="1"/>
         <w:rPr>
           <w:rFonts w:ascii="Times New Roman" w:hAnsi="Times New Roman" w:cs="Times New Roman"/>
           <w:color w:val="000000" w:themeColor="text1"/>
@@ -4269,6 +4274,7 @@
           <w:numId w:val="23"/>
         </w:numPr>
         <w:spacing w:after="160" w:line="259" w:lineRule="auto"/>
+        <w:outlineLvl w:val="1"/>
         <w:rPr>
           <w:rFonts w:ascii="Times New Roman" w:hAnsi="Times New Roman" w:cs="Times New Roman"/>
           <w:color w:val="000000" w:themeColor="text1"/>
@@ -6471,6 +6477,7 @@
           <w:ilvl w:val="0"/>
           <w:numId w:val="44"/>
         </w:numPr>
+        <w:outlineLvl w:val="0"/>
         <w:rPr>
           <w:rFonts w:ascii="Times New Roman" w:hAnsi="Times New Roman" w:cs="Times New Roman"/>
           <w:b/>
@@ -6498,6 +6505,7 @@
           <w:ilvl w:val="1"/>
           <w:numId w:val="44"/>
         </w:numPr>
+        <w:outlineLvl w:val="1"/>
         <w:rPr>
           <w:rFonts w:ascii="Times New Roman" w:hAnsi="Times New Roman" w:cs="Times New Roman"/>
           <w:color w:val="000000" w:themeColor="text1"/>
@@ -7372,6 +7380,7 @@
           <w:numId w:val="23"/>
         </w:numPr>
         <w:spacing w:after="160" w:line="259" w:lineRule="auto"/>
+        <w:outlineLvl w:val="1"/>
         <w:rPr>
           <w:rFonts w:ascii="Times New Roman" w:hAnsi="Times New Roman" w:cs="Times New Roman"/>
           <w:color w:val="000000" w:themeColor="text1"/>
@@ -8552,8 +8561,6 @@
           <w:szCs w:val="28"/>
         </w:rPr>
       </w:pPr>
-      <w:bookmarkStart w:id="0" w:name="_GoBack"/>
-      <w:bookmarkEnd w:id="0"/>
     </w:p>
     <w:p>
       <w:pPr>
@@ -8573,6 +8580,7 @@
           <w:ilvl w:val="0"/>
           <w:numId w:val="44"/>
         </w:numPr>
+        <w:outlineLvl w:val="0"/>
         <w:rPr>
           <w:rFonts w:ascii="Times New Roman" w:hAnsi="Times New Roman" w:cs="Times New Roman"/>
           <w:b/>
@@ -8600,6 +8608,7 @@
           <w:ilvl w:val="1"/>
           <w:numId w:val="44"/>
         </w:numPr>
+        <w:outlineLvl w:val="1"/>
         <w:rPr>
           <w:rFonts w:ascii="Times New Roman" w:hAnsi="Times New Roman" w:cs="Times New Roman"/>
           <w:color w:val="000000" w:themeColor="text1"/>
@@ -9871,22 +9880,12 @@
     </w:tbl>
     <w:p>
       <w:pPr>
-        <w:rPr>
-          <w:rFonts w:ascii="Times New Roman" w:hAnsi="Times New Roman" w:cs="Times New Roman"/>
-          <w:color w:val="000000" w:themeColor="text1"/>
-          <w:sz w:val="20"/>
-          <w:szCs w:val="20"/>
-        </w:rPr>
-      </w:pPr>
-    </w:p>
-    <w:p>
-      <w:pPr>
         <w:pStyle w:val="ListParagraph"/>
         <w:numPr>
-          <w:ilvl w:val="0"/>
-          <w:numId w:val="23"/>
+          <w:ilvl w:val="1"/>
+          <w:numId w:val="44"/>
         </w:numPr>
-        <w:spacing w:after="160" w:line="259" w:lineRule="auto"/>
+        <w:outlineLvl w:val="1"/>
         <w:rPr>
           <w:rFonts w:ascii="Times New Roman" w:hAnsi="Times New Roman" w:cs="Times New Roman"/>
           <w:color w:val="000000" w:themeColor="text1"/>
@@ -9901,7 +9900,7 @@
           <w:sz w:val="20"/>
           <w:szCs w:val="20"/>
         </w:rPr>
-        <w:t>Response</w:t>
+        <w:t>Request</w:t>
       </w:r>
     </w:p>
     <w:tbl>
@@ -11866,33 +11865,12 @@
     </w:p>
     <w:p>
       <w:pPr>
-        <w:spacing w:after="160" w:line="259" w:lineRule="auto"/>
-        <w:rPr>
-          <w:rFonts w:ascii="Times New Roman" w:hAnsi="Times New Roman" w:cs="Times New Roman"/>
-          <w:color w:val="000000" w:themeColor="text1"/>
-          <w:sz w:val="28"/>
-          <w:szCs w:val="28"/>
-        </w:rPr>
-      </w:pPr>
-    </w:p>
-    <w:p>
-      <w:pPr>
-        <w:spacing w:after="160" w:line="259" w:lineRule="auto"/>
-        <w:rPr>
-          <w:rFonts w:ascii="Times New Roman" w:hAnsi="Times New Roman" w:cs="Times New Roman"/>
-          <w:color w:val="000000" w:themeColor="text1"/>
-          <w:sz w:val="28"/>
-          <w:szCs w:val="28"/>
-        </w:rPr>
-      </w:pPr>
-    </w:p>
-    <w:p>
-      <w:pPr>
         <w:pStyle w:val="ListParagraph"/>
         <w:numPr>
           <w:ilvl w:val="0"/>
           <w:numId w:val="44"/>
         </w:numPr>
+        <w:outlineLvl w:val="0"/>
         <w:rPr>
           <w:rFonts w:ascii="Times New Roman" w:hAnsi="Times New Roman" w:cs="Times New Roman"/>
           <w:b/>
@@ -11909,8 +11887,23 @@
           <w:sz w:val="28"/>
           <w:szCs w:val="28"/>
         </w:rPr>
-        <w:t>Filter relatives</w:t>
+        <w:lastRenderedPageBreak/>
+        <w:t>Filter relationships</w:t>
       </w:r>
+    </w:p>
+    <w:p>
+      <w:pPr>
+        <w:pStyle w:val="ListParagraph"/>
+        <w:ind w:left="1080"/>
+        <w:outlineLvl w:val="0"/>
+        <w:rPr>
+          <w:rFonts w:ascii="Times New Roman" w:hAnsi="Times New Roman" w:cs="Times New Roman"/>
+          <w:b/>
+          <w:color w:val="000000" w:themeColor="text1"/>
+          <w:sz w:val="28"/>
+          <w:szCs w:val="28"/>
+        </w:rPr>
+      </w:pPr>
     </w:p>
     <w:p>
       <w:pPr>
@@ -11919,6 +11912,7 @@
           <w:ilvl w:val="1"/>
           <w:numId w:val="44"/>
         </w:numPr>
+        <w:outlineLvl w:val="1"/>
         <w:rPr>
           <w:rFonts w:ascii="Times New Roman" w:hAnsi="Times New Roman" w:cs="Times New Roman"/>
           <w:color w:val="000000" w:themeColor="text1"/>
@@ -11935,36 +11929,8 @@
         </w:rPr>
         <w:t>Request</w:t>
       </w:r>
-    </w:p>
-    <w:p>
-      <w:pPr>
-        <w:rPr>
-          <w:rFonts w:ascii="Times New Roman" w:hAnsi="Times New Roman" w:cs="Times New Roman"/>
-          <w:color w:val="000000" w:themeColor="text1"/>
-          <w:sz w:val="20"/>
-          <w:szCs w:val="20"/>
-        </w:rPr>
-      </w:pPr>
-    </w:p>
-    <w:p>
-      <w:pPr>
-        <w:pStyle w:val="ListParagraph"/>
-        <w:rPr>
-          <w:rFonts w:ascii="Times New Roman" w:hAnsi="Times New Roman" w:cs="Times New Roman"/>
-          <w:color w:val="000000" w:themeColor="text1"/>
-          <w:sz w:val="20"/>
-          <w:szCs w:val="20"/>
-        </w:rPr>
-      </w:pPr>
-      <w:r>
-        <w:rPr>
-          <w:rFonts w:ascii="Times New Roman" w:hAnsi="Times New Roman" w:cs="Times New Roman"/>
-          <w:color w:val="000000" w:themeColor="text1"/>
-          <w:sz w:val="20"/>
-          <w:szCs w:val="20"/>
-        </w:rPr>
-        <w:t xml:space="preserve"> </w:t>
-      </w:r>
+      <w:bookmarkStart w:id="0" w:name="_GoBack"/>
+      <w:bookmarkEnd w:id="0"/>
     </w:p>
     <w:tbl>
       <w:tblPr>
@@ -12101,16 +12067,7 @@
                 <w:highlight w:val="white"/>
                 <w:lang w:val="vi-VN"/>
               </w:rPr>
-              <w:t>api/relationship/filter/</w:t>
-            </w:r>
-            <w:r>
-              <w:rPr>
-                <w:rFonts w:ascii="Consolas" w:hAnsi="Consolas" w:cs="Consolas"/>
-                <w:color w:val="A31515"/>
-                <w:sz w:val="19"/>
-                <w:szCs w:val="19"/>
-              </w:rPr>
-              <w:t>relative</w:t>
+              <w:t>api/relationship/filter</w:t>
             </w:r>
           </w:p>
         </w:tc>
@@ -12704,7 +12661,7 @@
                 <w:sz w:val="20"/>
                 <w:szCs w:val="20"/>
               </w:rPr>
-              <w:t>Status</w:t>
+              <w:t>Partner</w:t>
             </w:r>
           </w:p>
         </w:tc>
@@ -12758,7 +12715,7 @@
                 <w:sz w:val="20"/>
                 <w:szCs w:val="20"/>
               </w:rPr>
-              <w:t>Status of relationship.</w:t>
+              <w:t>Who takes part in the relationship</w:t>
             </w:r>
           </w:p>
           <w:p>
@@ -12770,21 +12727,135 @@
               </w:numPr>
               <w:rPr>
                 <w:rFonts w:ascii="Times New Roman" w:hAnsi="Times New Roman" w:cs="Times New Roman"/>
-                <w:b/>
-                <w:color w:val="000000" w:themeColor="text1"/>
-                <w:sz w:val="20"/>
-                <w:szCs w:val="20"/>
-              </w:rPr>
-            </w:pPr>
-            <w:r>
-              <w:rPr>
-                <w:rFonts w:ascii="Times New Roman" w:hAnsi="Times New Roman" w:cs="Times New Roman"/>
-                <w:b/>
-                <w:color w:val="000000" w:themeColor="text1"/>
-                <w:sz w:val="20"/>
-                <w:szCs w:val="20"/>
-              </w:rPr>
-              <w:t>Optional (default: take all)</w:t>
+                <w:color w:val="000000" w:themeColor="text1"/>
+                <w:sz w:val="20"/>
+                <w:szCs w:val="20"/>
+              </w:rPr>
+            </w:pPr>
+            <w:r>
+              <w:rPr>
+                <w:rFonts w:ascii="Times New Roman" w:hAnsi="Times New Roman" w:cs="Times New Roman"/>
+                <w:b/>
+                <w:color w:val="000000" w:themeColor="text1"/>
+                <w:sz w:val="20"/>
+                <w:szCs w:val="20"/>
+              </w:rPr>
+              <w:t>Optional</w:t>
+            </w:r>
+          </w:p>
+        </w:tc>
+      </w:tr>
+      <w:tr>
+        <w:tc>
+          <w:tcPr>
+            <w:tcW w:w="1523" w:type="dxa"/>
+            <w:shd w:val="clear" w:color="auto" w:fill="auto"/>
+            <w:vAlign w:val="center"/>
+          </w:tcPr>
+          <w:p>
+            <w:pPr>
+              <w:pStyle w:val="ListParagraph"/>
+              <w:ind w:left="0"/>
+              <w:jc w:val="center"/>
+              <w:rPr>
+                <w:rFonts w:ascii="Times New Roman" w:hAnsi="Times New Roman" w:cs="Times New Roman"/>
+                <w:color w:val="000000" w:themeColor="text1"/>
+                <w:sz w:val="20"/>
+                <w:szCs w:val="20"/>
+              </w:rPr>
+            </w:pPr>
+            <w:r>
+              <w:rPr>
+                <w:rFonts w:ascii="Times New Roman" w:hAnsi="Times New Roman" w:cs="Times New Roman"/>
+                <w:color w:val="000000" w:themeColor="text1"/>
+                <w:sz w:val="20"/>
+                <w:szCs w:val="20"/>
+              </w:rPr>
+              <w:t>BODY</w:t>
+            </w:r>
+          </w:p>
+        </w:tc>
+        <w:tc>
+          <w:tcPr>
+            <w:tcW w:w="1361" w:type="dxa"/>
+            <w:shd w:val="clear" w:color="auto" w:fill="auto"/>
+            <w:vAlign w:val="center"/>
+          </w:tcPr>
+          <w:p>
+            <w:pPr>
+              <w:pStyle w:val="ListParagraph"/>
+              <w:ind w:left="0"/>
+              <w:rPr>
+                <w:rFonts w:ascii="Times New Roman" w:hAnsi="Times New Roman" w:cs="Times New Roman"/>
+                <w:b/>
+                <w:color w:val="000000" w:themeColor="text1"/>
+                <w:sz w:val="20"/>
+                <w:szCs w:val="20"/>
+              </w:rPr>
+            </w:pPr>
+            <w:r>
+              <w:rPr>
+                <w:rFonts w:ascii="Times New Roman" w:hAnsi="Times New Roman" w:cs="Times New Roman"/>
+                <w:b/>
+                <w:color w:val="000000" w:themeColor="text1"/>
+                <w:sz w:val="20"/>
+                <w:szCs w:val="20"/>
+              </w:rPr>
+              <w:t>Mode</w:t>
+            </w:r>
+          </w:p>
+        </w:tc>
+        <w:tc>
+          <w:tcPr>
+            <w:tcW w:w="1121" w:type="dxa"/>
+            <w:shd w:val="clear" w:color="auto" w:fill="auto"/>
+            <w:vAlign w:val="center"/>
+          </w:tcPr>
+          <w:p>
+            <w:pPr>
+              <w:pStyle w:val="ListParagraph"/>
+              <w:ind w:left="0"/>
+              <w:jc w:val="center"/>
+              <w:rPr>
+                <w:rFonts w:ascii="Times New Roman" w:hAnsi="Times New Roman" w:cs="Times New Roman"/>
+                <w:color w:val="000000" w:themeColor="text1"/>
+                <w:sz w:val="20"/>
+                <w:szCs w:val="20"/>
+              </w:rPr>
+            </w:pPr>
+            <w:r>
+              <w:rPr>
+                <w:rFonts w:ascii="Times New Roman" w:hAnsi="Times New Roman" w:cs="Times New Roman"/>
+                <w:color w:val="000000" w:themeColor="text1"/>
+                <w:sz w:val="20"/>
+                <w:szCs w:val="20"/>
+              </w:rPr>
+              <w:t>int</w:t>
+            </w:r>
+          </w:p>
+        </w:tc>
+        <w:tc>
+          <w:tcPr>
+            <w:tcW w:w="6910" w:type="dxa"/>
+            <w:shd w:val="clear" w:color="auto" w:fill="auto"/>
+          </w:tcPr>
+          <w:p>
+            <w:pPr>
+              <w:rPr>
+                <w:rFonts w:ascii="Times New Roman" w:hAnsi="Times New Roman" w:cs="Times New Roman"/>
+                <w:color w:val="000000" w:themeColor="text1"/>
+                <w:sz w:val="20"/>
+                <w:szCs w:val="20"/>
+              </w:rPr>
+            </w:pPr>
+            <w:r>
+              <w:rPr>
+                <w:rFonts w:ascii="Times New Roman" w:hAnsi="Times New Roman" w:cs="Times New Roman"/>
+                <w:color w:val="000000" w:themeColor="text1"/>
+                <w:sz w:val="20"/>
+                <w:szCs w:val="20"/>
+              </w:rPr>
+              <w:t>Whether relationship should focus on requester role or not.</w:t>
             </w:r>
           </w:p>
           <w:p>
@@ -12796,21 +12867,20 @@
               </w:numPr>
               <w:rPr>
                 <w:rFonts w:ascii="Times New Roman" w:hAnsi="Times New Roman" w:cs="Times New Roman"/>
-                <w:b/>
-                <w:color w:val="000000" w:themeColor="text1"/>
-                <w:sz w:val="20"/>
-                <w:szCs w:val="20"/>
-              </w:rPr>
-            </w:pPr>
-            <w:r>
-              <w:rPr>
-                <w:rFonts w:ascii="Times New Roman" w:hAnsi="Times New Roman" w:cs="Times New Roman"/>
-                <w:b/>
-                <w:color w:val="000000" w:themeColor="text1"/>
-                <w:sz w:val="20"/>
-                <w:szCs w:val="20"/>
-              </w:rPr>
-              <w:t>0: Pending</w:t>
+                <w:color w:val="000000" w:themeColor="text1"/>
+                <w:sz w:val="20"/>
+                <w:szCs w:val="20"/>
+              </w:rPr>
+            </w:pPr>
+            <w:r>
+              <w:rPr>
+                <w:rFonts w:ascii="Times New Roman" w:hAnsi="Times New Roman" w:cs="Times New Roman"/>
+                <w:b/>
+                <w:color w:val="000000" w:themeColor="text1"/>
+                <w:sz w:val="20"/>
+                <w:szCs w:val="20"/>
+              </w:rPr>
+              <w:t>0: Source</w:t>
             </w:r>
           </w:p>
           <w:p>
@@ -12822,7 +12892,576 @@
               </w:numPr>
               <w:rPr>
                 <w:rFonts w:ascii="Times New Roman" w:hAnsi="Times New Roman" w:cs="Times New Roman"/>
-                <w:b/>
+                <w:color w:val="000000" w:themeColor="text1"/>
+                <w:sz w:val="20"/>
+                <w:szCs w:val="20"/>
+              </w:rPr>
+            </w:pPr>
+            <w:r>
+              <w:rPr>
+                <w:rFonts w:ascii="Times New Roman" w:hAnsi="Times New Roman" w:cs="Times New Roman"/>
+                <w:b/>
+                <w:color w:val="000000" w:themeColor="text1"/>
+                <w:sz w:val="20"/>
+                <w:szCs w:val="20"/>
+              </w:rPr>
+              <w:t>1: Target</w:t>
+            </w:r>
+          </w:p>
+          <w:p>
+            <w:pPr>
+              <w:pStyle w:val="ListParagraph"/>
+              <w:numPr>
+                <w:ilvl w:val="0"/>
+                <w:numId w:val="45"/>
+              </w:numPr>
+              <w:rPr>
+                <w:rFonts w:ascii="Times New Roman" w:hAnsi="Times New Roman" w:cs="Times New Roman"/>
+                <w:color w:val="000000" w:themeColor="text1"/>
+                <w:sz w:val="20"/>
+                <w:szCs w:val="20"/>
+              </w:rPr>
+            </w:pPr>
+            <w:r>
+              <w:rPr>
+                <w:rFonts w:ascii="Times New Roman" w:hAnsi="Times New Roman" w:cs="Times New Roman"/>
+                <w:b/>
+                <w:color w:val="000000" w:themeColor="text1"/>
+                <w:sz w:val="20"/>
+                <w:szCs w:val="20"/>
+              </w:rPr>
+              <w:t>Null : All relationship requester takes part in</w:t>
+            </w:r>
+          </w:p>
+        </w:tc>
+      </w:tr>
+      <w:tr>
+        <w:tc>
+          <w:tcPr>
+            <w:tcW w:w="1523" w:type="dxa"/>
+            <w:shd w:val="clear" w:color="auto" w:fill="auto"/>
+            <w:vAlign w:val="center"/>
+          </w:tcPr>
+          <w:p>
+            <w:pPr>
+              <w:pStyle w:val="ListParagraph"/>
+              <w:ind w:left="0"/>
+              <w:jc w:val="center"/>
+              <w:rPr>
+                <w:rFonts w:ascii="Times New Roman" w:hAnsi="Times New Roman" w:cs="Times New Roman"/>
+                <w:color w:val="000000" w:themeColor="text1"/>
+                <w:sz w:val="20"/>
+                <w:szCs w:val="20"/>
+              </w:rPr>
+            </w:pPr>
+            <w:r>
+              <w:rPr>
+                <w:rFonts w:ascii="Times New Roman" w:hAnsi="Times New Roman" w:cs="Times New Roman"/>
+                <w:color w:val="000000" w:themeColor="text1"/>
+                <w:sz w:val="20"/>
+                <w:szCs w:val="20"/>
+              </w:rPr>
+              <w:t>BODY</w:t>
+            </w:r>
+          </w:p>
+        </w:tc>
+        <w:tc>
+          <w:tcPr>
+            <w:tcW w:w="1361" w:type="dxa"/>
+            <w:shd w:val="clear" w:color="auto" w:fill="auto"/>
+            <w:vAlign w:val="center"/>
+          </w:tcPr>
+          <w:p>
+            <w:pPr>
+              <w:pStyle w:val="ListParagraph"/>
+              <w:ind w:left="0"/>
+              <w:rPr>
+                <w:rFonts w:ascii="Times New Roman" w:hAnsi="Times New Roman" w:cs="Times New Roman"/>
+                <w:b/>
+                <w:color w:val="000000" w:themeColor="text1"/>
+                <w:sz w:val="20"/>
+                <w:szCs w:val="20"/>
+              </w:rPr>
+            </w:pPr>
+            <w:r>
+              <w:rPr>
+                <w:rFonts w:ascii="Times New Roman" w:hAnsi="Times New Roman" w:cs="Times New Roman"/>
+                <w:b/>
+                <w:color w:val="000000" w:themeColor="text1"/>
+                <w:sz w:val="20"/>
+                <w:szCs w:val="20"/>
+              </w:rPr>
+              <w:t>MinCreated</w:t>
+            </w:r>
+          </w:p>
+        </w:tc>
+        <w:tc>
+          <w:tcPr>
+            <w:tcW w:w="1121" w:type="dxa"/>
+            <w:shd w:val="clear" w:color="auto" w:fill="auto"/>
+            <w:vAlign w:val="center"/>
+          </w:tcPr>
+          <w:p>
+            <w:pPr>
+              <w:pStyle w:val="ListParagraph"/>
+              <w:ind w:left="0"/>
+              <w:jc w:val="center"/>
+              <w:rPr>
+                <w:rFonts w:ascii="Times New Roman" w:hAnsi="Times New Roman" w:cs="Times New Roman"/>
+                <w:color w:val="000000" w:themeColor="text1"/>
+                <w:sz w:val="20"/>
+                <w:szCs w:val="20"/>
+              </w:rPr>
+            </w:pPr>
+            <w:r>
+              <w:rPr>
+                <w:rFonts w:ascii="Times New Roman" w:hAnsi="Times New Roman" w:cs="Times New Roman"/>
+                <w:color w:val="000000" w:themeColor="text1"/>
+                <w:sz w:val="20"/>
+                <w:szCs w:val="20"/>
+              </w:rPr>
+              <w:t>double</w:t>
+            </w:r>
+          </w:p>
+        </w:tc>
+        <w:tc>
+          <w:tcPr>
+            <w:tcW w:w="6910" w:type="dxa"/>
+            <w:shd w:val="clear" w:color="auto" w:fill="auto"/>
+          </w:tcPr>
+          <w:p>
+            <w:pPr>
+              <w:rPr>
+                <w:rFonts w:ascii="Times New Roman" w:hAnsi="Times New Roman" w:cs="Times New Roman"/>
+                <w:color w:val="000000" w:themeColor="text1"/>
+                <w:sz w:val="20"/>
+                <w:szCs w:val="20"/>
+              </w:rPr>
+            </w:pPr>
+            <w:r>
+              <w:rPr>
+                <w:rFonts w:ascii="Times New Roman" w:hAnsi="Times New Roman" w:cs="Times New Roman"/>
+                <w:color w:val="000000" w:themeColor="text1"/>
+                <w:sz w:val="20"/>
+                <w:szCs w:val="20"/>
+              </w:rPr>
+              <w:t>Time after which relationship was created</w:t>
+            </w:r>
+          </w:p>
+          <w:p>
+            <w:pPr>
+              <w:pStyle w:val="ListParagraph"/>
+              <w:numPr>
+                <w:ilvl w:val="0"/>
+                <w:numId w:val="45"/>
+              </w:numPr>
+              <w:rPr>
+                <w:rFonts w:ascii="Times New Roman" w:hAnsi="Times New Roman" w:cs="Times New Roman"/>
+                <w:color w:val="000000" w:themeColor="text1"/>
+                <w:sz w:val="20"/>
+                <w:szCs w:val="20"/>
+              </w:rPr>
+            </w:pPr>
+            <w:r>
+              <w:rPr>
+                <w:rFonts w:ascii="Times New Roman" w:hAnsi="Times New Roman" w:cs="Times New Roman"/>
+                <w:b/>
+                <w:color w:val="000000" w:themeColor="text1"/>
+                <w:sz w:val="20"/>
+                <w:szCs w:val="20"/>
+              </w:rPr>
+              <w:t>Optional</w:t>
+            </w:r>
+          </w:p>
+          <w:p>
+            <w:pPr>
+              <w:pStyle w:val="ListParagraph"/>
+              <w:numPr>
+                <w:ilvl w:val="0"/>
+                <w:numId w:val="45"/>
+              </w:numPr>
+              <w:rPr>
+                <w:rFonts w:ascii="Times New Roman" w:hAnsi="Times New Roman" w:cs="Times New Roman"/>
+                <w:color w:val="000000" w:themeColor="text1"/>
+                <w:sz w:val="20"/>
+                <w:szCs w:val="20"/>
+              </w:rPr>
+            </w:pPr>
+            <w:r>
+              <w:rPr>
+                <w:rFonts w:ascii="Times New Roman" w:hAnsi="Times New Roman" w:cs="Times New Roman"/>
+                <w:b/>
+                <w:color w:val="000000" w:themeColor="text1"/>
+                <w:sz w:val="20"/>
+                <w:szCs w:val="20"/>
+              </w:rPr>
+              <w:t>Year &gt; 1916</w:t>
+            </w:r>
+          </w:p>
+          <w:p>
+            <w:pPr>
+              <w:pStyle w:val="ListParagraph"/>
+              <w:numPr>
+                <w:ilvl w:val="0"/>
+                <w:numId w:val="45"/>
+              </w:numPr>
+              <w:rPr>
+                <w:rFonts w:ascii="Times New Roman" w:hAnsi="Times New Roman" w:cs="Times New Roman"/>
+                <w:color w:val="000000" w:themeColor="text1"/>
+                <w:sz w:val="20"/>
+                <w:szCs w:val="20"/>
+              </w:rPr>
+            </w:pPr>
+            <w:r>
+              <w:rPr>
+                <w:rFonts w:ascii="Times New Roman" w:hAnsi="Times New Roman" w:cs="Times New Roman"/>
+                <w:b/>
+                <w:color w:val="000000" w:themeColor="text1"/>
+                <w:sz w:val="20"/>
+                <w:szCs w:val="20"/>
+              </w:rPr>
+              <w:t>&lt;= MaxCreated</w:t>
+            </w:r>
+          </w:p>
+        </w:tc>
+      </w:tr>
+      <w:tr>
+        <w:tc>
+          <w:tcPr>
+            <w:tcW w:w="1523" w:type="dxa"/>
+            <w:shd w:val="clear" w:color="auto" w:fill="auto"/>
+            <w:vAlign w:val="center"/>
+          </w:tcPr>
+          <w:p>
+            <w:pPr>
+              <w:pStyle w:val="ListParagraph"/>
+              <w:ind w:left="0"/>
+              <w:jc w:val="center"/>
+              <w:rPr>
+                <w:rFonts w:ascii="Times New Roman" w:hAnsi="Times New Roman" w:cs="Times New Roman"/>
+                <w:color w:val="000000" w:themeColor="text1"/>
+                <w:sz w:val="20"/>
+                <w:szCs w:val="20"/>
+              </w:rPr>
+            </w:pPr>
+            <w:r>
+              <w:rPr>
+                <w:rFonts w:ascii="Times New Roman" w:hAnsi="Times New Roman" w:cs="Times New Roman"/>
+                <w:color w:val="000000" w:themeColor="text1"/>
+                <w:sz w:val="20"/>
+                <w:szCs w:val="20"/>
+              </w:rPr>
+              <w:t>BODY</w:t>
+            </w:r>
+          </w:p>
+        </w:tc>
+        <w:tc>
+          <w:tcPr>
+            <w:tcW w:w="1361" w:type="dxa"/>
+            <w:shd w:val="clear" w:color="auto" w:fill="auto"/>
+            <w:vAlign w:val="center"/>
+          </w:tcPr>
+          <w:p>
+            <w:pPr>
+              <w:pStyle w:val="ListParagraph"/>
+              <w:ind w:left="0"/>
+              <w:rPr>
+                <w:rFonts w:ascii="Times New Roman" w:hAnsi="Times New Roman" w:cs="Times New Roman"/>
+                <w:b/>
+                <w:color w:val="000000" w:themeColor="text1"/>
+                <w:sz w:val="20"/>
+                <w:szCs w:val="20"/>
+              </w:rPr>
+            </w:pPr>
+            <w:r>
+              <w:rPr>
+                <w:rFonts w:ascii="Times New Roman" w:hAnsi="Times New Roman" w:cs="Times New Roman"/>
+                <w:b/>
+                <w:color w:val="000000" w:themeColor="text1"/>
+                <w:sz w:val="20"/>
+                <w:szCs w:val="20"/>
+              </w:rPr>
+              <w:t>MaxCreated</w:t>
+            </w:r>
+          </w:p>
+        </w:tc>
+        <w:tc>
+          <w:tcPr>
+            <w:tcW w:w="1121" w:type="dxa"/>
+            <w:shd w:val="clear" w:color="auto" w:fill="auto"/>
+            <w:vAlign w:val="center"/>
+          </w:tcPr>
+          <w:p>
+            <w:pPr>
+              <w:pStyle w:val="ListParagraph"/>
+              <w:ind w:left="0"/>
+              <w:jc w:val="center"/>
+              <w:rPr>
+                <w:rFonts w:ascii="Times New Roman" w:hAnsi="Times New Roman" w:cs="Times New Roman"/>
+                <w:color w:val="000000" w:themeColor="text1"/>
+                <w:sz w:val="20"/>
+                <w:szCs w:val="20"/>
+              </w:rPr>
+            </w:pPr>
+            <w:r>
+              <w:rPr>
+                <w:rFonts w:ascii="Times New Roman" w:hAnsi="Times New Roman" w:cs="Times New Roman"/>
+                <w:color w:val="000000" w:themeColor="text1"/>
+                <w:sz w:val="20"/>
+                <w:szCs w:val="20"/>
+              </w:rPr>
+              <w:t>double</w:t>
+            </w:r>
+          </w:p>
+        </w:tc>
+        <w:tc>
+          <w:tcPr>
+            <w:tcW w:w="6910" w:type="dxa"/>
+            <w:shd w:val="clear" w:color="auto" w:fill="auto"/>
+          </w:tcPr>
+          <w:p>
+            <w:pPr>
+              <w:rPr>
+                <w:rFonts w:ascii="Times New Roman" w:hAnsi="Times New Roman" w:cs="Times New Roman"/>
+                <w:color w:val="000000" w:themeColor="text1"/>
+                <w:sz w:val="20"/>
+                <w:szCs w:val="20"/>
+              </w:rPr>
+            </w:pPr>
+            <w:r>
+              <w:rPr>
+                <w:rFonts w:ascii="Times New Roman" w:hAnsi="Times New Roman" w:cs="Times New Roman"/>
+                <w:color w:val="000000" w:themeColor="text1"/>
+                <w:sz w:val="20"/>
+                <w:szCs w:val="20"/>
+              </w:rPr>
+              <w:t>Time before which relationship had been created</w:t>
+            </w:r>
+          </w:p>
+          <w:p>
+            <w:pPr>
+              <w:pStyle w:val="ListParagraph"/>
+              <w:numPr>
+                <w:ilvl w:val="0"/>
+                <w:numId w:val="45"/>
+              </w:numPr>
+              <w:rPr>
+                <w:rFonts w:ascii="Times New Roman" w:hAnsi="Times New Roman" w:cs="Times New Roman"/>
+                <w:color w:val="000000" w:themeColor="text1"/>
+                <w:sz w:val="20"/>
+                <w:szCs w:val="20"/>
+              </w:rPr>
+            </w:pPr>
+            <w:r>
+              <w:rPr>
+                <w:rFonts w:ascii="Times New Roman" w:hAnsi="Times New Roman" w:cs="Times New Roman"/>
+                <w:b/>
+                <w:color w:val="000000" w:themeColor="text1"/>
+                <w:sz w:val="20"/>
+                <w:szCs w:val="20"/>
+              </w:rPr>
+              <w:t>Optional</w:t>
+            </w:r>
+          </w:p>
+          <w:p>
+            <w:pPr>
+              <w:pStyle w:val="ListParagraph"/>
+              <w:numPr>
+                <w:ilvl w:val="0"/>
+                <w:numId w:val="45"/>
+              </w:numPr>
+              <w:rPr>
+                <w:rFonts w:ascii="Times New Roman" w:hAnsi="Times New Roman" w:cs="Times New Roman"/>
+                <w:color w:val="000000" w:themeColor="text1"/>
+                <w:sz w:val="20"/>
+                <w:szCs w:val="20"/>
+              </w:rPr>
+            </w:pPr>
+            <w:r>
+              <w:rPr>
+                <w:rFonts w:ascii="Times New Roman" w:hAnsi="Times New Roman" w:cs="Times New Roman"/>
+                <w:b/>
+                <w:color w:val="000000" w:themeColor="text1"/>
+                <w:sz w:val="20"/>
+                <w:szCs w:val="20"/>
+              </w:rPr>
+              <w:t>Year &gt; 1916</w:t>
+            </w:r>
+          </w:p>
+          <w:p>
+            <w:pPr>
+              <w:pStyle w:val="ListParagraph"/>
+              <w:numPr>
+                <w:ilvl w:val="0"/>
+                <w:numId w:val="45"/>
+              </w:numPr>
+              <w:rPr>
+                <w:rFonts w:ascii="Times New Roman" w:hAnsi="Times New Roman" w:cs="Times New Roman"/>
+                <w:color w:val="000000" w:themeColor="text1"/>
+                <w:sz w:val="20"/>
+                <w:szCs w:val="20"/>
+              </w:rPr>
+            </w:pPr>
+            <w:r>
+              <w:rPr>
+                <w:rFonts w:ascii="Times New Roman" w:hAnsi="Times New Roman" w:cs="Times New Roman"/>
+                <w:b/>
+                <w:color w:val="000000" w:themeColor="text1"/>
+                <w:sz w:val="20"/>
+                <w:szCs w:val="20"/>
+              </w:rPr>
+              <w:t>&gt;= MinCreated</w:t>
+            </w:r>
+          </w:p>
+        </w:tc>
+      </w:tr>
+      <w:tr>
+        <w:tc>
+          <w:tcPr>
+            <w:tcW w:w="1523" w:type="dxa"/>
+            <w:shd w:val="clear" w:color="auto" w:fill="auto"/>
+            <w:vAlign w:val="center"/>
+          </w:tcPr>
+          <w:p>
+            <w:pPr>
+              <w:pStyle w:val="ListParagraph"/>
+              <w:ind w:left="0"/>
+              <w:jc w:val="center"/>
+              <w:rPr>
+                <w:rFonts w:ascii="Times New Roman" w:hAnsi="Times New Roman" w:cs="Times New Roman"/>
+                <w:color w:val="000000" w:themeColor="text1"/>
+                <w:sz w:val="20"/>
+                <w:szCs w:val="20"/>
+              </w:rPr>
+            </w:pPr>
+            <w:r>
+              <w:rPr>
+                <w:rFonts w:ascii="Times New Roman" w:hAnsi="Times New Roman" w:cs="Times New Roman"/>
+                <w:color w:val="000000" w:themeColor="text1"/>
+                <w:sz w:val="20"/>
+                <w:szCs w:val="20"/>
+              </w:rPr>
+              <w:t>BODY</w:t>
+            </w:r>
+          </w:p>
+        </w:tc>
+        <w:tc>
+          <w:tcPr>
+            <w:tcW w:w="1361" w:type="dxa"/>
+            <w:shd w:val="clear" w:color="auto" w:fill="auto"/>
+            <w:vAlign w:val="center"/>
+          </w:tcPr>
+          <w:p>
+            <w:pPr>
+              <w:pStyle w:val="ListParagraph"/>
+              <w:ind w:left="0"/>
+              <w:rPr>
+                <w:rFonts w:ascii="Times New Roman" w:hAnsi="Times New Roman" w:cs="Times New Roman"/>
+                <w:b/>
+                <w:color w:val="000000" w:themeColor="text1"/>
+                <w:sz w:val="20"/>
+                <w:szCs w:val="20"/>
+              </w:rPr>
+            </w:pPr>
+            <w:r>
+              <w:rPr>
+                <w:rFonts w:ascii="Times New Roman" w:hAnsi="Times New Roman" w:cs="Times New Roman"/>
+                <w:b/>
+                <w:color w:val="000000" w:themeColor="text1"/>
+                <w:sz w:val="20"/>
+                <w:szCs w:val="20"/>
+              </w:rPr>
+              <w:t>Status</w:t>
+            </w:r>
+          </w:p>
+        </w:tc>
+        <w:tc>
+          <w:tcPr>
+            <w:tcW w:w="1121" w:type="dxa"/>
+            <w:shd w:val="clear" w:color="auto" w:fill="auto"/>
+            <w:vAlign w:val="center"/>
+          </w:tcPr>
+          <w:p>
+            <w:pPr>
+              <w:pStyle w:val="ListParagraph"/>
+              <w:ind w:left="0"/>
+              <w:jc w:val="center"/>
+              <w:rPr>
+                <w:rFonts w:ascii="Times New Roman" w:hAnsi="Times New Roman" w:cs="Times New Roman"/>
+                <w:color w:val="000000" w:themeColor="text1"/>
+                <w:sz w:val="20"/>
+                <w:szCs w:val="20"/>
+              </w:rPr>
+            </w:pPr>
+            <w:r>
+              <w:rPr>
+                <w:rFonts w:ascii="Times New Roman" w:hAnsi="Times New Roman" w:cs="Times New Roman"/>
+                <w:color w:val="000000" w:themeColor="text1"/>
+                <w:sz w:val="20"/>
+                <w:szCs w:val="20"/>
+              </w:rPr>
+              <w:t>int</w:t>
+            </w:r>
+          </w:p>
+        </w:tc>
+        <w:tc>
+          <w:tcPr>
+            <w:tcW w:w="6910" w:type="dxa"/>
+            <w:shd w:val="clear" w:color="auto" w:fill="auto"/>
+          </w:tcPr>
+          <w:p>
+            <w:pPr>
+              <w:rPr>
+                <w:rFonts w:ascii="Times New Roman" w:hAnsi="Times New Roman" w:cs="Times New Roman"/>
+                <w:color w:val="000000" w:themeColor="text1"/>
+                <w:sz w:val="20"/>
+                <w:szCs w:val="20"/>
+              </w:rPr>
+            </w:pPr>
+            <w:r>
+              <w:rPr>
+                <w:rFonts w:ascii="Times New Roman" w:hAnsi="Times New Roman" w:cs="Times New Roman"/>
+                <w:color w:val="000000" w:themeColor="text1"/>
+                <w:sz w:val="20"/>
+                <w:szCs w:val="20"/>
+              </w:rPr>
+              <w:t>Status of relationship</w:t>
+            </w:r>
+          </w:p>
+          <w:p>
+            <w:pPr>
+              <w:pStyle w:val="ListParagraph"/>
+              <w:numPr>
+                <w:ilvl w:val="0"/>
+                <w:numId w:val="45"/>
+              </w:numPr>
+              <w:rPr>
+                <w:rFonts w:ascii="Times New Roman" w:hAnsi="Times New Roman" w:cs="Times New Roman"/>
+                <w:color w:val="000000" w:themeColor="text1"/>
+                <w:sz w:val="20"/>
+                <w:szCs w:val="20"/>
+              </w:rPr>
+            </w:pPr>
+            <w:r>
+              <w:rPr>
+                <w:rFonts w:ascii="Times New Roman" w:hAnsi="Times New Roman" w:cs="Times New Roman"/>
+                <w:b/>
+                <w:color w:val="000000" w:themeColor="text1"/>
+                <w:sz w:val="20"/>
+                <w:szCs w:val="20"/>
+              </w:rPr>
+              <w:t>0: Pending</w:t>
+            </w:r>
+          </w:p>
+          <w:p>
+            <w:pPr>
+              <w:pStyle w:val="ListParagraph"/>
+              <w:numPr>
+                <w:ilvl w:val="0"/>
+                <w:numId w:val="45"/>
+              </w:numPr>
+              <w:rPr>
+                <w:rFonts w:ascii="Times New Roman" w:hAnsi="Times New Roman" w:cs="Times New Roman"/>
                 <w:color w:val="000000" w:themeColor="text1"/>
                 <w:sz w:val="20"/>
                 <w:szCs w:val="20"/>
@@ -12837,6 +13476,31 @@
                 <w:szCs w:val="20"/>
               </w:rPr>
               <w:t>1: Active</w:t>
+            </w:r>
+          </w:p>
+          <w:p>
+            <w:pPr>
+              <w:pStyle w:val="ListParagraph"/>
+              <w:numPr>
+                <w:ilvl w:val="0"/>
+                <w:numId w:val="45"/>
+              </w:numPr>
+              <w:rPr>
+                <w:rFonts w:ascii="Times New Roman" w:hAnsi="Times New Roman" w:cs="Times New Roman"/>
+                <w:color w:val="000000" w:themeColor="text1"/>
+                <w:sz w:val="20"/>
+                <w:szCs w:val="20"/>
+              </w:rPr>
+            </w:pPr>
+            <w:r>
+              <w:rPr>
+                <w:rFonts w:ascii="Times New Roman" w:hAnsi="Times New Roman" w:cs="Times New Roman"/>
+                <w:b/>
+                <w:color w:val="000000" w:themeColor="text1"/>
+                <w:sz w:val="20"/>
+                <w:szCs w:val="20"/>
+              </w:rPr>
+              <w:t>Null : all</w:t>
             </w:r>
           </w:p>
         </w:tc>
@@ -13211,10 +13875,10 @@
       <w:pPr>
         <w:pStyle w:val="ListParagraph"/>
         <w:numPr>
-          <w:ilvl w:val="0"/>
-          <w:numId w:val="23"/>
+          <w:ilvl w:val="1"/>
+          <w:numId w:val="44"/>
         </w:numPr>
-        <w:spacing w:after="160" w:line="259" w:lineRule="auto"/>
+        <w:outlineLvl w:val="1"/>
         <w:rPr>
           <w:rFonts w:ascii="Times New Roman" w:hAnsi="Times New Roman" w:cs="Times New Roman"/>
           <w:color w:val="000000" w:themeColor="text1"/>
@@ -13229,7 +13893,7 @@
           <w:sz w:val="20"/>
           <w:szCs w:val="20"/>
         </w:rPr>
-        <w:t>Response</w:t>
+        <w:t>Request</w:t>
       </w:r>
     </w:p>
     <w:tbl>
@@ -13357,17 +14021,6 @@
                 <w:lang w:val="vi-VN"/>
               </w:rPr>
             </w:pPr>
-            <w:r>
-              <w:rPr>
-                <w:rFonts w:ascii="Consolas" w:hAnsi="Consolas" w:cs="Consolas"/>
-                <w:color w:val="000000"/>
-                <w:sz w:val="19"/>
-                <w:szCs w:val="19"/>
-                <w:highlight w:val="white"/>
-                <w:lang w:val="vi-VN"/>
-              </w:rPr>
-              <w:t>{</w:t>
-            </w:r>
           </w:p>
           <w:p>
             <w:pPr>
@@ -13380,41 +14033,17 @@
                 <w:sz w:val="19"/>
                 <w:szCs w:val="19"/>
                 <w:highlight w:val="white"/>
-                <w:lang w:val="vi-VN"/>
-              </w:rPr>
-            </w:pPr>
-            <w:r>
-              <w:rPr>
-                <w:rFonts w:ascii="Consolas" w:hAnsi="Consolas" w:cs="Consolas"/>
-                <w:color w:val="000000"/>
-                <w:sz w:val="19"/>
-                <w:szCs w:val="19"/>
-                <w:highlight w:val="white"/>
-                <w:lang w:val="vi-VN"/>
-              </w:rPr>
-              <w:t xml:space="preserve">  </w:t>
-            </w:r>
-            <w:r>
-              <w:rPr>
-                <w:rFonts w:ascii="Consolas" w:hAnsi="Consolas" w:cs="Consolas"/>
-                <w:color w:val="2E75B6"/>
-                <w:sz w:val="19"/>
-                <w:szCs w:val="19"/>
-                <w:highlight w:val="white"/>
-                <w:lang w:val="vi-VN"/>
-              </w:rPr>
-              <w:t>"Relationships"</w:t>
-            </w:r>
-            <w:r>
-              <w:rPr>
-                <w:rFonts w:ascii="Consolas" w:hAnsi="Consolas" w:cs="Consolas"/>
-                <w:color w:val="000000"/>
-                <w:sz w:val="19"/>
-                <w:szCs w:val="19"/>
-                <w:highlight w:val="white"/>
-                <w:lang w:val="vi-VN"/>
-              </w:rPr>
-              <w:t>: [</w:t>
+              </w:rPr>
+            </w:pPr>
+            <w:r>
+              <w:rPr>
+                <w:rFonts w:ascii="Consolas" w:hAnsi="Consolas" w:cs="Consolas"/>
+                <w:color w:val="000000"/>
+                <w:sz w:val="19"/>
+                <w:szCs w:val="19"/>
+                <w:highlight w:val="white"/>
+              </w:rPr>
+              <w:t>{</w:t>
             </w:r>
           </w:p>
           <w:p>
@@ -13428,19 +14057,37 @@
                 <w:sz w:val="19"/>
                 <w:szCs w:val="19"/>
                 <w:highlight w:val="white"/>
-                <w:lang w:val="vi-VN"/>
-              </w:rPr>
-            </w:pPr>
-            <w:r>
-              <w:rPr>
-                <w:rFonts w:ascii="Consolas" w:hAnsi="Consolas" w:cs="Consolas"/>
-                <w:color w:val="000000"/>
-                <w:sz w:val="19"/>
-                <w:szCs w:val="19"/>
-                <w:highlight w:val="white"/>
-                <w:lang w:val="vi-VN"/>
-              </w:rPr>
-              <w:t xml:space="preserve">    {</w:t>
+              </w:rPr>
+            </w:pPr>
+            <w:r>
+              <w:rPr>
+                <w:rFonts w:ascii="Consolas" w:hAnsi="Consolas" w:cs="Consolas"/>
+                <w:color w:val="000000"/>
+                <w:sz w:val="19"/>
+                <w:szCs w:val="19"/>
+                <w:highlight w:val="white"/>
+              </w:rPr>
+              <w:t xml:space="preserve">  </w:t>
+            </w:r>
+            <w:r>
+              <w:rPr>
+                <w:rFonts w:ascii="Consolas" w:hAnsi="Consolas" w:cs="Consolas"/>
+                <w:color w:val="2E75B6"/>
+                <w:sz w:val="19"/>
+                <w:szCs w:val="19"/>
+                <w:highlight w:val="white"/>
+              </w:rPr>
+              <w:t>"Relationships"</w:t>
+            </w:r>
+            <w:r>
+              <w:rPr>
+                <w:rFonts w:ascii="Consolas" w:hAnsi="Consolas" w:cs="Consolas"/>
+                <w:color w:val="000000"/>
+                <w:sz w:val="19"/>
+                <w:szCs w:val="19"/>
+                <w:highlight w:val="white"/>
+              </w:rPr>
+              <w:t>: [</w:t>
             </w:r>
           </w:p>
           <w:p>
@@ -13454,41 +14101,17 @@
                 <w:sz w:val="19"/>
                 <w:szCs w:val="19"/>
                 <w:highlight w:val="white"/>
-                <w:lang w:val="vi-VN"/>
-              </w:rPr>
-            </w:pPr>
-            <w:r>
-              <w:rPr>
-                <w:rFonts w:ascii="Consolas" w:hAnsi="Consolas" w:cs="Consolas"/>
-                <w:color w:val="000000"/>
-                <w:sz w:val="19"/>
-                <w:szCs w:val="19"/>
-                <w:highlight w:val="white"/>
-                <w:lang w:val="vi-VN"/>
-              </w:rPr>
-              <w:t xml:space="preserve">      </w:t>
-            </w:r>
-            <w:r>
-              <w:rPr>
-                <w:rFonts w:ascii="Consolas" w:hAnsi="Consolas" w:cs="Consolas"/>
-                <w:color w:val="2E75B6"/>
-                <w:sz w:val="19"/>
-                <w:szCs w:val="19"/>
-                <w:highlight w:val="white"/>
-                <w:lang w:val="vi-VN"/>
-              </w:rPr>
-              <w:t>"Relative"</w:t>
-            </w:r>
-            <w:r>
-              <w:rPr>
-                <w:rFonts w:ascii="Consolas" w:hAnsi="Consolas" w:cs="Consolas"/>
-                <w:color w:val="000000"/>
-                <w:sz w:val="19"/>
-                <w:szCs w:val="19"/>
-                <w:highlight w:val="white"/>
-                <w:lang w:val="vi-VN"/>
-              </w:rPr>
-              <w:t>: {</w:t>
+              </w:rPr>
+            </w:pPr>
+            <w:r>
+              <w:rPr>
+                <w:rFonts w:ascii="Consolas" w:hAnsi="Consolas" w:cs="Consolas"/>
+                <w:color w:val="000000"/>
+                <w:sz w:val="19"/>
+                <w:szCs w:val="19"/>
+                <w:highlight w:val="white"/>
+              </w:rPr>
+              <w:t xml:space="preserve">    {</w:t>
             </w:r>
           </w:p>
           <w:p>
@@ -13502,9 +14125,38 @@
                 <w:sz w:val="19"/>
                 <w:szCs w:val="19"/>
                 <w:highlight w:val="white"/>
-                <w:lang w:val="vi-VN"/>
-              </w:rPr>
-            </w:pPr>
+              </w:rPr>
+            </w:pPr>
+            <w:r>
+              <w:rPr>
+                <w:rFonts w:ascii="Consolas" w:hAnsi="Consolas" w:cs="Consolas"/>
+                <w:color w:val="000000"/>
+                <w:sz w:val="19"/>
+                <w:szCs w:val="19"/>
+                <w:highlight w:val="white"/>
+              </w:rPr>
+              <w:t xml:space="preserve">      </w:t>
+            </w:r>
+            <w:r>
+              <w:rPr>
+                <w:rFonts w:ascii="Consolas" w:hAnsi="Consolas" w:cs="Consolas"/>
+                <w:color w:val="2E75B6"/>
+                <w:sz w:val="19"/>
+                <w:szCs w:val="19"/>
+                <w:highlight w:val="white"/>
+              </w:rPr>
+              <w:t>"Id"</w:t>
+            </w:r>
+            <w:r>
+              <w:rPr>
+                <w:rFonts w:ascii="Consolas" w:hAnsi="Consolas" w:cs="Consolas"/>
+                <w:color w:val="000000"/>
+                <w:sz w:val="19"/>
+                <w:szCs w:val="19"/>
+                <w:highlight w:val="white"/>
+              </w:rPr>
+              <w:t>: 0,</w:t>
+            </w:r>
           </w:p>
           <w:p>
             <w:pPr>
@@ -13517,19 +14169,17 @@
                 <w:sz w:val="19"/>
                 <w:szCs w:val="19"/>
                 <w:highlight w:val="white"/>
-                <w:lang w:val="vi-VN"/>
-              </w:rPr>
-            </w:pPr>
-            <w:r>
-              <w:rPr>
-                <w:rFonts w:ascii="Consolas" w:hAnsi="Consolas" w:cs="Consolas"/>
-                <w:color w:val="000000"/>
-                <w:sz w:val="19"/>
-                <w:szCs w:val="19"/>
-                <w:highlight w:val="white"/>
-                <w:lang w:val="vi-VN"/>
-              </w:rPr>
-              <w:t xml:space="preserve">        </w:t>
+              </w:rPr>
+            </w:pPr>
+            <w:r>
+              <w:rPr>
+                <w:rFonts w:ascii="Consolas" w:hAnsi="Consolas" w:cs="Consolas"/>
+                <w:color w:val="000000"/>
+                <w:sz w:val="19"/>
+                <w:szCs w:val="19"/>
+                <w:highlight w:val="white"/>
+              </w:rPr>
+              <w:t xml:space="preserve">      </w:t>
             </w:r>
             <w:r>
               <w:rPr>
@@ -13538,20 +14188,18 @@
                 <w:sz w:val="19"/>
                 <w:szCs w:val="19"/>
                 <w:highlight w:val="white"/>
-                <w:lang w:val="vi-VN"/>
-              </w:rPr>
-              <w:t>"Id"</w:t>
-            </w:r>
-            <w:r>
-              <w:rPr>
-                <w:rFonts w:ascii="Consolas" w:hAnsi="Consolas" w:cs="Consolas"/>
-                <w:color w:val="000000"/>
-                <w:sz w:val="19"/>
-                <w:szCs w:val="19"/>
-                <w:highlight w:val="white"/>
-                <w:lang w:val="vi-VN"/>
-              </w:rPr>
-              <w:t>: 0,</w:t>
+              </w:rPr>
+              <w:t>"Source"</w:t>
+            </w:r>
+            <w:r>
+              <w:rPr>
+                <w:rFonts w:ascii="Consolas" w:hAnsi="Consolas" w:cs="Consolas"/>
+                <w:color w:val="000000"/>
+                <w:sz w:val="19"/>
+                <w:szCs w:val="19"/>
+                <w:highlight w:val="white"/>
+              </w:rPr>
+              <w:t>: {</w:t>
             </w:r>
           </w:p>
           <w:p>
@@ -13565,17 +14213,15 @@
                 <w:sz w:val="19"/>
                 <w:szCs w:val="19"/>
                 <w:highlight w:val="white"/>
-                <w:lang w:val="vi-VN"/>
-              </w:rPr>
-            </w:pPr>
-            <w:r>
-              <w:rPr>
-                <w:rFonts w:ascii="Consolas" w:hAnsi="Consolas" w:cs="Consolas"/>
-                <w:color w:val="000000"/>
-                <w:sz w:val="19"/>
-                <w:szCs w:val="19"/>
-                <w:highlight w:val="white"/>
-                <w:lang w:val="vi-VN"/>
+              </w:rPr>
+            </w:pPr>
+            <w:r>
+              <w:rPr>
+                <w:rFonts w:ascii="Consolas" w:hAnsi="Consolas" w:cs="Consolas"/>
+                <w:color w:val="000000"/>
+                <w:sz w:val="19"/>
+                <w:szCs w:val="19"/>
+                <w:highlight w:val="white"/>
               </w:rPr>
               <w:t xml:space="preserve">        </w:t>
             </w:r>
@@ -13586,42 +14232,18 @@
                 <w:sz w:val="19"/>
                 <w:szCs w:val="19"/>
                 <w:highlight w:val="white"/>
-                <w:lang w:val="vi-VN"/>
-              </w:rPr>
-              <w:t>"Email"</w:t>
-            </w:r>
-            <w:r>
-              <w:rPr>
-                <w:rFonts w:ascii="Consolas" w:hAnsi="Consolas" w:cs="Consolas"/>
-                <w:color w:val="000000"/>
-                <w:sz w:val="19"/>
-                <w:szCs w:val="19"/>
-                <w:highlight w:val="white"/>
-                <w:lang w:val="vi-VN"/>
-              </w:rPr>
-              <w:t xml:space="preserve">: </w:t>
-            </w:r>
-            <w:r>
-              <w:rPr>
-                <w:rFonts w:ascii="Consolas" w:hAnsi="Consolas" w:cs="Consolas"/>
-                <w:color w:val="A31515"/>
-                <w:sz w:val="19"/>
-                <w:szCs w:val="19"/>
-                <w:highlight w:val="white"/>
-                <w:lang w:val="vi-VN"/>
-              </w:rPr>
-              <w:t>""</w:t>
-            </w:r>
-            <w:r>
-              <w:rPr>
-                <w:rFonts w:ascii="Consolas" w:hAnsi="Consolas" w:cs="Consolas"/>
-                <w:color w:val="000000"/>
-                <w:sz w:val="19"/>
-                <w:szCs w:val="19"/>
-                <w:highlight w:val="white"/>
-                <w:lang w:val="vi-VN"/>
-              </w:rPr>
-              <w:t>,</w:t>
+              </w:rPr>
+              <w:t>"Id"</w:t>
+            </w:r>
+            <w:r>
+              <w:rPr>
+                <w:rFonts w:ascii="Consolas" w:hAnsi="Consolas" w:cs="Consolas"/>
+                <w:color w:val="000000"/>
+                <w:sz w:val="19"/>
+                <w:szCs w:val="19"/>
+                <w:highlight w:val="white"/>
+              </w:rPr>
+              <w:t>: 0,</w:t>
             </w:r>
           </w:p>
           <w:p>
@@ -13635,17 +14257,15 @@
                 <w:sz w:val="19"/>
                 <w:szCs w:val="19"/>
                 <w:highlight w:val="white"/>
-                <w:lang w:val="vi-VN"/>
-              </w:rPr>
-            </w:pPr>
-            <w:r>
-              <w:rPr>
-                <w:rFonts w:ascii="Consolas" w:hAnsi="Consolas" w:cs="Consolas"/>
-                <w:color w:val="000000"/>
-                <w:sz w:val="19"/>
-                <w:szCs w:val="19"/>
-                <w:highlight w:val="white"/>
-                <w:lang w:val="vi-VN"/>
+              </w:rPr>
+            </w:pPr>
+            <w:r>
+              <w:rPr>
+                <w:rFonts w:ascii="Consolas" w:hAnsi="Consolas" w:cs="Consolas"/>
+                <w:color w:val="000000"/>
+                <w:sz w:val="19"/>
+                <w:szCs w:val="19"/>
+                <w:highlight w:val="white"/>
               </w:rPr>
               <w:t xml:space="preserve">        </w:t>
             </w:r>
@@ -13656,7 +14276,6 @@
                 <w:sz w:val="19"/>
                 <w:szCs w:val="19"/>
                 <w:highlight w:val="white"/>
-                <w:lang w:val="vi-VN"/>
               </w:rPr>
               <w:t>"FirstName"</w:t>
             </w:r>
@@ -13667,7 +14286,6 @@
                 <w:sz w:val="19"/>
                 <w:szCs w:val="19"/>
                 <w:highlight w:val="white"/>
-                <w:lang w:val="vi-VN"/>
               </w:rPr>
               <w:t xml:space="preserve">: </w:t>
             </w:r>
@@ -13678,7 +14296,6 @@
                 <w:sz w:val="19"/>
                 <w:szCs w:val="19"/>
                 <w:highlight w:val="white"/>
-                <w:lang w:val="vi-VN"/>
               </w:rPr>
               <w:t>""</w:t>
             </w:r>
@@ -13689,7 +14306,6 @@
                 <w:sz w:val="19"/>
                 <w:szCs w:val="19"/>
                 <w:highlight w:val="white"/>
-                <w:lang w:val="vi-VN"/>
               </w:rPr>
               <w:t>,</w:t>
             </w:r>
@@ -13705,17 +14321,15 @@
                 <w:sz w:val="19"/>
                 <w:szCs w:val="19"/>
                 <w:highlight w:val="white"/>
-                <w:lang w:val="vi-VN"/>
-              </w:rPr>
-            </w:pPr>
-            <w:r>
-              <w:rPr>
-                <w:rFonts w:ascii="Consolas" w:hAnsi="Consolas" w:cs="Consolas"/>
-                <w:color w:val="000000"/>
-                <w:sz w:val="19"/>
-                <w:szCs w:val="19"/>
-                <w:highlight w:val="white"/>
-                <w:lang w:val="vi-VN"/>
+              </w:rPr>
+            </w:pPr>
+            <w:r>
+              <w:rPr>
+                <w:rFonts w:ascii="Consolas" w:hAnsi="Consolas" w:cs="Consolas"/>
+                <w:color w:val="000000"/>
+                <w:sz w:val="19"/>
+                <w:szCs w:val="19"/>
+                <w:highlight w:val="white"/>
               </w:rPr>
               <w:t xml:space="preserve">        </w:t>
             </w:r>
@@ -13726,7 +14340,6 @@
                 <w:sz w:val="19"/>
                 <w:szCs w:val="19"/>
                 <w:highlight w:val="white"/>
-                <w:lang w:val="vi-VN"/>
               </w:rPr>
               <w:t>"LastName"</w:t>
             </w:r>
@@ -13737,7 +14350,6 @@
                 <w:sz w:val="19"/>
                 <w:szCs w:val="19"/>
                 <w:highlight w:val="white"/>
-                <w:lang w:val="vi-VN"/>
               </w:rPr>
               <w:t xml:space="preserve">: </w:t>
             </w:r>
@@ -13748,20 +14360,8 @@
                 <w:sz w:val="19"/>
                 <w:szCs w:val="19"/>
                 <w:highlight w:val="white"/>
-                <w:lang w:val="vi-VN"/>
               </w:rPr>
               <w:t>""</w:t>
-            </w:r>
-            <w:r>
-              <w:rPr>
-                <w:rFonts w:ascii="Consolas" w:hAnsi="Consolas" w:cs="Consolas"/>
-                <w:color w:val="000000"/>
-                <w:sz w:val="19"/>
-                <w:szCs w:val="19"/>
-                <w:highlight w:val="white"/>
-                <w:lang w:val="vi-VN"/>
-              </w:rPr>
-              <w:t>,</w:t>
             </w:r>
           </w:p>
           <w:p>
@@ -13775,41 +14375,17 @@
                 <w:sz w:val="19"/>
                 <w:szCs w:val="19"/>
                 <w:highlight w:val="white"/>
-                <w:lang w:val="vi-VN"/>
-              </w:rPr>
-            </w:pPr>
-            <w:r>
-              <w:rPr>
-                <w:rFonts w:ascii="Consolas" w:hAnsi="Consolas" w:cs="Consolas"/>
-                <w:color w:val="000000"/>
-                <w:sz w:val="19"/>
-                <w:szCs w:val="19"/>
-                <w:highlight w:val="white"/>
-                <w:lang w:val="vi-VN"/>
-              </w:rPr>
-              <w:t xml:space="preserve">        </w:t>
-            </w:r>
-            <w:r>
-              <w:rPr>
-                <w:rFonts w:ascii="Consolas" w:hAnsi="Consolas" w:cs="Consolas"/>
-                <w:color w:val="2E75B6"/>
-                <w:sz w:val="19"/>
-                <w:szCs w:val="19"/>
-                <w:highlight w:val="white"/>
-                <w:lang w:val="vi-VN"/>
-              </w:rPr>
-              <w:t>"Birthday"</w:t>
-            </w:r>
-            <w:r>
-              <w:rPr>
-                <w:rFonts w:ascii="Consolas" w:hAnsi="Consolas" w:cs="Consolas"/>
-                <w:color w:val="000000"/>
-                <w:sz w:val="19"/>
-                <w:szCs w:val="19"/>
-                <w:highlight w:val="white"/>
-                <w:lang w:val="vi-VN"/>
-              </w:rPr>
-              <w:t>: 0,</w:t>
+              </w:rPr>
+            </w:pPr>
+            <w:r>
+              <w:rPr>
+                <w:rFonts w:ascii="Consolas" w:hAnsi="Consolas" w:cs="Consolas"/>
+                <w:color w:val="000000"/>
+                <w:sz w:val="19"/>
+                <w:szCs w:val="19"/>
+                <w:highlight w:val="white"/>
+              </w:rPr>
+              <w:t xml:space="preserve">      },</w:t>
             </w:r>
           </w:p>
           <w:p>
@@ -13823,19 +14399,17 @@
                 <w:sz w:val="19"/>
                 <w:szCs w:val="19"/>
                 <w:highlight w:val="white"/>
-                <w:lang w:val="vi-VN"/>
-              </w:rPr>
-            </w:pPr>
-            <w:r>
-              <w:rPr>
-                <w:rFonts w:ascii="Consolas" w:hAnsi="Consolas" w:cs="Consolas"/>
-                <w:color w:val="000000"/>
-                <w:sz w:val="19"/>
-                <w:szCs w:val="19"/>
-                <w:highlight w:val="white"/>
-                <w:lang w:val="vi-VN"/>
-              </w:rPr>
-              <w:t xml:space="preserve">        </w:t>
+              </w:rPr>
+            </w:pPr>
+            <w:r>
+              <w:rPr>
+                <w:rFonts w:ascii="Consolas" w:hAnsi="Consolas" w:cs="Consolas"/>
+                <w:color w:val="000000"/>
+                <w:sz w:val="19"/>
+                <w:szCs w:val="19"/>
+                <w:highlight w:val="white"/>
+              </w:rPr>
+              <w:t xml:space="preserve">      </w:t>
             </w:r>
             <w:r>
               <w:rPr>
@@ -13844,42 +14418,18 @@
                 <w:sz w:val="19"/>
                 <w:szCs w:val="19"/>
                 <w:highlight w:val="white"/>
-                <w:lang w:val="vi-VN"/>
-              </w:rPr>
-              <w:t>"Phone"</w:t>
-            </w:r>
-            <w:r>
-              <w:rPr>
-                <w:rFonts w:ascii="Consolas" w:hAnsi="Consolas" w:cs="Consolas"/>
-                <w:color w:val="000000"/>
-                <w:sz w:val="19"/>
-                <w:szCs w:val="19"/>
-                <w:highlight w:val="white"/>
-                <w:lang w:val="vi-VN"/>
-              </w:rPr>
-              <w:t xml:space="preserve">: </w:t>
-            </w:r>
-            <w:r>
-              <w:rPr>
-                <w:rFonts w:ascii="Consolas" w:hAnsi="Consolas" w:cs="Consolas"/>
-                <w:color w:val="A31515"/>
-                <w:sz w:val="19"/>
-                <w:szCs w:val="19"/>
-                <w:highlight w:val="white"/>
-                <w:lang w:val="vi-VN"/>
-              </w:rPr>
-              <w:t>""</w:t>
-            </w:r>
-            <w:r>
-              <w:rPr>
-                <w:rFonts w:ascii="Consolas" w:hAnsi="Consolas" w:cs="Consolas"/>
-                <w:color w:val="000000"/>
-                <w:sz w:val="19"/>
-                <w:szCs w:val="19"/>
-                <w:highlight w:val="white"/>
-                <w:lang w:val="vi-VN"/>
-              </w:rPr>
-              <w:t>,</w:t>
+              </w:rPr>
+              <w:t>"Target"</w:t>
+            </w:r>
+            <w:r>
+              <w:rPr>
+                <w:rFonts w:ascii="Consolas" w:hAnsi="Consolas" w:cs="Consolas"/>
+                <w:color w:val="000000"/>
+                <w:sz w:val="19"/>
+                <w:szCs w:val="19"/>
+                <w:highlight w:val="white"/>
+              </w:rPr>
+              <w:t>: {</w:t>
             </w:r>
           </w:p>
           <w:p>
@@ -13893,17 +14443,15 @@
                 <w:sz w:val="19"/>
                 <w:szCs w:val="19"/>
                 <w:highlight w:val="white"/>
-                <w:lang w:val="vi-VN"/>
-              </w:rPr>
-            </w:pPr>
-            <w:r>
-              <w:rPr>
-                <w:rFonts w:ascii="Consolas" w:hAnsi="Consolas" w:cs="Consolas"/>
-                <w:color w:val="000000"/>
-                <w:sz w:val="19"/>
-                <w:szCs w:val="19"/>
-                <w:highlight w:val="white"/>
-                <w:lang w:val="vi-VN"/>
+              </w:rPr>
+            </w:pPr>
+            <w:r>
+              <w:rPr>
+                <w:rFonts w:ascii="Consolas" w:hAnsi="Consolas" w:cs="Consolas"/>
+                <w:color w:val="000000"/>
+                <w:sz w:val="19"/>
+                <w:szCs w:val="19"/>
+                <w:highlight w:val="white"/>
               </w:rPr>
               <w:t xml:space="preserve">        </w:t>
             </w:r>
@@ -13914,18 +14462,16 @@
                 <w:sz w:val="19"/>
                 <w:szCs w:val="19"/>
                 <w:highlight w:val="white"/>
-                <w:lang w:val="vi-VN"/>
-              </w:rPr>
-              <w:t>"Gender"</w:t>
-            </w:r>
-            <w:r>
-              <w:rPr>
-                <w:rFonts w:ascii="Consolas" w:hAnsi="Consolas" w:cs="Consolas"/>
-                <w:color w:val="000000"/>
-                <w:sz w:val="19"/>
-                <w:szCs w:val="19"/>
-                <w:highlight w:val="white"/>
-                <w:lang w:val="vi-VN"/>
+              </w:rPr>
+              <w:t>"Id"</w:t>
+            </w:r>
+            <w:r>
+              <w:rPr>
+                <w:rFonts w:ascii="Consolas" w:hAnsi="Consolas" w:cs="Consolas"/>
+                <w:color w:val="000000"/>
+                <w:sz w:val="19"/>
+                <w:szCs w:val="19"/>
+                <w:highlight w:val="white"/>
               </w:rPr>
               <w:t>: 0,</w:t>
             </w:r>
@@ -13941,17 +14487,15 @@
                 <w:sz w:val="19"/>
                 <w:szCs w:val="19"/>
                 <w:highlight w:val="white"/>
-                <w:lang w:val="vi-VN"/>
-              </w:rPr>
-            </w:pPr>
-            <w:r>
-              <w:rPr>
-                <w:rFonts w:ascii="Consolas" w:hAnsi="Consolas" w:cs="Consolas"/>
-                <w:color w:val="000000"/>
-                <w:sz w:val="19"/>
-                <w:szCs w:val="19"/>
-                <w:highlight w:val="white"/>
-                <w:lang w:val="vi-VN"/>
+              </w:rPr>
+            </w:pPr>
+            <w:r>
+              <w:rPr>
+                <w:rFonts w:ascii="Consolas" w:hAnsi="Consolas" w:cs="Consolas"/>
+                <w:color w:val="000000"/>
+                <w:sz w:val="19"/>
+                <w:szCs w:val="19"/>
+                <w:highlight w:val="white"/>
               </w:rPr>
               <w:t xml:space="preserve">        </w:t>
             </w:r>
@@ -13962,20 +14506,38 @@
                 <w:sz w:val="19"/>
                 <w:szCs w:val="19"/>
                 <w:highlight w:val="white"/>
-                <w:lang w:val="vi-VN"/>
-              </w:rPr>
-              <w:t>"Role"</w:t>
-            </w:r>
-            <w:r>
-              <w:rPr>
-                <w:rFonts w:ascii="Consolas" w:hAnsi="Consolas" w:cs="Consolas"/>
-                <w:color w:val="000000"/>
-                <w:sz w:val="19"/>
-                <w:szCs w:val="19"/>
-                <w:highlight w:val="white"/>
-                <w:lang w:val="vi-VN"/>
-              </w:rPr>
-              <w:t>: 0,</w:t>
+              </w:rPr>
+              <w:t>"FirstName"</w:t>
+            </w:r>
+            <w:r>
+              <w:rPr>
+                <w:rFonts w:ascii="Consolas" w:hAnsi="Consolas" w:cs="Consolas"/>
+                <w:color w:val="000000"/>
+                <w:sz w:val="19"/>
+                <w:szCs w:val="19"/>
+                <w:highlight w:val="white"/>
+              </w:rPr>
+              <w:t xml:space="preserve">: </w:t>
+            </w:r>
+            <w:r>
+              <w:rPr>
+                <w:rFonts w:ascii="Consolas" w:hAnsi="Consolas" w:cs="Consolas"/>
+                <w:color w:val="A31515"/>
+                <w:sz w:val="19"/>
+                <w:szCs w:val="19"/>
+                <w:highlight w:val="white"/>
+              </w:rPr>
+              <w:t>""</w:t>
+            </w:r>
+            <w:r>
+              <w:rPr>
+                <w:rFonts w:ascii="Consolas" w:hAnsi="Consolas" w:cs="Consolas"/>
+                <w:color w:val="000000"/>
+                <w:sz w:val="19"/>
+                <w:szCs w:val="19"/>
+                <w:highlight w:val="white"/>
+              </w:rPr>
+              <w:t>,</w:t>
             </w:r>
           </w:p>
           <w:p>
@@ -13989,17 +14551,15 @@
                 <w:sz w:val="19"/>
                 <w:szCs w:val="19"/>
                 <w:highlight w:val="white"/>
-                <w:lang w:val="vi-VN"/>
-              </w:rPr>
-            </w:pPr>
-            <w:r>
-              <w:rPr>
-                <w:rFonts w:ascii="Consolas" w:hAnsi="Consolas" w:cs="Consolas"/>
-                <w:color w:val="000000"/>
-                <w:sz w:val="19"/>
-                <w:szCs w:val="19"/>
-                <w:highlight w:val="white"/>
-                <w:lang w:val="vi-VN"/>
+              </w:rPr>
+            </w:pPr>
+            <w:r>
+              <w:rPr>
+                <w:rFonts w:ascii="Consolas" w:hAnsi="Consolas" w:cs="Consolas"/>
+                <w:color w:val="000000"/>
+                <w:sz w:val="19"/>
+                <w:szCs w:val="19"/>
+                <w:highlight w:val="white"/>
               </w:rPr>
               <w:t xml:space="preserve">        </w:t>
             </w:r>
@@ -14010,20 +14570,28 @@
                 <w:sz w:val="19"/>
                 <w:szCs w:val="19"/>
                 <w:highlight w:val="white"/>
-                <w:lang w:val="vi-VN"/>
-              </w:rPr>
-              <w:t>"Status"</w:t>
-            </w:r>
-            <w:r>
-              <w:rPr>
-                <w:rFonts w:ascii="Consolas" w:hAnsi="Consolas" w:cs="Consolas"/>
-                <w:color w:val="000000"/>
-                <w:sz w:val="19"/>
-                <w:szCs w:val="19"/>
-                <w:highlight w:val="white"/>
-                <w:lang w:val="vi-VN"/>
-              </w:rPr>
-              <w:t>: 0,</w:t>
+              </w:rPr>
+              <w:t>"LastName"</w:t>
+            </w:r>
+            <w:r>
+              <w:rPr>
+                <w:rFonts w:ascii="Consolas" w:hAnsi="Consolas" w:cs="Consolas"/>
+                <w:color w:val="000000"/>
+                <w:sz w:val="19"/>
+                <w:szCs w:val="19"/>
+                <w:highlight w:val="white"/>
+              </w:rPr>
+              <w:t xml:space="preserve">: </w:t>
+            </w:r>
+            <w:r>
+              <w:rPr>
+                <w:rFonts w:ascii="Consolas" w:hAnsi="Consolas" w:cs="Consolas"/>
+                <w:color w:val="A31515"/>
+                <w:sz w:val="19"/>
+                <w:szCs w:val="19"/>
+                <w:highlight w:val="white"/>
+              </w:rPr>
+              <w:t>""</w:t>
             </w:r>
           </w:p>
           <w:p>
@@ -14037,63 +14605,17 @@
                 <w:sz w:val="19"/>
                 <w:szCs w:val="19"/>
                 <w:highlight w:val="white"/>
-                <w:lang w:val="vi-VN"/>
-              </w:rPr>
-            </w:pPr>
-            <w:r>
-              <w:rPr>
-                <w:rFonts w:ascii="Consolas" w:hAnsi="Consolas" w:cs="Consolas"/>
-                <w:color w:val="000000"/>
-                <w:sz w:val="19"/>
-                <w:szCs w:val="19"/>
-                <w:highlight w:val="white"/>
-                <w:lang w:val="vi-VN"/>
-              </w:rPr>
-              <w:t xml:space="preserve">        </w:t>
-            </w:r>
-            <w:r>
-              <w:rPr>
-                <w:rFonts w:ascii="Consolas" w:hAnsi="Consolas" w:cs="Consolas"/>
-                <w:color w:val="2E75B6"/>
-                <w:sz w:val="19"/>
-                <w:szCs w:val="19"/>
-                <w:highlight w:val="white"/>
-                <w:lang w:val="vi-VN"/>
-              </w:rPr>
-              <w:t>"Address"</w:t>
-            </w:r>
-            <w:r>
-              <w:rPr>
-                <w:rFonts w:ascii="Consolas" w:hAnsi="Consolas" w:cs="Consolas"/>
-                <w:color w:val="000000"/>
-                <w:sz w:val="19"/>
-                <w:szCs w:val="19"/>
-                <w:highlight w:val="white"/>
-                <w:lang w:val="vi-VN"/>
-              </w:rPr>
-              <w:t xml:space="preserve">: </w:t>
-            </w:r>
-            <w:r>
-              <w:rPr>
-                <w:rFonts w:ascii="Consolas" w:hAnsi="Consolas" w:cs="Consolas"/>
-                <w:color w:val="A31515"/>
-                <w:sz w:val="19"/>
-                <w:szCs w:val="19"/>
-                <w:highlight w:val="white"/>
-                <w:lang w:val="vi-VN"/>
-              </w:rPr>
-              <w:t>""</w:t>
-            </w:r>
-            <w:r>
-              <w:rPr>
-                <w:rFonts w:ascii="Consolas" w:hAnsi="Consolas" w:cs="Consolas"/>
-                <w:color w:val="000000"/>
-                <w:sz w:val="19"/>
-                <w:szCs w:val="19"/>
-                <w:highlight w:val="white"/>
-                <w:lang w:val="vi-VN"/>
-              </w:rPr>
-              <w:t>,</w:t>
+              </w:rPr>
+            </w:pPr>
+            <w:r>
+              <w:rPr>
+                <w:rFonts w:ascii="Consolas" w:hAnsi="Consolas" w:cs="Consolas"/>
+                <w:color w:val="000000"/>
+                <w:sz w:val="19"/>
+                <w:szCs w:val="19"/>
+                <w:highlight w:val="white"/>
+              </w:rPr>
+              <w:t xml:space="preserve">      },</w:t>
             </w:r>
           </w:p>
           <w:p>
@@ -14107,19 +14629,17 @@
                 <w:sz w:val="19"/>
                 <w:szCs w:val="19"/>
                 <w:highlight w:val="white"/>
-                <w:lang w:val="vi-VN"/>
-              </w:rPr>
-            </w:pPr>
-            <w:r>
-              <w:rPr>
-                <w:rFonts w:ascii="Consolas" w:hAnsi="Consolas" w:cs="Consolas"/>
-                <w:color w:val="000000"/>
-                <w:sz w:val="19"/>
-                <w:szCs w:val="19"/>
-                <w:highlight w:val="white"/>
-                <w:lang w:val="vi-VN"/>
-              </w:rPr>
-              <w:t xml:space="preserve">        </w:t>
+              </w:rPr>
+            </w:pPr>
+            <w:r>
+              <w:rPr>
+                <w:rFonts w:ascii="Consolas" w:hAnsi="Consolas" w:cs="Consolas"/>
+                <w:color w:val="000000"/>
+                <w:sz w:val="19"/>
+                <w:szCs w:val="19"/>
+                <w:highlight w:val="white"/>
+              </w:rPr>
+              <w:t xml:space="preserve">      </w:t>
             </w:r>
             <w:r>
               <w:rPr>
@@ -14128,31 +14648,18 @@
                 <w:sz w:val="19"/>
                 <w:szCs w:val="19"/>
                 <w:highlight w:val="white"/>
-                <w:lang w:val="vi-VN"/>
-              </w:rPr>
-              <w:t>"Photo"</w:t>
-            </w:r>
-            <w:r>
-              <w:rPr>
-                <w:rFonts w:ascii="Consolas" w:hAnsi="Consolas" w:cs="Consolas"/>
-                <w:color w:val="000000"/>
-                <w:sz w:val="19"/>
-                <w:szCs w:val="19"/>
-                <w:highlight w:val="white"/>
-                <w:lang w:val="vi-VN"/>
-              </w:rPr>
-              <w:t xml:space="preserve">: </w:t>
-            </w:r>
-            <w:r>
-              <w:rPr>
-                <w:rFonts w:ascii="Consolas" w:hAnsi="Consolas" w:cs="Consolas"/>
-                <w:color w:val="A31515"/>
-                <w:sz w:val="19"/>
-                <w:szCs w:val="19"/>
-                <w:highlight w:val="white"/>
-                <w:lang w:val="vi-VN"/>
-              </w:rPr>
-              <w:t>""</w:t>
+              </w:rPr>
+              <w:t>"Created"</w:t>
+            </w:r>
+            <w:r>
+              <w:rPr>
+                <w:rFonts w:ascii="Consolas" w:hAnsi="Consolas" w:cs="Consolas"/>
+                <w:color w:val="000000"/>
+                <w:sz w:val="19"/>
+                <w:szCs w:val="19"/>
+                <w:highlight w:val="white"/>
+              </w:rPr>
+              <w:t>: 0,</w:t>
             </w:r>
           </w:p>
           <w:p>
@@ -14166,19 +14673,38 @@
                 <w:sz w:val="19"/>
                 <w:szCs w:val="19"/>
                 <w:highlight w:val="white"/>
-                <w:lang w:val="vi-VN"/>
-              </w:rPr>
-            </w:pPr>
-            <w:r>
-              <w:rPr>
-                <w:rFonts w:ascii="Consolas" w:hAnsi="Consolas" w:cs="Consolas"/>
-                <w:color w:val="000000"/>
-                <w:sz w:val="19"/>
-                <w:szCs w:val="19"/>
-                <w:highlight w:val="white"/>
-                <w:lang w:val="vi-VN"/>
-              </w:rPr>
-              <w:t xml:space="preserve">      },</w:t>
+              </w:rPr>
+            </w:pPr>
+            <w:r>
+              <w:rPr>
+                <w:rFonts w:ascii="Consolas" w:hAnsi="Consolas" w:cs="Consolas"/>
+                <w:color w:val="000000"/>
+                <w:sz w:val="19"/>
+                <w:szCs w:val="19"/>
+                <w:highlight w:val="white"/>
+              </w:rPr>
+              <w:lastRenderedPageBreak/>
+              <w:t xml:space="preserve">      </w:t>
+            </w:r>
+            <w:r>
+              <w:rPr>
+                <w:rFonts w:ascii="Consolas" w:hAnsi="Consolas" w:cs="Consolas"/>
+                <w:color w:val="2E75B6"/>
+                <w:sz w:val="19"/>
+                <w:szCs w:val="19"/>
+                <w:highlight w:val="white"/>
+              </w:rPr>
+              <w:t>"Status"</w:t>
+            </w:r>
+            <w:r>
+              <w:rPr>
+                <w:rFonts w:ascii="Consolas" w:hAnsi="Consolas" w:cs="Consolas"/>
+                <w:color w:val="000000"/>
+                <w:sz w:val="19"/>
+                <w:szCs w:val="19"/>
+                <w:highlight w:val="white"/>
+              </w:rPr>
+              <w:t>: 0</w:t>
             </w:r>
           </w:p>
           <w:p>
@@ -14192,41 +14718,17 @@
                 <w:sz w:val="19"/>
                 <w:szCs w:val="19"/>
                 <w:highlight w:val="white"/>
-                <w:lang w:val="vi-VN"/>
-              </w:rPr>
-            </w:pPr>
-            <w:r>
-              <w:rPr>
-                <w:rFonts w:ascii="Consolas" w:hAnsi="Consolas" w:cs="Consolas"/>
-                <w:color w:val="000000"/>
-                <w:sz w:val="19"/>
-                <w:szCs w:val="19"/>
-                <w:highlight w:val="white"/>
-                <w:lang w:val="vi-VN"/>
-              </w:rPr>
-              <w:t xml:space="preserve">      </w:t>
-            </w:r>
-            <w:r>
-              <w:rPr>
-                <w:rFonts w:ascii="Consolas" w:hAnsi="Consolas" w:cs="Consolas"/>
-                <w:color w:val="2E75B6"/>
-                <w:sz w:val="19"/>
-                <w:szCs w:val="19"/>
-                <w:highlight w:val="white"/>
-                <w:lang w:val="vi-VN"/>
-              </w:rPr>
-              <w:t>"Status"</w:t>
-            </w:r>
-            <w:r>
-              <w:rPr>
-                <w:rFonts w:ascii="Consolas" w:hAnsi="Consolas" w:cs="Consolas"/>
-                <w:color w:val="000000"/>
-                <w:sz w:val="19"/>
-                <w:szCs w:val="19"/>
-                <w:highlight w:val="white"/>
-                <w:lang w:val="vi-VN"/>
-              </w:rPr>
-              <w:t>: 0,</w:t>
+              </w:rPr>
+            </w:pPr>
+            <w:r>
+              <w:rPr>
+                <w:rFonts w:ascii="Consolas" w:hAnsi="Consolas" w:cs="Consolas"/>
+                <w:color w:val="000000"/>
+                <w:sz w:val="19"/>
+                <w:szCs w:val="19"/>
+                <w:highlight w:val="white"/>
+              </w:rPr>
+              <w:t xml:space="preserve">    }</w:t>
             </w:r>
           </w:p>
           <w:p>
@@ -14240,41 +14742,17 @@
                 <w:sz w:val="19"/>
                 <w:szCs w:val="19"/>
                 <w:highlight w:val="white"/>
-                <w:lang w:val="vi-VN"/>
-              </w:rPr>
-            </w:pPr>
-            <w:r>
-              <w:rPr>
-                <w:rFonts w:ascii="Consolas" w:hAnsi="Consolas" w:cs="Consolas"/>
-                <w:color w:val="000000"/>
-                <w:sz w:val="19"/>
-                <w:szCs w:val="19"/>
-                <w:highlight w:val="white"/>
-                <w:lang w:val="vi-VN"/>
-              </w:rPr>
-              <w:t xml:space="preserve">      </w:t>
-            </w:r>
-            <w:r>
-              <w:rPr>
-                <w:rFonts w:ascii="Consolas" w:hAnsi="Consolas" w:cs="Consolas"/>
-                <w:color w:val="2E75B6"/>
-                <w:sz w:val="19"/>
-                <w:szCs w:val="19"/>
-                <w:highlight w:val="white"/>
-                <w:lang w:val="vi-VN"/>
-              </w:rPr>
-              <w:t>"Created"</w:t>
-            </w:r>
-            <w:r>
-              <w:rPr>
-                <w:rFonts w:ascii="Consolas" w:hAnsi="Consolas" w:cs="Consolas"/>
-                <w:color w:val="000000"/>
-                <w:sz w:val="19"/>
-                <w:szCs w:val="19"/>
-                <w:highlight w:val="white"/>
-                <w:lang w:val="vi-VN"/>
-              </w:rPr>
-              <w:t>: 0</w:t>
+              </w:rPr>
+            </w:pPr>
+            <w:r>
+              <w:rPr>
+                <w:rFonts w:ascii="Consolas" w:hAnsi="Consolas" w:cs="Consolas"/>
+                <w:color w:val="000000"/>
+                <w:sz w:val="19"/>
+                <w:szCs w:val="19"/>
+                <w:highlight w:val="white"/>
+              </w:rPr>
+              <w:t xml:space="preserve">  ],</w:t>
             </w:r>
           </w:p>
           <w:p>
@@ -14288,19 +14766,37 @@
                 <w:sz w:val="19"/>
                 <w:szCs w:val="19"/>
                 <w:highlight w:val="white"/>
-                <w:lang w:val="vi-VN"/>
-              </w:rPr>
-            </w:pPr>
-            <w:r>
-              <w:rPr>
-                <w:rFonts w:ascii="Consolas" w:hAnsi="Consolas" w:cs="Consolas"/>
-                <w:color w:val="000000"/>
-                <w:sz w:val="19"/>
-                <w:szCs w:val="19"/>
-                <w:highlight w:val="white"/>
-                <w:lang w:val="vi-VN"/>
-              </w:rPr>
-              <w:t xml:space="preserve">    }</w:t>
+              </w:rPr>
+            </w:pPr>
+            <w:r>
+              <w:rPr>
+                <w:rFonts w:ascii="Consolas" w:hAnsi="Consolas" w:cs="Consolas"/>
+                <w:color w:val="000000"/>
+                <w:sz w:val="19"/>
+                <w:szCs w:val="19"/>
+                <w:highlight w:val="white"/>
+              </w:rPr>
+              <w:t xml:space="preserve">  </w:t>
+            </w:r>
+            <w:r>
+              <w:rPr>
+                <w:rFonts w:ascii="Consolas" w:hAnsi="Consolas" w:cs="Consolas"/>
+                <w:color w:val="2E75B6"/>
+                <w:sz w:val="19"/>
+                <w:szCs w:val="19"/>
+                <w:highlight w:val="white"/>
+              </w:rPr>
+              <w:t>"Total"</w:t>
+            </w:r>
+            <w:r>
+              <w:rPr>
+                <w:rFonts w:ascii="Consolas" w:hAnsi="Consolas" w:cs="Consolas"/>
+                <w:color w:val="000000"/>
+                <w:sz w:val="19"/>
+                <w:szCs w:val="19"/>
+                <w:highlight w:val="white"/>
+              </w:rPr>
+              <w:t>: 0</w:t>
             </w:r>
           </w:p>
           <w:p>
@@ -14309,26 +14805,93 @@
               <w:autoSpaceDN w:val="0"/>
               <w:adjustRightInd w:val="0"/>
               <w:rPr>
-                <w:rFonts w:ascii="Consolas" w:hAnsi="Consolas" w:cs="Consolas"/>
-                <w:color w:val="000000"/>
-                <w:sz w:val="19"/>
-                <w:szCs w:val="19"/>
-                <w:highlight w:val="white"/>
-                <w:lang w:val="vi-VN"/>
-              </w:rPr>
-            </w:pPr>
-            <w:r>
-              <w:rPr>
-                <w:rFonts w:ascii="Consolas" w:hAnsi="Consolas" w:cs="Consolas"/>
-                <w:color w:val="000000"/>
-                <w:sz w:val="19"/>
-                <w:szCs w:val="19"/>
-                <w:highlight w:val="white"/>
-                <w:lang w:val="vi-VN"/>
-              </w:rPr>
-              <w:t xml:space="preserve">  ],</w:t>
-            </w:r>
-          </w:p>
+                <w:rFonts w:ascii="Times New Roman" w:hAnsi="Times New Roman" w:cs="Times New Roman"/>
+                <w:color w:val="000000" w:themeColor="text1"/>
+                <w:sz w:val="20"/>
+                <w:szCs w:val="20"/>
+              </w:rPr>
+            </w:pPr>
+            <w:r>
+              <w:rPr>
+                <w:rFonts w:ascii="Consolas" w:hAnsi="Consolas" w:cs="Consolas"/>
+                <w:color w:val="000000"/>
+                <w:sz w:val="19"/>
+                <w:szCs w:val="19"/>
+                <w:highlight w:val="white"/>
+              </w:rPr>
+              <w:t>}</w:t>
+            </w:r>
+          </w:p>
+        </w:tc>
+      </w:tr>
+      <w:tr>
+        <w:tc>
+          <w:tcPr>
+            <w:tcW w:w="1560" w:type="dxa"/>
+            <w:shd w:val="clear" w:color="auto" w:fill="auto"/>
+            <w:vAlign w:val="center"/>
+          </w:tcPr>
+          <w:p>
+            <w:pPr>
+              <w:pStyle w:val="ListParagraph"/>
+              <w:ind w:left="0"/>
+              <w:jc w:val="center"/>
+              <w:rPr>
+                <w:rFonts w:ascii="Times New Roman" w:hAnsi="Times New Roman" w:cs="Times New Roman"/>
+                <w:b/>
+                <w:color w:val="FF0000"/>
+                <w:sz w:val="20"/>
+                <w:szCs w:val="20"/>
+              </w:rPr>
+            </w:pPr>
+            <w:r>
+              <w:rPr>
+                <w:rFonts w:ascii="Times New Roman" w:hAnsi="Times New Roman" w:cs="Times New Roman"/>
+                <w:b/>
+                <w:color w:val="FF0000"/>
+                <w:sz w:val="20"/>
+                <w:szCs w:val="20"/>
+              </w:rPr>
+              <w:lastRenderedPageBreak/>
+              <w:t>400</w:t>
+            </w:r>
+          </w:p>
+          <w:p>
+            <w:pPr>
+              <w:pStyle w:val="ListParagraph"/>
+              <w:ind w:left="0"/>
+              <w:rPr>
+                <w:rFonts w:ascii="Times New Roman" w:hAnsi="Times New Roman" w:cs="Times New Roman"/>
+                <w:color w:val="000000" w:themeColor="text1"/>
+                <w:sz w:val="20"/>
+                <w:szCs w:val="20"/>
+              </w:rPr>
+            </w:pPr>
+            <w:r>
+              <w:rPr>
+                <w:rFonts w:ascii="Times New Roman" w:hAnsi="Times New Roman" w:cs="Times New Roman"/>
+                <w:color w:val="000000" w:themeColor="text1"/>
+                <w:sz w:val="20"/>
+                <w:szCs w:val="20"/>
+              </w:rPr>
+              <w:t>Request parameters are invalid</w:t>
+            </w:r>
+            <w:r>
+              <w:rPr>
+                <w:rFonts w:ascii="Times New Roman" w:hAnsi="Times New Roman" w:cs="Times New Roman"/>
+                <w:color w:val="000000" w:themeColor="text1"/>
+                <w:sz w:val="20"/>
+                <w:szCs w:val="20"/>
+              </w:rPr>
+              <w:t>.</w:t>
+            </w:r>
+          </w:p>
+        </w:tc>
+        <w:tc>
+          <w:tcPr>
+            <w:tcW w:w="9355" w:type="dxa"/>
+            <w:shd w:val="clear" w:color="auto" w:fill="auto"/>
+          </w:tcPr>
           <w:p>
             <w:pPr>
               <w:autoSpaceDE w:val="0"/>
@@ -14352,29 +14915,7 @@
                 <w:highlight w:val="white"/>
                 <w:lang w:val="vi-VN"/>
               </w:rPr>
-              <w:t xml:space="preserve">  </w:t>
-            </w:r>
-            <w:r>
-              <w:rPr>
-                <w:rFonts w:ascii="Consolas" w:hAnsi="Consolas" w:cs="Consolas"/>
-                <w:color w:val="2E75B6"/>
-                <w:sz w:val="19"/>
-                <w:szCs w:val="19"/>
-                <w:highlight w:val="white"/>
-                <w:lang w:val="vi-VN"/>
-              </w:rPr>
-              <w:t>"Total"</w:t>
-            </w:r>
-            <w:r>
-              <w:rPr>
-                <w:rFonts w:ascii="Consolas" w:hAnsi="Consolas" w:cs="Consolas"/>
-                <w:color w:val="000000"/>
-                <w:sz w:val="19"/>
-                <w:szCs w:val="19"/>
-                <w:highlight w:val="white"/>
-                <w:lang w:val="vi-VN"/>
-              </w:rPr>
-              <w:t>: 0</w:t>
+              <w:t>{</w:t>
             </w:r>
           </w:p>
           <w:p>
@@ -14388,7 +14929,144 @@
                 <w:sz w:val="19"/>
                 <w:szCs w:val="19"/>
                 <w:highlight w:val="white"/>
-                <w:lang w:val="vi-VN"/>
+              </w:rPr>
+            </w:pPr>
+            <w:r>
+              <w:rPr>
+                <w:rFonts w:ascii="Consolas" w:hAnsi="Consolas" w:cs="Consolas"/>
+                <w:color w:val="000000"/>
+                <w:sz w:val="19"/>
+                <w:szCs w:val="19"/>
+                <w:highlight w:val="white"/>
+                <w:lang w:val="vi-VN"/>
+              </w:rPr>
+              <w:t xml:space="preserve">  </w:t>
+            </w:r>
+            <w:r>
+              <w:rPr>
+                <w:rFonts w:ascii="Consolas" w:hAnsi="Consolas" w:cs="Consolas"/>
+                <w:color w:val="2E75B6"/>
+                <w:sz w:val="19"/>
+                <w:szCs w:val="19"/>
+                <w:highlight w:val="white"/>
+                <w:lang w:val="vi-VN"/>
+              </w:rPr>
+              <w:t>"Error"</w:t>
+            </w:r>
+            <w:r>
+              <w:rPr>
+                <w:rFonts w:ascii="Consolas" w:hAnsi="Consolas" w:cs="Consolas"/>
+                <w:color w:val="000000"/>
+                <w:sz w:val="19"/>
+                <w:szCs w:val="19"/>
+                <w:highlight w:val="white"/>
+                <w:lang w:val="vi-VN"/>
+              </w:rPr>
+              <w:t xml:space="preserve">: </w:t>
+            </w:r>
+            <w:r>
+              <w:rPr>
+                <w:rFonts w:ascii="Consolas" w:hAnsi="Consolas" w:cs="Consolas"/>
+                <w:color w:val="000000"/>
+                <w:sz w:val="19"/>
+                <w:szCs w:val="19"/>
+                <w:highlight w:val="white"/>
+              </w:rPr>
+              <w:t>[</w:t>
+            </w:r>
+            <w:r>
+              <w:rPr>
+                <w:rFonts w:ascii="Consolas" w:hAnsi="Consolas" w:cs="Consolas"/>
+                <w:color w:val="A31515"/>
+                <w:sz w:val="19"/>
+                <w:szCs w:val="19"/>
+                <w:highlight w:val="white"/>
+                <w:lang w:val="vi-VN"/>
+              </w:rPr>
+              <w:t>""</w:t>
+            </w:r>
+            <w:r>
+              <w:rPr>
+                <w:rFonts w:ascii="Consolas" w:hAnsi="Consolas" w:cs="Consolas"/>
+                <w:color w:val="A31515"/>
+                <w:sz w:val="19"/>
+                <w:szCs w:val="19"/>
+                <w:highlight w:val="white"/>
+              </w:rPr>
+              <w:t>,</w:t>
+            </w:r>
+            <w:r>
+              <w:rPr>
+                <w:rFonts w:ascii="Consolas" w:hAnsi="Consolas" w:cs="Consolas"/>
+                <w:color w:val="A31515"/>
+                <w:sz w:val="19"/>
+                <w:szCs w:val="19"/>
+                <w:highlight w:val="white"/>
+                <w:lang w:val="vi-VN"/>
+              </w:rPr>
+              <w:t>""</w:t>
+            </w:r>
+            <w:r>
+              <w:rPr>
+                <w:rFonts w:ascii="Consolas" w:hAnsi="Consolas" w:cs="Consolas"/>
+                <w:color w:val="A31515"/>
+                <w:sz w:val="19"/>
+                <w:szCs w:val="19"/>
+                <w:highlight w:val="white"/>
+              </w:rPr>
+              <w:t>,</w:t>
+            </w:r>
+            <w:r>
+              <w:rPr>
+                <w:rFonts w:ascii="Consolas" w:hAnsi="Consolas" w:cs="Consolas"/>
+                <w:color w:val="A31515"/>
+                <w:sz w:val="19"/>
+                <w:szCs w:val="19"/>
+                <w:highlight w:val="white"/>
+                <w:lang w:val="vi-VN"/>
+              </w:rPr>
+              <w:t>""</w:t>
+            </w:r>
+            <w:r>
+              <w:rPr>
+                <w:rFonts w:ascii="Consolas" w:hAnsi="Consolas" w:cs="Consolas"/>
+                <w:color w:val="A31515"/>
+                <w:sz w:val="19"/>
+                <w:szCs w:val="19"/>
+                <w:highlight w:val="white"/>
+              </w:rPr>
+              <w:t>,</w:t>
+            </w:r>
+            <w:r>
+              <w:rPr>
+                <w:rFonts w:ascii="Consolas" w:hAnsi="Consolas" w:cs="Consolas"/>
+                <w:color w:val="A31515"/>
+                <w:sz w:val="19"/>
+                <w:szCs w:val="19"/>
+                <w:highlight w:val="white"/>
+                <w:lang w:val="vi-VN"/>
+              </w:rPr>
+              <w:t>""</w:t>
+            </w:r>
+            <w:r>
+              <w:rPr>
+                <w:rFonts w:ascii="Consolas" w:hAnsi="Consolas" w:cs="Consolas"/>
+                <w:color w:val="A31515"/>
+                <w:sz w:val="19"/>
+                <w:szCs w:val="19"/>
+                <w:highlight w:val="white"/>
+              </w:rPr>
+              <w:t>]</w:t>
+            </w:r>
+          </w:p>
+          <w:p>
+            <w:pPr>
+              <w:rPr>
+                <w:rStyle w:val="sbrace"/>
+                <w:rFonts w:ascii="Times New Roman" w:hAnsi="Times New Roman" w:cs="Times New Roman"/>
+                <w:color w:val="000000" w:themeColor="text1"/>
+                <w:sz w:val="20"/>
+                <w:szCs w:val="20"/>
               </w:rPr>
             </w:pPr>
             <w:r>
@@ -14402,34 +15080,6 @@
               </w:rPr>
               <w:t>}</w:t>
             </w:r>
-          </w:p>
-          <w:p>
-            <w:pPr>
-              <w:autoSpaceDE w:val="0"/>
-              <w:autoSpaceDN w:val="0"/>
-              <w:adjustRightInd w:val="0"/>
-              <w:rPr>
-                <w:rFonts w:ascii="Consolas" w:hAnsi="Consolas" w:cs="Consolas"/>
-                <w:color w:val="000000"/>
-                <w:sz w:val="19"/>
-                <w:szCs w:val="19"/>
-                <w:highlight w:val="white"/>
-                <w:lang w:val="vi-VN"/>
-              </w:rPr>
-            </w:pPr>
-          </w:p>
-          <w:p>
-            <w:pPr>
-              <w:autoSpaceDE w:val="0"/>
-              <w:autoSpaceDN w:val="0"/>
-              <w:adjustRightInd w:val="0"/>
-              <w:rPr>
-                <w:rFonts w:ascii="Times New Roman" w:hAnsi="Times New Roman" w:cs="Times New Roman"/>
-                <w:color w:val="000000" w:themeColor="text1"/>
-                <w:sz w:val="20"/>
-                <w:szCs w:val="20"/>
-              </w:rPr>
-            </w:pPr>
           </w:p>
         </w:tc>
       </w:tr>
@@ -14461,7 +15111,6 @@
                 <w:sz w:val="20"/>
                 <w:szCs w:val="20"/>
               </w:rPr>
-              <w:lastRenderedPageBreak/>
               <w:t>401</w:t>
             </w:r>
           </w:p>
@@ -20883,4 +21532,16 @@
   </a:objectDefaults>
   <a:extraClrSchemeLst/>
 </a:theme>
+</file>
+
+<file path=customXml/item1.xml><?xml version="1.0" encoding="utf-8"?>
+<b:Sources xmlns:b="http://schemas.openxmlformats.org/officeDocument/2006/bibliography" xmlns="http://schemas.openxmlformats.org/officeDocument/2006/bibliography" SelectedStyle="\APASixthEditionOfficeOnline.xsl" StyleName="APA" Version="6"/>
+</file>
+
+<file path=customXml/itemProps1.xml><?xml version="1.0" encoding="utf-8"?>
+<ds:datastoreItem xmlns:ds="http://schemas.openxmlformats.org/officeDocument/2006/customXml" ds:itemID="{B9094ED2-8890-40F1-85B8-F2C696054423}">
+  <ds:schemaRefs>
+    <ds:schemaRef ds:uri="http://schemas.openxmlformats.org/officeDocument/2006/bibliography"/>
+  </ds:schemaRefs>
+</ds:datastoreItem>
 </file>
</xml_diff>

<commit_message>
- Added photo in relationship filter.
</commit_message>
<xml_diff>
--- a/002 - DOCUMENT/API Documentation/Olives/api_endpoints_relationship.docx
+++ b/002 - DOCUMENT/API Documentation/Olives/api_endpoints_relationship.docx
@@ -11929,8 +11929,6 @@
         </w:rPr>
         <w:t>Request</w:t>
       </w:r>
-      <w:bookmarkStart w:id="0" w:name="_GoBack"/>
-      <w:bookmarkEnd w:id="0"/>
     </w:p>
     <w:tbl>
       <w:tblPr>
@@ -14363,6 +14361,16 @@
               </w:rPr>
               <w:t>""</w:t>
             </w:r>
+            <w:r>
+              <w:rPr>
+                <w:rFonts w:ascii="Consolas" w:hAnsi="Consolas" w:cs="Consolas"/>
+                <w:color w:val="000000"/>
+                <w:sz w:val="19"/>
+                <w:szCs w:val="19"/>
+                <w:highlight w:val="white"/>
+              </w:rPr>
+              <w:t>,</w:t>
+            </w:r>
           </w:p>
           <w:p>
             <w:pPr>
@@ -14385,7 +14393,37 @@
                 <w:szCs w:val="19"/>
                 <w:highlight w:val="white"/>
               </w:rPr>
-              <w:t xml:space="preserve">      },</w:t>
+              <w:t xml:space="preserve">        </w:t>
+            </w:r>
+            <w:r>
+              <w:rPr>
+                <w:rFonts w:ascii="Consolas" w:hAnsi="Consolas" w:cs="Consolas"/>
+                <w:color w:val="2E75B6"/>
+                <w:sz w:val="19"/>
+                <w:szCs w:val="19"/>
+                <w:highlight w:val="white"/>
+              </w:rPr>
+              <w:t>"Photo"</w:t>
+            </w:r>
+            <w:r>
+              <w:rPr>
+                <w:rFonts w:ascii="Consolas" w:hAnsi="Consolas" w:cs="Consolas"/>
+                <w:color w:val="000000"/>
+                <w:sz w:val="19"/>
+                <w:szCs w:val="19"/>
+                <w:highlight w:val="white"/>
+              </w:rPr>
+              <w:t xml:space="preserve">: </w:t>
+            </w:r>
+            <w:r>
+              <w:rPr>
+                <w:rFonts w:ascii="Consolas" w:hAnsi="Consolas" w:cs="Consolas"/>
+                <w:color w:val="A31515"/>
+                <w:sz w:val="19"/>
+                <w:szCs w:val="19"/>
+                <w:highlight w:val="white"/>
+              </w:rPr>
+              <w:t>""</w:t>
             </w:r>
           </w:p>
           <w:p>
@@ -14409,27 +14447,7 @@
                 <w:szCs w:val="19"/>
                 <w:highlight w:val="white"/>
               </w:rPr>
-              <w:t xml:space="preserve">      </w:t>
-            </w:r>
-            <w:r>
-              <w:rPr>
-                <w:rFonts w:ascii="Consolas" w:hAnsi="Consolas" w:cs="Consolas"/>
-                <w:color w:val="2E75B6"/>
-                <w:sz w:val="19"/>
-                <w:szCs w:val="19"/>
-                <w:highlight w:val="white"/>
-              </w:rPr>
-              <w:t>"Target"</w:t>
-            </w:r>
-            <w:r>
-              <w:rPr>
-                <w:rFonts w:ascii="Consolas" w:hAnsi="Consolas" w:cs="Consolas"/>
-                <w:color w:val="000000"/>
-                <w:sz w:val="19"/>
-                <w:szCs w:val="19"/>
-                <w:highlight w:val="white"/>
-              </w:rPr>
-              <w:t>: {</w:t>
+              <w:t xml:space="preserve">      },</w:t>
             </w:r>
           </w:p>
           <w:p>
@@ -14453,7 +14471,7 @@
                 <w:szCs w:val="19"/>
                 <w:highlight w:val="white"/>
               </w:rPr>
-              <w:t xml:space="preserve">        </w:t>
+              <w:t xml:space="preserve">      </w:t>
             </w:r>
             <w:r>
               <w:rPr>
@@ -14463,17 +14481,17 @@
                 <w:szCs w:val="19"/>
                 <w:highlight w:val="white"/>
               </w:rPr>
-              <w:t>"Id"</w:t>
-            </w:r>
-            <w:r>
-              <w:rPr>
-                <w:rFonts w:ascii="Consolas" w:hAnsi="Consolas" w:cs="Consolas"/>
-                <w:color w:val="000000"/>
-                <w:sz w:val="19"/>
-                <w:szCs w:val="19"/>
-                <w:highlight w:val="white"/>
-              </w:rPr>
-              <w:t>: 0,</w:t>
+              <w:t>"Target"</w:t>
+            </w:r>
+            <w:r>
+              <w:rPr>
+                <w:rFonts w:ascii="Consolas" w:hAnsi="Consolas" w:cs="Consolas"/>
+                <w:color w:val="000000"/>
+                <w:sz w:val="19"/>
+                <w:szCs w:val="19"/>
+                <w:highlight w:val="white"/>
+              </w:rPr>
+              <w:t>: {</w:t>
             </w:r>
           </w:p>
           <w:p>
@@ -14507,37 +14525,17 @@
                 <w:szCs w:val="19"/>
                 <w:highlight w:val="white"/>
               </w:rPr>
-              <w:t>"FirstName"</w:t>
-            </w:r>
-            <w:r>
-              <w:rPr>
-                <w:rFonts w:ascii="Consolas" w:hAnsi="Consolas" w:cs="Consolas"/>
-                <w:color w:val="000000"/>
-                <w:sz w:val="19"/>
-                <w:szCs w:val="19"/>
-                <w:highlight w:val="white"/>
-              </w:rPr>
-              <w:t xml:space="preserve">: </w:t>
-            </w:r>
-            <w:r>
-              <w:rPr>
-                <w:rFonts w:ascii="Consolas" w:hAnsi="Consolas" w:cs="Consolas"/>
-                <w:color w:val="A31515"/>
-                <w:sz w:val="19"/>
-                <w:szCs w:val="19"/>
-                <w:highlight w:val="white"/>
-              </w:rPr>
-              <w:t>""</w:t>
-            </w:r>
-            <w:r>
-              <w:rPr>
-                <w:rFonts w:ascii="Consolas" w:hAnsi="Consolas" w:cs="Consolas"/>
-                <w:color w:val="000000"/>
-                <w:sz w:val="19"/>
-                <w:szCs w:val="19"/>
-                <w:highlight w:val="white"/>
-              </w:rPr>
-              <w:t>,</w:t>
+              <w:t>"Id"</w:t>
+            </w:r>
+            <w:r>
+              <w:rPr>
+                <w:rFonts w:ascii="Consolas" w:hAnsi="Consolas" w:cs="Consolas"/>
+                <w:color w:val="000000"/>
+                <w:sz w:val="19"/>
+                <w:szCs w:val="19"/>
+                <w:highlight w:val="white"/>
+              </w:rPr>
+              <w:t>: 0,</w:t>
             </w:r>
           </w:p>
           <w:p>
@@ -14571,7 +14569,7 @@
                 <w:szCs w:val="19"/>
                 <w:highlight w:val="white"/>
               </w:rPr>
-              <w:t>"LastName"</w:t>
+              <w:t>"FirstName"</w:t>
             </w:r>
             <w:r>
               <w:rPr>
@@ -14592,6 +14590,16 @@
                 <w:highlight w:val="white"/>
               </w:rPr>
               <w:t>""</w:t>
+            </w:r>
+            <w:r>
+              <w:rPr>
+                <w:rFonts w:ascii="Consolas" w:hAnsi="Consolas" w:cs="Consolas"/>
+                <w:color w:val="000000"/>
+                <w:sz w:val="19"/>
+                <w:szCs w:val="19"/>
+                <w:highlight w:val="white"/>
+              </w:rPr>
+              <w:t>,</w:t>
             </w:r>
           </w:p>
           <w:p>
@@ -14615,7 +14623,47 @@
                 <w:szCs w:val="19"/>
                 <w:highlight w:val="white"/>
               </w:rPr>
-              <w:t xml:space="preserve">      },</w:t>
+              <w:t xml:space="preserve">        </w:t>
+            </w:r>
+            <w:r>
+              <w:rPr>
+                <w:rFonts w:ascii="Consolas" w:hAnsi="Consolas" w:cs="Consolas"/>
+                <w:color w:val="2E75B6"/>
+                <w:sz w:val="19"/>
+                <w:szCs w:val="19"/>
+                <w:highlight w:val="white"/>
+              </w:rPr>
+              <w:t>"LastName"</w:t>
+            </w:r>
+            <w:r>
+              <w:rPr>
+                <w:rFonts w:ascii="Consolas" w:hAnsi="Consolas" w:cs="Consolas"/>
+                <w:color w:val="000000"/>
+                <w:sz w:val="19"/>
+                <w:szCs w:val="19"/>
+                <w:highlight w:val="white"/>
+              </w:rPr>
+              <w:t xml:space="preserve">: </w:t>
+            </w:r>
+            <w:r>
+              <w:rPr>
+                <w:rFonts w:ascii="Consolas" w:hAnsi="Consolas" w:cs="Consolas"/>
+                <w:color w:val="A31515"/>
+                <w:sz w:val="19"/>
+                <w:szCs w:val="19"/>
+                <w:highlight w:val="white"/>
+              </w:rPr>
+              <w:t>""</w:t>
+            </w:r>
+            <w:r>
+              <w:rPr>
+                <w:rFonts w:ascii="Consolas" w:hAnsi="Consolas" w:cs="Consolas"/>
+                <w:color w:val="000000"/>
+                <w:sz w:val="19"/>
+                <w:szCs w:val="19"/>
+                <w:highlight w:val="white"/>
+              </w:rPr>
+              <w:t>,</w:t>
             </w:r>
           </w:p>
           <w:p>
@@ -14639,7 +14687,7 @@
                 <w:szCs w:val="19"/>
                 <w:highlight w:val="white"/>
               </w:rPr>
-              <w:t xml:space="preserve">      </w:t>
+              <w:t xml:space="preserve">        </w:t>
             </w:r>
             <w:r>
               <w:rPr>
@@ -14649,17 +14697,27 @@
                 <w:szCs w:val="19"/>
                 <w:highlight w:val="white"/>
               </w:rPr>
-              <w:t>"Created"</w:t>
-            </w:r>
-            <w:r>
-              <w:rPr>
-                <w:rFonts w:ascii="Consolas" w:hAnsi="Consolas" w:cs="Consolas"/>
-                <w:color w:val="000000"/>
-                <w:sz w:val="19"/>
-                <w:szCs w:val="19"/>
-                <w:highlight w:val="white"/>
-              </w:rPr>
-              <w:t>: 0,</w:t>
+              <w:t>"Photo"</w:t>
+            </w:r>
+            <w:r>
+              <w:rPr>
+                <w:rFonts w:ascii="Consolas" w:hAnsi="Consolas" w:cs="Consolas"/>
+                <w:color w:val="000000"/>
+                <w:sz w:val="19"/>
+                <w:szCs w:val="19"/>
+                <w:highlight w:val="white"/>
+              </w:rPr>
+              <w:t xml:space="preserve">: </w:t>
+            </w:r>
+            <w:r>
+              <w:rPr>
+                <w:rFonts w:ascii="Consolas" w:hAnsi="Consolas" w:cs="Consolas"/>
+                <w:color w:val="A31515"/>
+                <w:sz w:val="19"/>
+                <w:szCs w:val="19"/>
+                <w:highlight w:val="white"/>
+              </w:rPr>
+              <w:t>""</w:t>
             </w:r>
           </w:p>
           <w:p>
@@ -14684,27 +14742,7 @@
                 <w:highlight w:val="white"/>
               </w:rPr>
               <w:lastRenderedPageBreak/>
-              <w:t xml:space="preserve">      </w:t>
-            </w:r>
-            <w:r>
-              <w:rPr>
-                <w:rFonts w:ascii="Consolas" w:hAnsi="Consolas" w:cs="Consolas"/>
-                <w:color w:val="2E75B6"/>
-                <w:sz w:val="19"/>
-                <w:szCs w:val="19"/>
-                <w:highlight w:val="white"/>
-              </w:rPr>
-              <w:t>"Status"</w:t>
-            </w:r>
-            <w:r>
-              <w:rPr>
-                <w:rFonts w:ascii="Consolas" w:hAnsi="Consolas" w:cs="Consolas"/>
-                <w:color w:val="000000"/>
-                <w:sz w:val="19"/>
-                <w:szCs w:val="19"/>
-                <w:highlight w:val="white"/>
-              </w:rPr>
-              <w:t>: 0</w:t>
+              <w:t xml:space="preserve">      },</w:t>
             </w:r>
           </w:p>
           <w:p>
@@ -14728,7 +14766,27 @@
                 <w:szCs w:val="19"/>
                 <w:highlight w:val="white"/>
               </w:rPr>
-              <w:t xml:space="preserve">    }</w:t>
+              <w:t xml:space="preserve">      </w:t>
+            </w:r>
+            <w:r>
+              <w:rPr>
+                <w:rFonts w:ascii="Consolas" w:hAnsi="Consolas" w:cs="Consolas"/>
+                <w:color w:val="2E75B6"/>
+                <w:sz w:val="19"/>
+                <w:szCs w:val="19"/>
+                <w:highlight w:val="white"/>
+              </w:rPr>
+              <w:t>"Created"</w:t>
+            </w:r>
+            <w:r>
+              <w:rPr>
+                <w:rFonts w:ascii="Consolas" w:hAnsi="Consolas" w:cs="Consolas"/>
+                <w:color w:val="000000"/>
+                <w:sz w:val="19"/>
+                <w:szCs w:val="19"/>
+                <w:highlight w:val="white"/>
+              </w:rPr>
+              <w:t>: 0,</w:t>
             </w:r>
           </w:p>
           <w:p>
@@ -14752,7 +14810,27 @@
                 <w:szCs w:val="19"/>
                 <w:highlight w:val="white"/>
               </w:rPr>
-              <w:t xml:space="preserve">  ],</w:t>
+              <w:t xml:space="preserve">      </w:t>
+            </w:r>
+            <w:r>
+              <w:rPr>
+                <w:rFonts w:ascii="Consolas" w:hAnsi="Consolas" w:cs="Consolas"/>
+                <w:color w:val="2E75B6"/>
+                <w:sz w:val="19"/>
+                <w:szCs w:val="19"/>
+                <w:highlight w:val="white"/>
+              </w:rPr>
+              <w:t>"Status"</w:t>
+            </w:r>
+            <w:r>
+              <w:rPr>
+                <w:rFonts w:ascii="Consolas" w:hAnsi="Consolas" w:cs="Consolas"/>
+                <w:color w:val="000000"/>
+                <w:sz w:val="19"/>
+                <w:szCs w:val="19"/>
+                <w:highlight w:val="white"/>
+              </w:rPr>
+              <w:t>: 0</w:t>
             </w:r>
           </w:p>
           <w:p>
@@ -14776,27 +14854,7 @@
                 <w:szCs w:val="19"/>
                 <w:highlight w:val="white"/>
               </w:rPr>
-              <w:t xml:space="preserve">  </w:t>
-            </w:r>
-            <w:r>
-              <w:rPr>
-                <w:rFonts w:ascii="Consolas" w:hAnsi="Consolas" w:cs="Consolas"/>
-                <w:color w:val="2E75B6"/>
-                <w:sz w:val="19"/>
-                <w:szCs w:val="19"/>
-                <w:highlight w:val="white"/>
-              </w:rPr>
-              <w:t>"Total"</w:t>
-            </w:r>
-            <w:r>
-              <w:rPr>
-                <w:rFonts w:ascii="Consolas" w:hAnsi="Consolas" w:cs="Consolas"/>
-                <w:color w:val="000000"/>
-                <w:sz w:val="19"/>
-                <w:szCs w:val="19"/>
-                <w:highlight w:val="white"/>
-              </w:rPr>
-              <w:t>: 0</w:t>
+              <w:t xml:space="preserve">    }</w:t>
             </w:r>
           </w:p>
           <w:p>
@@ -14805,10 +14863,79 @@
               <w:autoSpaceDN w:val="0"/>
               <w:adjustRightInd w:val="0"/>
               <w:rPr>
-                <w:rFonts w:ascii="Times New Roman" w:hAnsi="Times New Roman" w:cs="Times New Roman"/>
-                <w:color w:val="000000" w:themeColor="text1"/>
-                <w:sz w:val="20"/>
-                <w:szCs w:val="20"/>
+                <w:rFonts w:ascii="Consolas" w:hAnsi="Consolas" w:cs="Consolas"/>
+                <w:color w:val="000000"/>
+                <w:sz w:val="19"/>
+                <w:szCs w:val="19"/>
+                <w:highlight w:val="white"/>
+              </w:rPr>
+            </w:pPr>
+            <w:r>
+              <w:rPr>
+                <w:rFonts w:ascii="Consolas" w:hAnsi="Consolas" w:cs="Consolas"/>
+                <w:color w:val="000000"/>
+                <w:sz w:val="19"/>
+                <w:szCs w:val="19"/>
+                <w:highlight w:val="white"/>
+              </w:rPr>
+              <w:t xml:space="preserve">  ],</w:t>
+            </w:r>
+          </w:p>
+          <w:p>
+            <w:pPr>
+              <w:autoSpaceDE w:val="0"/>
+              <w:autoSpaceDN w:val="0"/>
+              <w:adjustRightInd w:val="0"/>
+              <w:rPr>
+                <w:rFonts w:ascii="Consolas" w:hAnsi="Consolas" w:cs="Consolas"/>
+                <w:color w:val="000000"/>
+                <w:sz w:val="19"/>
+                <w:szCs w:val="19"/>
+                <w:highlight w:val="white"/>
+              </w:rPr>
+            </w:pPr>
+            <w:r>
+              <w:rPr>
+                <w:rFonts w:ascii="Consolas" w:hAnsi="Consolas" w:cs="Consolas"/>
+                <w:color w:val="000000"/>
+                <w:sz w:val="19"/>
+                <w:szCs w:val="19"/>
+                <w:highlight w:val="white"/>
+              </w:rPr>
+              <w:t xml:space="preserve">  </w:t>
+            </w:r>
+            <w:r>
+              <w:rPr>
+                <w:rFonts w:ascii="Consolas" w:hAnsi="Consolas" w:cs="Consolas"/>
+                <w:color w:val="2E75B6"/>
+                <w:sz w:val="19"/>
+                <w:szCs w:val="19"/>
+                <w:highlight w:val="white"/>
+              </w:rPr>
+              <w:t>"Total"</w:t>
+            </w:r>
+            <w:r>
+              <w:rPr>
+                <w:rFonts w:ascii="Consolas" w:hAnsi="Consolas" w:cs="Consolas"/>
+                <w:color w:val="000000"/>
+                <w:sz w:val="19"/>
+                <w:szCs w:val="19"/>
+                <w:highlight w:val="white"/>
+              </w:rPr>
+              <w:t>: 0</w:t>
+            </w:r>
+          </w:p>
+          <w:p>
+            <w:pPr>
+              <w:autoSpaceDE w:val="0"/>
+              <w:autoSpaceDN w:val="0"/>
+              <w:adjustRightInd w:val="0"/>
+              <w:rPr>
+                <w:rFonts w:ascii="Consolas" w:hAnsi="Consolas" w:cs="Consolas"/>
+                <w:color w:val="000000"/>
+                <w:sz w:val="19"/>
+                <w:szCs w:val="19"/>
+                <w:highlight w:val="white"/>
               </w:rPr>
             </w:pPr>
             <w:r>
@@ -14821,6 +14948,21 @@
               </w:rPr>
               <w:t>}</w:t>
             </w:r>
+          </w:p>
+          <w:p>
+            <w:pPr>
+              <w:autoSpaceDE w:val="0"/>
+              <w:autoSpaceDN w:val="0"/>
+              <w:adjustRightInd w:val="0"/>
+              <w:rPr>
+                <w:rFonts w:ascii="Times New Roman" w:hAnsi="Times New Roman" w:cs="Times New Roman"/>
+                <w:color w:val="000000" w:themeColor="text1"/>
+                <w:sz w:val="20"/>
+                <w:szCs w:val="20"/>
+              </w:rPr>
+            </w:pPr>
+            <w:bookmarkStart w:id="0" w:name="_GoBack"/>
+            <w:bookmarkEnd w:id="0"/>
           </w:p>
         </w:tc>
       </w:tr>
@@ -14874,16 +15016,7 @@
                 <w:sz w:val="20"/>
                 <w:szCs w:val="20"/>
               </w:rPr>
-              <w:t>Request parameters are invalid</w:t>
-            </w:r>
-            <w:r>
-              <w:rPr>
-                <w:rFonts w:ascii="Times New Roman" w:hAnsi="Times New Roman" w:cs="Times New Roman"/>
-                <w:color w:val="000000" w:themeColor="text1"/>
-                <w:sz w:val="20"/>
-                <w:szCs w:val="20"/>
-              </w:rPr>
-              <w:t>.</w:t>
+              <w:t>Request parameters are invalid.</w:t>
             </w:r>
           </w:p>
         </w:tc>
@@ -21539,7 +21672,7 @@
 </file>
 
 <file path=customXml/itemProps1.xml><?xml version="1.0" encoding="utf-8"?>
-<ds:datastoreItem xmlns:ds="http://schemas.openxmlformats.org/officeDocument/2006/customXml" ds:itemID="{B9094ED2-8890-40F1-85B8-F2C696054423}">
+<ds:datastoreItem xmlns:ds="http://schemas.openxmlformats.org/officeDocument/2006/customXml" ds:itemID="{163FAB99-3D28-49DC-B93F-9ADD15E9189D}">
   <ds:schemaRefs>
     <ds:schemaRef ds:uri="http://schemas.openxmlformats.org/officeDocument/2006/bibliography"/>
   </ds:schemaRefs>

</xml_diff>

<commit_message>
- Fix document mismatch method.
</commit_message>
<xml_diff>
--- a/002 - DOCUMENT/API Documentation/Olives/api_endpoints_relationship.docx
+++ b/002 - DOCUMENT/API Documentation/Olives/api_endpoints_relationship.docx
@@ -11894,20 +11894,6 @@
     <w:p>
       <w:pPr>
         <w:pStyle w:val="ListParagraph"/>
-        <w:ind w:left="1080"/>
-        <w:outlineLvl w:val="0"/>
-        <w:rPr>
-          <w:rFonts w:ascii="Times New Roman" w:hAnsi="Times New Roman" w:cs="Times New Roman"/>
-          <w:b/>
-          <w:color w:val="000000" w:themeColor="text1"/>
-          <w:sz w:val="28"/>
-          <w:szCs w:val="28"/>
-        </w:rPr>
-      </w:pPr>
-    </w:p>
-    <w:p>
-      <w:pPr>
-        <w:pStyle w:val="ListParagraph"/>
         <w:numPr>
           <w:ilvl w:val="1"/>
           <w:numId w:val="44"/>
@@ -12791,6 +12777,7 @@
                 <w:szCs w:val="20"/>
               </w:rPr>
             </w:pPr>
+            <w:bookmarkStart w:id="0" w:name="_GoBack"/>
             <w:r>
               <w:rPr>
                 <w:rFonts w:ascii="Times New Roman" w:hAnsi="Times New Roman" w:cs="Times New Roman"/>
@@ -12801,6 +12788,7 @@
               </w:rPr>
               <w:t>Mode</w:t>
             </w:r>
+            <w:bookmarkEnd w:id="0"/>
           </w:p>
         </w:tc>
         <w:tc>
@@ -14741,7 +14729,6 @@
                 <w:szCs w:val="19"/>
                 <w:highlight w:val="white"/>
               </w:rPr>
-              <w:lastRenderedPageBreak/>
               <w:t xml:space="preserve">      },</w:t>
             </w:r>
           </w:p>
@@ -14766,6 +14753,7 @@
                 <w:szCs w:val="19"/>
                 <w:highlight w:val="white"/>
               </w:rPr>
+              <w:lastRenderedPageBreak/>
               <w:t xml:space="preserve">      </w:t>
             </w:r>
             <w:r>
@@ -14961,8 +14949,6 @@
                 <w:szCs w:val="20"/>
               </w:rPr>
             </w:pPr>
-            <w:bookmarkStart w:id="0" w:name="_GoBack"/>
-            <w:bookmarkEnd w:id="0"/>
           </w:p>
         </w:tc>
       </w:tr>
@@ -21672,7 +21658,7 @@
 </file>
 
 <file path=customXml/itemProps1.xml><?xml version="1.0" encoding="utf-8"?>
-<ds:datastoreItem xmlns:ds="http://schemas.openxmlformats.org/officeDocument/2006/customXml" ds:itemID="{163FAB99-3D28-49DC-B93F-9ADD15E9189D}">
+<ds:datastoreItem xmlns:ds="http://schemas.openxmlformats.org/officeDocument/2006/customXml" ds:itemID="{C1D077FD-6070-4B2C-BD07-6992DE5A1D56}">
   <ds:schemaRefs>
     <ds:schemaRef ds:uri="http://schemas.openxmlformats.org/officeDocument/2006/bibliography"/>
   </ds:schemaRefs>

</xml_diff>